<commit_message>
Put in functional requirements
</commit_message>
<xml_diff>
--- a/Documents/CS157A Project Requirement and ER Design Team 14.docx
+++ b/Documents/CS157A Project Requirement and ER Design Team 14.docx
@@ -1,6 +1,6 @@
 
 <file path=word/document.xml><?xml version="1.0" encoding="utf-8"?>
-<w:document xmlns:wpc="http://schemas.microsoft.com/office/word/2010/wordprocessingCanvas" xmlns:mo="http://schemas.microsoft.com/office/mac/office/2008/main" xmlns:mc="http://schemas.openxmlformats.org/markup-compatibility/2006" xmlns:mv="urn:schemas-microsoft-com:mac:vml" xmlns:o="urn:schemas-microsoft-com:office:office" xmlns:r="http://schemas.openxmlformats.org/officeDocument/2006/relationships" xmlns:m="http://schemas.openxmlformats.org/officeDocument/2006/math" xmlns:v="urn:schemas-microsoft-com:vml" xmlns:wp14="http://schemas.microsoft.com/office/word/2010/wordprocessingDrawing" xmlns:wp="http://schemas.openxmlformats.org/drawingml/2006/wordprocessingDrawing" xmlns:w10="urn:schemas-microsoft-com:office:word" xmlns:w="http://schemas.openxmlformats.org/wordprocessingml/2006/main" xmlns:w14="http://schemas.microsoft.com/office/word/2010/wordml" xmlns:w15="http://schemas.microsoft.com/office/word/2012/wordml" xmlns:wpg="http://schemas.microsoft.com/office/word/2010/wordprocessingGroup" xmlns:wpi="http://schemas.microsoft.com/office/word/2010/wordprocessingInk" xmlns:wne="http://schemas.microsoft.com/office/word/2006/wordml" xmlns:wps="http://schemas.microsoft.com/office/word/2010/wordprocessingShape" mc:Ignorable="w14 w15 wp14">
+<w:document xmlns:wpc="http://schemas.microsoft.com/office/word/2010/wordprocessingCanvas" xmlns:mo="http://schemas.microsoft.com/office/mac/office/2008/main" xmlns:mc="http://schemas.openxmlformats.org/markup-compatibility/2006" xmlns:mv="urn:schemas-microsoft-com:mac:vml" xmlns:o="urn:schemas-microsoft-com:office:office" xmlns:r="http://schemas.openxmlformats.org/officeDocument/2006/relationships" xmlns:m="http://schemas.openxmlformats.org/officeDocument/2006/math" xmlns:v="urn:schemas-microsoft-com:vml" xmlns:wp14="http://schemas.microsoft.com/office/word/2010/wordprocessingDrawing" xmlns:wp="http://schemas.openxmlformats.org/drawingml/2006/wordprocessingDrawing" xmlns:w10="urn:schemas-microsoft-com:office:word" xmlns:w="http://schemas.openxmlformats.org/wordprocessingml/2006/main" xmlns:w14="http://schemas.microsoft.com/office/word/2010/wordml" xmlns:wpg="http://schemas.microsoft.com/office/word/2010/wordprocessingGroup" xmlns:wpi="http://schemas.microsoft.com/office/word/2010/wordprocessingInk" xmlns:wne="http://schemas.microsoft.com/office/word/2006/wordml" xmlns:wps="http://schemas.microsoft.com/office/word/2010/wordprocessingShape" mc:Ignorable="w14 wp14 mv">
   <w:body>
     <w:p>
       <w:pPr>
@@ -173,13 +173,31 @@
           <w:sz w:val="36"/>
         </w:rPr>
       </w:pPr>
+      <w:proofErr w:type="spellStart"/>
       <w:r>
         <w:rPr>
           <w:rFonts w:ascii="Times New Roman" w:eastAsia="Times New Roman" w:hAnsi="Times New Roman" w:cs="Times New Roman"/>
           <w:sz w:val="36"/>
         </w:rPr>
-        <w:t>Khoa Phan</w:t>
-      </w:r>
+        <w:t>Khoa</w:t>
+      </w:r>
+      <w:proofErr w:type="spellEnd"/>
+      <w:r>
+        <w:rPr>
+          <w:rFonts w:ascii="Times New Roman" w:eastAsia="Times New Roman" w:hAnsi="Times New Roman" w:cs="Times New Roman"/>
+          <w:sz w:val="36"/>
+        </w:rPr>
+        <w:t xml:space="preserve"> </w:t>
+      </w:r>
+      <w:proofErr w:type="spellStart"/>
+      <w:r>
+        <w:rPr>
+          <w:rFonts w:ascii="Times New Roman" w:eastAsia="Times New Roman" w:hAnsi="Times New Roman" w:cs="Times New Roman"/>
+          <w:sz w:val="36"/>
+        </w:rPr>
+        <w:t>Phan</w:t>
+      </w:r>
+      <w:proofErr w:type="spellEnd"/>
     </w:p>
     <w:p>
       <w:pPr>
@@ -195,7 +213,23 @@
           <w:rFonts w:ascii="Times New Roman" w:eastAsia="Times New Roman" w:hAnsi="Times New Roman" w:cs="Times New Roman"/>
           <w:sz w:val="36"/>
         </w:rPr>
-        <w:t>Jing Hui Ng</w:t>
+        <w:t xml:space="preserve">Jing </w:t>
+      </w:r>
+      <w:proofErr w:type="spellStart"/>
+      <w:r>
+        <w:rPr>
+          <w:rFonts w:ascii="Times New Roman" w:eastAsia="Times New Roman" w:hAnsi="Times New Roman" w:cs="Times New Roman"/>
+          <w:sz w:val="36"/>
+        </w:rPr>
+        <w:t>Hui</w:t>
+      </w:r>
+      <w:proofErr w:type="spellEnd"/>
+      <w:r>
+        <w:rPr>
+          <w:rFonts w:ascii="Times New Roman" w:eastAsia="Times New Roman" w:hAnsi="Times New Roman" w:cs="Times New Roman"/>
+          <w:sz w:val="36"/>
+        </w:rPr>
+        <w:t xml:space="preserve"> Ng</w:t>
       </w:r>
     </w:p>
     <w:p>
@@ -304,8 +338,6 @@
           <w:sz w:val="22"/>
         </w:rPr>
       </w:pPr>
-      <w:bookmarkStart w:id="0" w:name="_GoBack"/>
-      <w:bookmarkEnd w:id="0"/>
     </w:p>
     <w:p>
       <w:pPr>
@@ -370,25 +402,31 @@
         <w:rPr>
           <w:rFonts w:ascii="Times New Roman" w:eastAsia="Times New Roman" w:hAnsi="Times New Roman" w:cs="Times New Roman"/>
         </w:rPr>
-        <w:t>Many businesses are having a problem to manage their inventory in an effective way. Our tool is to provide a friendly and useful tool in order to help those businesses be able to manage their inventory more effectively . In detail, the software will help c</w:t>
-      </w:r>
-      <w:r>
-        <w:rPr>
-          <w:rFonts w:ascii="Times New Roman" w:eastAsia="Times New Roman" w:hAnsi="Times New Roman" w:cs="Times New Roman"/>
-        </w:rPr>
-        <w:t>ompanies to manage the stock of products with various functions such as generating reports, maintaining the balance of the inventory. Moreover, it will  provide accurate information about the products without any error.  In a general sense, the inventory s</w:t>
-      </w:r>
-      <w:r>
-        <w:rPr>
-          <w:rFonts w:ascii="Times New Roman" w:eastAsia="Times New Roman" w:hAnsi="Times New Roman" w:cs="Times New Roman"/>
-        </w:rPr>
-        <w:t>ystem will work by allowing the user to manage and keep track of the stock. The most important goal that we are aiming for is providing a customer a better way to manage their business’s inventory more effectively, which will lead to save a lot of money an</w:t>
-      </w:r>
-      <w:r>
-        <w:rPr>
-          <w:rFonts w:ascii="Times New Roman" w:eastAsia="Times New Roman" w:hAnsi="Times New Roman" w:cs="Times New Roman"/>
-        </w:rPr>
-        <w:t>d time for the companies.</w:t>
+        <w:t xml:space="preserve">Many businesses are having a problem to manage their inventory in an effective way. Our tool is to provide a friendly and useful tool in order to help those businesses be able to manage their inventory more </w:t>
+      </w:r>
+      <w:r>
+        <w:rPr>
+          <w:rFonts w:ascii="Times New Roman" w:eastAsia="Times New Roman" w:hAnsi="Times New Roman" w:cs="Times New Roman"/>
+        </w:rPr>
+        <w:t xml:space="preserve">effectively. </w:t>
+      </w:r>
+      <w:r>
+        <w:rPr>
+          <w:rFonts w:ascii="Times New Roman" w:eastAsia="Times New Roman" w:hAnsi="Times New Roman" w:cs="Times New Roman"/>
+        </w:rPr>
+        <w:t xml:space="preserve">In detail, the software will help companies to manage the stock of products with various functions such as generating reports, maintaining the balance of the inventory. Moreover, it </w:t>
+      </w:r>
+      <w:r>
+        <w:rPr>
+          <w:rFonts w:ascii="Times New Roman" w:eastAsia="Times New Roman" w:hAnsi="Times New Roman" w:cs="Times New Roman"/>
+        </w:rPr>
+        <w:t>will provide</w:t>
+      </w:r>
+      <w:r>
+        <w:rPr>
+          <w:rFonts w:ascii="Times New Roman" w:eastAsia="Times New Roman" w:hAnsi="Times New Roman" w:cs="Times New Roman"/>
+        </w:rPr>
+        <w:t xml:space="preserve"> accurate information about the products without any error.  In a general sense, the inventory system will work by allowing the user to manage and keep track of the stock. The most important goal that we are aiming for is providing a customer a better way to manage their business’s inventory more effectively, which will lead to save a lot of money and time for the companies.</w:t>
       </w:r>
     </w:p>
     <w:p>
@@ -472,12 +510,12 @@
         </w:rPr>
       </w:pPr>
       <w:r>
-        <w:object w:dxaOrig="8985" w:dyaOrig="3513" w14:anchorId="39427BC7">
-          <v:rect id="rectole0000000000" o:spid="_x0000_i1025" style="width:449.25pt;height:175.5pt" o:ole="" o:preferrelative="t" stroked="f">
-            <v:imagedata r:id="rId5" o:title=""/>
+        <w:pict w14:anchorId="39427BC7">
+          <v:rect id="rectole0000000000" o:spid="_x0000_s1025" style="width:449.25pt;height:175.5pt;mso-left-percent:-10001;mso-top-percent:-10001;mso-position-horizontal:absolute;mso-position-horizontal-relative:char;mso-position-vertical:absolute;mso-position-vertical-relative:line;mso-left-percent:-10001;mso-top-percent:-10001" o:preferrelative="t" stroked="f">
+            <v:imagedata r:id="rId6" o:title=""/>
           </v:rect>
-          <o:OLEObject Type="Embed" ProgID="StaticMetafile" ShapeID="rectole0000000000" DrawAspect="Content" ObjectID="_1632038639" r:id="rId6"/>
-        </w:object>
+          <o:OLEObject Type="Embed" ProgID="StaticMetafile" ShapeID="rectole0000000000" DrawAspect="Content" ObjectID="_1505897314" r:id="rId7"/>
+        </w:pict>
       </w:r>
     </w:p>
     <w:p>
@@ -550,7 +588,23 @@
           <w:rFonts w:ascii="Times New Roman" w:eastAsia="Times New Roman" w:hAnsi="Times New Roman" w:cs="Times New Roman"/>
           <w:sz w:val="22"/>
         </w:rPr>
-        <w:t xml:space="preserve"> (Javascript runtime environment), </w:t>
+        <w:t xml:space="preserve"> (</w:t>
+      </w:r>
+      <w:proofErr w:type="spellStart"/>
+      <w:r>
+        <w:rPr>
+          <w:rFonts w:ascii="Times New Roman" w:eastAsia="Times New Roman" w:hAnsi="Times New Roman" w:cs="Times New Roman"/>
+          <w:sz w:val="22"/>
+        </w:rPr>
+        <w:t>Javascript</w:t>
+      </w:r>
+      <w:proofErr w:type="spellEnd"/>
+      <w:r>
+        <w:rPr>
+          <w:rFonts w:ascii="Times New Roman" w:eastAsia="Times New Roman" w:hAnsi="Times New Roman" w:cs="Times New Roman"/>
+          <w:sz w:val="22"/>
+        </w:rPr>
+        <w:t xml:space="preserve"> runtime environment), </w:t>
       </w:r>
       <w:r>
         <w:rPr>
@@ -565,15 +619,41 @@
           <w:rFonts w:ascii="Times New Roman" w:eastAsia="Times New Roman" w:hAnsi="Times New Roman" w:cs="Times New Roman"/>
           <w:sz w:val="22"/>
         </w:rPr>
-        <w:t xml:space="preserve"> v4.16.1(Web application framework for node.js), </w:t>
-      </w:r>
+        <w:t xml:space="preserve"> </w:t>
+      </w:r>
+      <w:proofErr w:type="gramStart"/>
+      <w:r>
+        <w:rPr>
+          <w:rFonts w:ascii="Times New Roman" w:eastAsia="Times New Roman" w:hAnsi="Times New Roman" w:cs="Times New Roman"/>
+          <w:sz w:val="22"/>
+        </w:rPr>
+        <w:t>v4.16.1(</w:t>
+      </w:r>
+      <w:proofErr w:type="gramEnd"/>
+      <w:r>
+        <w:rPr>
+          <w:rFonts w:ascii="Times New Roman" w:eastAsia="Times New Roman" w:hAnsi="Times New Roman" w:cs="Times New Roman"/>
+          <w:sz w:val="22"/>
+        </w:rPr>
+        <w:t xml:space="preserve">Web application framework for node.js), </w:t>
+      </w:r>
+      <w:proofErr w:type="spellStart"/>
       <w:r>
         <w:rPr>
           <w:rFonts w:ascii="Times New Roman" w:eastAsia="Times New Roman" w:hAnsi="Times New Roman" w:cs="Times New Roman"/>
           <w:b/>
           <w:sz w:val="22"/>
         </w:rPr>
-        <w:t>npm v6.9.0</w:t>
+        <w:t>npm</w:t>
+      </w:r>
+      <w:proofErr w:type="spellEnd"/>
+      <w:r>
+        <w:rPr>
+          <w:rFonts w:ascii="Times New Roman" w:eastAsia="Times New Roman" w:hAnsi="Times New Roman" w:cs="Times New Roman"/>
+          <w:b/>
+          <w:sz w:val="22"/>
+        </w:rPr>
+        <w:t xml:space="preserve"> v6.9.0</w:t>
       </w:r>
     </w:p>
     <w:p>
@@ -609,15 +689,41 @@
           <w:rFonts w:ascii="Times New Roman" w:eastAsia="Times New Roman" w:hAnsi="Times New Roman" w:cs="Times New Roman"/>
           <w:sz w:val="22"/>
         </w:rPr>
-        <w:t xml:space="preserve"> (Javascript library for building UI), </w:t>
-      </w:r>
+        <w:t xml:space="preserve"> (</w:t>
+      </w:r>
+      <w:proofErr w:type="spellStart"/>
+      <w:r>
+        <w:rPr>
+          <w:rFonts w:ascii="Times New Roman" w:eastAsia="Times New Roman" w:hAnsi="Times New Roman" w:cs="Times New Roman"/>
+          <w:sz w:val="22"/>
+        </w:rPr>
+        <w:t>Javascript</w:t>
+      </w:r>
+      <w:proofErr w:type="spellEnd"/>
+      <w:r>
+        <w:rPr>
+          <w:rFonts w:ascii="Times New Roman" w:eastAsia="Times New Roman" w:hAnsi="Times New Roman" w:cs="Times New Roman"/>
+          <w:sz w:val="22"/>
+        </w:rPr>
+        <w:t xml:space="preserve"> library for building UI), </w:t>
+      </w:r>
+      <w:proofErr w:type="spellStart"/>
       <w:r>
         <w:rPr>
           <w:rFonts w:ascii="Times New Roman" w:eastAsia="Times New Roman" w:hAnsi="Times New Roman" w:cs="Times New Roman"/>
           <w:b/>
           <w:sz w:val="22"/>
         </w:rPr>
-        <w:t>Redux v4.0.4, Material UI v4.4.3</w:t>
+        <w:t>Redux</w:t>
+      </w:r>
+      <w:proofErr w:type="spellEnd"/>
+      <w:r>
+        <w:rPr>
+          <w:rFonts w:ascii="Times New Roman" w:eastAsia="Times New Roman" w:hAnsi="Times New Roman" w:cs="Times New Roman"/>
+          <w:b/>
+          <w:sz w:val="22"/>
+        </w:rPr>
+        <w:t xml:space="preserve"> v4.0.4, Material UI v4.4.3</w:t>
       </w:r>
     </w:p>
     <w:p>
@@ -662,19 +768,53 @@
           <w:sz w:val="22"/>
         </w:rPr>
       </w:pPr>
-      <w:r>
-        <w:rPr>
-          <w:rFonts w:ascii="Times New Roman" w:eastAsia="Times New Roman" w:hAnsi="Times New Roman" w:cs="Times New Roman"/>
-          <w:sz w:val="22"/>
-        </w:rPr>
-        <w:t>Misc: Any type of web browser (Chrome/Firefox/etc), Linux or Window</w:t>
-      </w:r>
-      <w:r>
-        <w:rPr>
-          <w:rFonts w:ascii="Times New Roman" w:eastAsia="Times New Roman" w:hAnsi="Times New Roman" w:cs="Times New Roman"/>
-          <w:sz w:val="22"/>
-        </w:rPr>
-        <w:t>s environment, and Wifi connect capability</w:t>
+      <w:proofErr w:type="spellStart"/>
+      <w:r>
+        <w:rPr>
+          <w:rFonts w:ascii="Times New Roman" w:eastAsia="Times New Roman" w:hAnsi="Times New Roman" w:cs="Times New Roman"/>
+          <w:sz w:val="22"/>
+        </w:rPr>
+        <w:t>Misc</w:t>
+      </w:r>
+      <w:proofErr w:type="spellEnd"/>
+      <w:r>
+        <w:rPr>
+          <w:rFonts w:ascii="Times New Roman" w:eastAsia="Times New Roman" w:hAnsi="Times New Roman" w:cs="Times New Roman"/>
+          <w:sz w:val="22"/>
+        </w:rPr>
+        <w:t>: Any type of web browser (Chrome/Firefox/</w:t>
+      </w:r>
+      <w:proofErr w:type="spellStart"/>
+      <w:r>
+        <w:rPr>
+          <w:rFonts w:ascii="Times New Roman" w:eastAsia="Times New Roman" w:hAnsi="Times New Roman" w:cs="Times New Roman"/>
+          <w:sz w:val="22"/>
+        </w:rPr>
+        <w:t>etc</w:t>
+      </w:r>
+      <w:proofErr w:type="spellEnd"/>
+      <w:r>
+        <w:rPr>
+          <w:rFonts w:ascii="Times New Roman" w:eastAsia="Times New Roman" w:hAnsi="Times New Roman" w:cs="Times New Roman"/>
+          <w:sz w:val="22"/>
+        </w:rPr>
+        <w:t xml:space="preserve">), Linux or Windows environment, and </w:t>
+      </w:r>
+      <w:proofErr w:type="spellStart"/>
+      <w:r>
+        <w:rPr>
+          <w:rFonts w:ascii="Times New Roman" w:eastAsia="Times New Roman" w:hAnsi="Times New Roman" w:cs="Times New Roman"/>
+          <w:sz w:val="22"/>
+        </w:rPr>
+        <w:t>Wifi</w:t>
+      </w:r>
+      <w:proofErr w:type="spellEnd"/>
+      <w:r>
+        <w:rPr>
+          <w:rFonts w:ascii="Times New Roman" w:eastAsia="Times New Roman" w:hAnsi="Times New Roman" w:cs="Times New Roman"/>
+          <w:sz w:val="22"/>
+        </w:rPr>
+        <w:t xml:space="preserve"> connect capability</w:t>
       </w:r>
     </w:p>
     <w:p>
@@ -696,7 +836,6 @@
           <w:rFonts w:ascii="Times New Roman" w:eastAsia="Times New Roman" w:hAnsi="Times New Roman" w:cs="Times New Roman"/>
           <w:sz w:val="22"/>
         </w:rPr>
-        <w:lastRenderedPageBreak/>
         <w:t>Visual Studio Code/Atom</w:t>
       </w:r>
     </w:p>
@@ -713,13 +852,32 @@
           <w:sz w:val="22"/>
         </w:rPr>
       </w:pPr>
-      <w:r>
-        <w:rPr>
-          <w:rFonts w:ascii="Times New Roman" w:eastAsia="Times New Roman" w:hAnsi="Times New Roman" w:cs="Times New Roman"/>
-          <w:sz w:val="22"/>
-        </w:rPr>
-        <w:t>Git &amp; Github</w:t>
-      </w:r>
+      <w:proofErr w:type="spellStart"/>
+      <w:r>
+        <w:rPr>
+          <w:rFonts w:ascii="Times New Roman" w:eastAsia="Times New Roman" w:hAnsi="Times New Roman" w:cs="Times New Roman"/>
+          <w:sz w:val="22"/>
+        </w:rPr>
+        <w:lastRenderedPageBreak/>
+        <w:t>Git</w:t>
+      </w:r>
+      <w:proofErr w:type="spellEnd"/>
+      <w:r>
+        <w:rPr>
+          <w:rFonts w:ascii="Times New Roman" w:eastAsia="Times New Roman" w:hAnsi="Times New Roman" w:cs="Times New Roman"/>
+          <w:sz w:val="22"/>
+        </w:rPr>
+        <w:t xml:space="preserve"> &amp; </w:t>
+      </w:r>
+      <w:proofErr w:type="spellStart"/>
+      <w:r>
+        <w:rPr>
+          <w:rFonts w:ascii="Times New Roman" w:eastAsia="Times New Roman" w:hAnsi="Times New Roman" w:cs="Times New Roman"/>
+          <w:sz w:val="22"/>
+        </w:rPr>
+        <w:t>Github</w:t>
+      </w:r>
+      <w:proofErr w:type="spellEnd"/>
     </w:p>
     <w:p>
       <w:pPr>
@@ -806,8 +964,16 @@
         <w:rPr>
           <w:rFonts w:ascii="Times New Roman" w:eastAsia="Times New Roman" w:hAnsi="Times New Roman" w:cs="Times New Roman"/>
         </w:rPr>
-        <w:t>Front-end: CSS, Javascript</w:t>
-      </w:r>
+        <w:t xml:space="preserve">Front-end: CSS, </w:t>
+      </w:r>
+      <w:proofErr w:type="spellStart"/>
+      <w:r>
+        <w:rPr>
+          <w:rFonts w:ascii="Times New Roman" w:eastAsia="Times New Roman" w:hAnsi="Times New Roman" w:cs="Times New Roman"/>
+        </w:rPr>
+        <w:t>Javascript</w:t>
+      </w:r>
+      <w:proofErr w:type="spellEnd"/>
     </w:p>
     <w:p>
       <w:pPr>
@@ -824,8 +990,1615 @@
         <w:rPr>
           <w:rFonts w:ascii="Times New Roman" w:eastAsia="Times New Roman" w:hAnsi="Times New Roman" w:cs="Times New Roman"/>
         </w:rPr>
-        <w:t>Back-end: Javascript</w:t>
-      </w:r>
+        <w:t xml:space="preserve">Back-end: </w:t>
+      </w:r>
+      <w:proofErr w:type="spellStart"/>
+      <w:r>
+        <w:rPr>
+          <w:rFonts w:ascii="Times New Roman" w:eastAsia="Times New Roman" w:hAnsi="Times New Roman" w:cs="Times New Roman"/>
+        </w:rPr>
+        <w:t>Javascript</w:t>
+      </w:r>
+      <w:proofErr w:type="spellEnd"/>
+    </w:p>
+    <w:p>
+      <w:pPr>
+        <w:rPr>
+          <w:rFonts w:ascii="Times New Roman" w:eastAsia="Times New Roman" w:hAnsi="Times New Roman" w:cs="Times New Roman"/>
+        </w:rPr>
+      </w:pPr>
+    </w:p>
+    <w:p>
+      <w:pPr>
+        <w:spacing w:line="480" w:lineRule="auto"/>
+        <w:rPr>
+          <w:rFonts w:ascii="-webkit-standard" w:hAnsi="-webkit-standard" w:cs="Times New Roman"/>
+          <w:color w:val="000000"/>
+          <w:sz w:val="32"/>
+          <w:szCs w:val="32"/>
+        </w:rPr>
+      </w:pPr>
+      <w:r>
+        <w:rPr>
+          <w:rFonts w:ascii="Times New Roman" w:hAnsi="Times New Roman" w:cs="Times New Roman"/>
+          <w:b/>
+          <w:bCs/>
+          <w:color w:val="000000"/>
+          <w:sz w:val="32"/>
+          <w:szCs w:val="32"/>
+        </w:rPr>
+        <w:t>3. Functional Requirements:</w:t>
+      </w:r>
+    </w:p>
+    <w:p>
+      <w:pPr>
+        <w:spacing w:line="480" w:lineRule="auto"/>
+        <w:ind w:left="1440"/>
+        <w:rPr>
+          <w:rFonts w:ascii="-webkit-standard" w:hAnsi="-webkit-standard" w:cs="Times New Roman"/>
+          <w:color w:val="000000"/>
+          <w:sz w:val="20"/>
+          <w:szCs w:val="20"/>
+        </w:rPr>
+      </w:pPr>
+      <w:r>
+        <w:rPr>
+          <w:rFonts w:ascii="Times New Roman" w:hAnsi="Times New Roman" w:cs="Times New Roman"/>
+          <w:b/>
+          <w:bCs/>
+          <w:color w:val="000000"/>
+        </w:rPr>
+        <w:t>A.</w:t>
+      </w:r>
+      <w:r>
+        <w:rPr>
+          <w:rFonts w:ascii="Times New Roman" w:hAnsi="Times New Roman" w:cs="Times New Roman"/>
+          <w:color w:val="000000"/>
+          <w:sz w:val="14"/>
+          <w:szCs w:val="14"/>
+        </w:rPr>
+        <w:t xml:space="preserve">   </w:t>
+      </w:r>
+      <w:r>
+        <w:rPr>
+          <w:rFonts w:ascii="Times New Roman" w:hAnsi="Times New Roman" w:cs="Times New Roman"/>
+          <w:b/>
+          <w:bCs/>
+          <w:color w:val="000000"/>
+          <w:u w:val="single"/>
+        </w:rPr>
+        <w:t>Functionality/Features:</w:t>
+      </w:r>
+    </w:p>
+    <w:p>
+      <w:pPr>
+        <w:spacing w:line="480" w:lineRule="auto"/>
+        <w:rPr>
+          <w:rFonts w:ascii="-webkit-standard" w:hAnsi="-webkit-standard" w:cs="Times New Roman"/>
+          <w:color w:val="000000"/>
+          <w:sz w:val="20"/>
+          <w:szCs w:val="20"/>
+        </w:rPr>
+      </w:pPr>
+      <w:r>
+        <w:rPr>
+          <w:rFonts w:ascii="Times New Roman" w:hAnsi="Times New Roman" w:cs="Times New Roman"/>
+          <w:color w:val="000000"/>
+        </w:rPr>
+        <w:tab/>
+      </w:r>
+      <w:r>
+        <w:rPr>
+          <w:rFonts w:ascii="Times New Roman" w:hAnsi="Times New Roman" w:cs="Times New Roman"/>
+          <w:color w:val="000000"/>
+        </w:rPr>
+        <w:t> User can decrease the quantity of the item or remove it from the stock. They also can see a graph showing the status of a particular item (increase or decrease in terms of quantity) at a specific time. The user can edit the price of a specific item. The search function will be implemented to help the user find the item by type of the product. The users also need to log in with a given account in order to have access to the management system.</w:t>
+      </w:r>
+    </w:p>
+    <w:p>
+      <w:pPr>
+        <w:spacing w:line="480" w:lineRule="auto"/>
+        <w:ind w:left="1440"/>
+        <w:rPr>
+          <w:rFonts w:ascii="-webkit-standard" w:hAnsi="-webkit-standard" w:cs="Times New Roman"/>
+          <w:color w:val="000000"/>
+          <w:sz w:val="20"/>
+          <w:szCs w:val="20"/>
+        </w:rPr>
+      </w:pPr>
+      <w:r>
+        <w:rPr>
+          <w:rFonts w:ascii="Times New Roman" w:hAnsi="Times New Roman" w:cs="Times New Roman"/>
+          <w:b/>
+          <w:bCs/>
+          <w:color w:val="000000"/>
+        </w:rPr>
+        <w:t>B.</w:t>
+      </w:r>
+      <w:r>
+        <w:rPr>
+          <w:rFonts w:ascii="Times New Roman" w:hAnsi="Times New Roman" w:cs="Times New Roman"/>
+          <w:color w:val="000000"/>
+          <w:sz w:val="14"/>
+          <w:szCs w:val="14"/>
+        </w:rPr>
+        <w:t xml:space="preserve">   </w:t>
+      </w:r>
+      <w:r>
+        <w:rPr>
+          <w:rFonts w:ascii="Times New Roman" w:hAnsi="Times New Roman" w:cs="Times New Roman"/>
+          <w:b/>
+          <w:bCs/>
+          <w:color w:val="000000"/>
+          <w:u w:val="single"/>
+        </w:rPr>
+        <w:t>User Usage:</w:t>
+      </w:r>
+    </w:p>
+    <w:p>
+      <w:pPr>
+        <w:numPr>
+          <w:ilvl w:val="0"/>
+          <w:numId w:val="19"/>
+        </w:numPr>
+        <w:spacing w:line="480" w:lineRule="auto"/>
+        <w:textAlignment w:val="baseline"/>
+        <w:rPr>
+          <w:rFonts w:ascii="Times New Roman" w:hAnsi="Times New Roman" w:cs="Times New Roman"/>
+          <w:b/>
+          <w:bCs/>
+          <w:color w:val="000000"/>
+        </w:rPr>
+      </w:pPr>
+      <w:r>
+        <w:rPr>
+          <w:rFonts w:ascii="Times New Roman" w:hAnsi="Times New Roman" w:cs="Times New Roman"/>
+          <w:color w:val="000000"/>
+        </w:rPr>
+        <w:t>Scenario: User login</w:t>
+      </w:r>
+    </w:p>
+    <w:p>
+      <w:pPr>
+        <w:spacing w:line="480" w:lineRule="auto"/>
+        <w:ind w:left="1440"/>
+        <w:rPr>
+          <w:rFonts w:ascii="-webkit-standard" w:hAnsi="-webkit-standard" w:cs="Times New Roman"/>
+          <w:color w:val="000000"/>
+          <w:sz w:val="20"/>
+          <w:szCs w:val="20"/>
+        </w:rPr>
+      </w:pPr>
+      <w:r>
+        <w:rPr>
+          <w:rFonts w:ascii="Times New Roman" w:hAnsi="Times New Roman" w:cs="Times New Roman"/>
+          <w:color w:val="000000"/>
+        </w:rPr>
+        <w:t>1.</w:t>
+      </w:r>
+      <w:r>
+        <w:rPr>
+          <w:rFonts w:ascii="Times New Roman" w:hAnsi="Times New Roman" w:cs="Times New Roman"/>
+          <w:color w:val="000000"/>
+          <w:sz w:val="14"/>
+          <w:szCs w:val="14"/>
+        </w:rPr>
+        <w:t xml:space="preserve">    </w:t>
+      </w:r>
+      <w:r>
+        <w:rPr>
+          <w:rFonts w:ascii="Times New Roman" w:hAnsi="Times New Roman" w:cs="Times New Roman"/>
+          <w:color w:val="000000"/>
+        </w:rPr>
+        <w:t>Access to the login page</w:t>
+      </w:r>
+    </w:p>
+    <w:p>
+      <w:pPr>
+        <w:pStyle w:val="ListParagraph"/>
+        <w:numPr>
+          <w:ilvl w:val="0"/>
+          <w:numId w:val="24"/>
+        </w:numPr>
+        <w:spacing w:line="480" w:lineRule="auto"/>
+        <w:rPr>
+          <w:rFonts w:ascii="-webkit-standard" w:hAnsi="-webkit-standard" w:cs="Times New Roman"/>
+          <w:color w:val="000000"/>
+          <w:sz w:val="20"/>
+          <w:szCs w:val="20"/>
+        </w:rPr>
+      </w:pPr>
+      <w:r>
+        <w:rPr>
+          <w:rFonts w:ascii="Times New Roman" w:hAnsi="Times New Roman" w:cs="Times New Roman"/>
+          <w:color w:val="000000"/>
+        </w:rPr>
+        <w:t>When users open the webpage they will have access to the log in screen, which will be displayed on the corner of the webpage. </w:t>
+      </w:r>
+    </w:p>
+    <w:p>
+      <w:pPr>
+        <w:pStyle w:val="ListParagraph"/>
+        <w:numPr>
+          <w:ilvl w:val="0"/>
+          <w:numId w:val="24"/>
+        </w:numPr>
+        <w:spacing w:line="480" w:lineRule="auto"/>
+        <w:rPr>
+          <w:rFonts w:ascii="-webkit-standard" w:hAnsi="-webkit-standard" w:cs="Times New Roman"/>
+          <w:color w:val="000000"/>
+          <w:sz w:val="20"/>
+          <w:szCs w:val="20"/>
+        </w:rPr>
+      </w:pPr>
+      <w:r>
+        <w:rPr>
+          <w:rFonts w:ascii="Times New Roman" w:hAnsi="Times New Roman" w:cs="Times New Roman"/>
+          <w:color w:val="000000"/>
+        </w:rPr>
+        <w:t>Log in screen will have the ID and password boxes provided</w:t>
+      </w:r>
+    </w:p>
+    <w:p>
+      <w:pPr>
+        <w:spacing w:line="480" w:lineRule="auto"/>
+        <w:ind w:left="1440"/>
+        <w:rPr>
+          <w:rFonts w:ascii="-webkit-standard" w:hAnsi="-webkit-standard" w:cs="Times New Roman"/>
+          <w:color w:val="000000"/>
+          <w:sz w:val="20"/>
+          <w:szCs w:val="20"/>
+        </w:rPr>
+      </w:pPr>
+      <w:r>
+        <w:rPr>
+          <w:rFonts w:ascii="Times New Roman" w:hAnsi="Times New Roman" w:cs="Times New Roman"/>
+          <w:color w:val="000000"/>
+        </w:rPr>
+        <w:t>2.</w:t>
+      </w:r>
+      <w:r>
+        <w:rPr>
+          <w:rFonts w:ascii="Times New Roman" w:hAnsi="Times New Roman" w:cs="Times New Roman"/>
+          <w:color w:val="000000"/>
+          <w:sz w:val="14"/>
+          <w:szCs w:val="14"/>
+        </w:rPr>
+        <w:t xml:space="preserve">    </w:t>
+      </w:r>
+      <w:r>
+        <w:rPr>
+          <w:rFonts w:ascii="Times New Roman" w:hAnsi="Times New Roman" w:cs="Times New Roman"/>
+          <w:color w:val="000000"/>
+        </w:rPr>
+        <w:t>Fill in the id and password (Account will be given in this case)</w:t>
+      </w:r>
+    </w:p>
+    <w:p>
+      <w:pPr>
+        <w:pStyle w:val="ListParagraph"/>
+        <w:numPr>
+          <w:ilvl w:val="0"/>
+          <w:numId w:val="25"/>
+        </w:numPr>
+        <w:spacing w:line="480" w:lineRule="auto"/>
+        <w:rPr>
+          <w:rFonts w:ascii="-webkit-standard" w:hAnsi="-webkit-standard" w:cs="Times New Roman"/>
+          <w:color w:val="000000"/>
+          <w:sz w:val="20"/>
+          <w:szCs w:val="20"/>
+        </w:rPr>
+      </w:pPr>
+      <w:r>
+        <w:rPr>
+          <w:rFonts w:ascii="Times New Roman" w:hAnsi="Times New Roman" w:cs="Times New Roman"/>
+          <w:color w:val="000000"/>
+        </w:rPr>
+        <w:t>Users will have an ID and password, they will be able to enter the text within a box and will be able to have access to there account after logging in successfully.</w:t>
+      </w:r>
+    </w:p>
+    <w:p>
+      <w:pPr>
+        <w:pStyle w:val="ListParagraph"/>
+        <w:numPr>
+          <w:ilvl w:val="0"/>
+          <w:numId w:val="25"/>
+        </w:numPr>
+        <w:spacing w:line="480" w:lineRule="auto"/>
+        <w:rPr>
+          <w:rFonts w:ascii="-webkit-standard" w:hAnsi="-webkit-standard" w:cs="Times New Roman"/>
+          <w:color w:val="000000"/>
+          <w:sz w:val="20"/>
+          <w:szCs w:val="20"/>
+        </w:rPr>
+      </w:pPr>
+      <w:r>
+        <w:rPr>
+          <w:rFonts w:ascii="Times New Roman" w:hAnsi="Times New Roman" w:cs="Times New Roman"/>
+          <w:color w:val="000000"/>
+        </w:rPr>
+        <w:t>Normal Account: The normal account will be accessed by new employees who are still in training</w:t>
+      </w:r>
+    </w:p>
+    <w:p>
+      <w:pPr>
+        <w:spacing w:line="480" w:lineRule="auto"/>
+        <w:ind w:left="2160"/>
+        <w:rPr>
+          <w:rFonts w:ascii="-webkit-standard" w:hAnsi="-webkit-standard" w:cs="Times New Roman"/>
+          <w:color w:val="000000"/>
+          <w:sz w:val="20"/>
+          <w:szCs w:val="20"/>
+        </w:rPr>
+      </w:pPr>
+      <w:r>
+        <w:rPr>
+          <w:rFonts w:ascii="Times New Roman" w:hAnsi="Times New Roman" w:cs="Times New Roman"/>
+          <w:color w:val="000000"/>
+        </w:rPr>
+        <w:lastRenderedPageBreak/>
+        <w:t xml:space="preserve">· Admin Account: </w:t>
+      </w:r>
+      <w:proofErr w:type="gramStart"/>
+      <w:r>
+        <w:rPr>
+          <w:rFonts w:ascii="Times New Roman" w:hAnsi="Times New Roman" w:cs="Times New Roman"/>
+          <w:color w:val="000000"/>
+        </w:rPr>
+        <w:t>The admin account will be accessed by permanent employees</w:t>
+      </w:r>
+      <w:proofErr w:type="gramEnd"/>
+      <w:r>
+        <w:rPr>
+          <w:rFonts w:ascii="Times New Roman" w:hAnsi="Times New Roman" w:cs="Times New Roman"/>
+          <w:color w:val="000000"/>
+        </w:rPr>
+        <w:t> </w:t>
+      </w:r>
+    </w:p>
+    <w:p>
+      <w:pPr>
+        <w:spacing w:line="480" w:lineRule="auto"/>
+        <w:ind w:left="1440"/>
+        <w:rPr>
+          <w:rFonts w:ascii="-webkit-standard" w:hAnsi="-webkit-standard" w:cs="Times New Roman"/>
+          <w:color w:val="000000"/>
+          <w:sz w:val="20"/>
+          <w:szCs w:val="20"/>
+        </w:rPr>
+      </w:pPr>
+      <w:r>
+        <w:rPr>
+          <w:rFonts w:ascii="Times New Roman" w:hAnsi="Times New Roman" w:cs="Times New Roman"/>
+          <w:color w:val="000000"/>
+        </w:rPr>
+        <w:t>3.</w:t>
+      </w:r>
+      <w:r>
+        <w:rPr>
+          <w:rFonts w:ascii="Times New Roman" w:hAnsi="Times New Roman" w:cs="Times New Roman"/>
+          <w:color w:val="000000"/>
+          <w:sz w:val="14"/>
+          <w:szCs w:val="14"/>
+        </w:rPr>
+        <w:t xml:space="preserve">    </w:t>
+      </w:r>
+      <w:r>
+        <w:rPr>
+          <w:rFonts w:ascii="Times New Roman" w:hAnsi="Times New Roman" w:cs="Times New Roman"/>
+          <w:color w:val="000000"/>
+        </w:rPr>
+        <w:t>Navigate to the homepage with account logged in</w:t>
+      </w:r>
+    </w:p>
+    <w:p>
+      <w:pPr>
+        <w:pStyle w:val="ListParagraph"/>
+        <w:numPr>
+          <w:ilvl w:val="0"/>
+          <w:numId w:val="26"/>
+        </w:numPr>
+        <w:spacing w:line="480" w:lineRule="auto"/>
+        <w:rPr>
+          <w:rFonts w:ascii="-webkit-standard" w:hAnsi="-webkit-standard" w:cs="Times New Roman"/>
+          <w:color w:val="000000"/>
+          <w:sz w:val="20"/>
+          <w:szCs w:val="20"/>
+        </w:rPr>
+      </w:pPr>
+      <w:r>
+        <w:rPr>
+          <w:rFonts w:ascii="Times New Roman" w:hAnsi="Times New Roman" w:cs="Times New Roman"/>
+          <w:color w:val="000000"/>
+        </w:rPr>
+        <w:t>With the account logged in, the user will be able to navigate directly to the homepage by clicking the special homepage button located on the webpage</w:t>
+      </w:r>
+    </w:p>
+    <w:p>
+      <w:pPr>
+        <w:spacing w:line="480" w:lineRule="auto"/>
+        <w:ind w:left="450"/>
+        <w:rPr>
+          <w:rFonts w:ascii="-webkit-standard" w:hAnsi="-webkit-standard" w:cs="Times New Roman"/>
+          <w:color w:val="000000"/>
+          <w:sz w:val="20"/>
+          <w:szCs w:val="20"/>
+        </w:rPr>
+      </w:pPr>
+      <w:r>
+        <w:rPr>
+          <w:rFonts w:ascii="Times New Roman" w:hAnsi="Times New Roman" w:cs="Times New Roman"/>
+          <w:b/>
+          <w:bCs/>
+          <w:color w:val="000000"/>
+        </w:rPr>
+        <w:t>II</w:t>
+      </w:r>
+      <w:r>
+        <w:rPr>
+          <w:rFonts w:ascii="Times New Roman" w:hAnsi="Times New Roman" w:cs="Times New Roman"/>
+          <w:color w:val="000000"/>
+        </w:rPr>
+        <w:t>. Scenario: Searching Item</w:t>
+      </w:r>
+    </w:p>
+    <w:p>
+      <w:pPr>
+        <w:spacing w:line="480" w:lineRule="auto"/>
+        <w:ind w:left="1440"/>
+        <w:rPr>
+          <w:rFonts w:ascii="-webkit-standard" w:hAnsi="-webkit-standard" w:cs="Times New Roman"/>
+          <w:color w:val="000000"/>
+          <w:sz w:val="20"/>
+          <w:szCs w:val="20"/>
+        </w:rPr>
+      </w:pPr>
+      <w:r>
+        <w:rPr>
+          <w:rFonts w:ascii="Times New Roman" w:hAnsi="Times New Roman" w:cs="Times New Roman"/>
+          <w:color w:val="000000"/>
+        </w:rPr>
+        <w:t>1.</w:t>
+      </w:r>
+      <w:r>
+        <w:rPr>
+          <w:rFonts w:ascii="Times New Roman" w:hAnsi="Times New Roman" w:cs="Times New Roman"/>
+          <w:color w:val="000000"/>
+          <w:sz w:val="14"/>
+          <w:szCs w:val="14"/>
+        </w:rPr>
+        <w:t xml:space="preserve">     </w:t>
+      </w:r>
+      <w:r>
+        <w:rPr>
+          <w:rFonts w:ascii="Times New Roman" w:hAnsi="Times New Roman" w:cs="Times New Roman"/>
+          <w:color w:val="000000"/>
+        </w:rPr>
+        <w:t>Write the type of item that the user wants to find in the search bar</w:t>
+      </w:r>
+    </w:p>
+    <w:p>
+      <w:pPr>
+        <w:pStyle w:val="ListParagraph"/>
+        <w:numPr>
+          <w:ilvl w:val="0"/>
+          <w:numId w:val="26"/>
+        </w:numPr>
+        <w:spacing w:line="480" w:lineRule="auto"/>
+        <w:rPr>
+          <w:rFonts w:ascii="-webkit-standard" w:hAnsi="-webkit-standard" w:cs="Times New Roman"/>
+          <w:color w:val="000000"/>
+          <w:sz w:val="20"/>
+          <w:szCs w:val="20"/>
+        </w:rPr>
+      </w:pPr>
+      <w:r>
+        <w:rPr>
+          <w:rFonts w:ascii="Times New Roman" w:hAnsi="Times New Roman" w:cs="Times New Roman"/>
+          <w:color w:val="000000"/>
+        </w:rPr>
+        <w:t>Search bar is provided for the user on the top screen of the webpage</w:t>
+      </w:r>
+    </w:p>
+    <w:p>
+      <w:pPr>
+        <w:pStyle w:val="ListParagraph"/>
+        <w:numPr>
+          <w:ilvl w:val="0"/>
+          <w:numId w:val="26"/>
+        </w:numPr>
+        <w:spacing w:line="480" w:lineRule="auto"/>
+        <w:rPr>
+          <w:rFonts w:ascii="-webkit-standard" w:hAnsi="-webkit-standard" w:cs="Times New Roman"/>
+          <w:color w:val="000000"/>
+          <w:sz w:val="20"/>
+          <w:szCs w:val="20"/>
+        </w:rPr>
+      </w:pPr>
+      <w:r>
+        <w:rPr>
+          <w:rFonts w:ascii="Times New Roman" w:hAnsi="Times New Roman" w:cs="Times New Roman"/>
+          <w:color w:val="000000"/>
+        </w:rPr>
+        <w:t>User will be able to enter text through the search bar and be able to find the item they entered within the search box</w:t>
+      </w:r>
+    </w:p>
+    <w:p>
+      <w:pPr>
+        <w:pStyle w:val="ListParagraph"/>
+        <w:numPr>
+          <w:ilvl w:val="0"/>
+          <w:numId w:val="26"/>
+        </w:numPr>
+        <w:spacing w:line="480" w:lineRule="auto"/>
+        <w:rPr>
+          <w:rFonts w:ascii="-webkit-standard" w:hAnsi="-webkit-standard" w:cs="Times New Roman"/>
+          <w:color w:val="000000"/>
+          <w:sz w:val="20"/>
+          <w:szCs w:val="20"/>
+        </w:rPr>
+      </w:pPr>
+      <w:r>
+        <w:rPr>
+          <w:rFonts w:ascii="Times New Roman" w:hAnsi="Times New Roman" w:cs="Times New Roman"/>
+          <w:color w:val="000000"/>
+        </w:rPr>
+        <w:t>Each item will have their own unique name and number to distinguish the item from other items. </w:t>
+      </w:r>
+    </w:p>
+    <w:p>
+      <w:pPr>
+        <w:spacing w:line="480" w:lineRule="auto"/>
+        <w:ind w:left="1440"/>
+        <w:rPr>
+          <w:rFonts w:ascii="-webkit-standard" w:hAnsi="-webkit-standard" w:cs="Times New Roman"/>
+          <w:color w:val="000000"/>
+          <w:sz w:val="20"/>
+          <w:szCs w:val="20"/>
+        </w:rPr>
+      </w:pPr>
+      <w:r>
+        <w:rPr>
+          <w:rFonts w:ascii="Times New Roman" w:hAnsi="Times New Roman" w:cs="Times New Roman"/>
+          <w:color w:val="000000"/>
+        </w:rPr>
+        <w:t>2.</w:t>
+      </w:r>
+      <w:r>
+        <w:rPr>
+          <w:rFonts w:ascii="Times New Roman" w:hAnsi="Times New Roman" w:cs="Times New Roman"/>
+          <w:color w:val="000000"/>
+          <w:sz w:val="14"/>
+          <w:szCs w:val="14"/>
+        </w:rPr>
+        <w:t xml:space="preserve">    </w:t>
+      </w:r>
+      <w:r>
+        <w:rPr>
+          <w:rFonts w:ascii="Times New Roman" w:hAnsi="Times New Roman" w:cs="Times New Roman"/>
+          <w:color w:val="000000"/>
+        </w:rPr>
+        <w:t>A list of items will be displayed based on the type of items.</w:t>
+      </w:r>
+    </w:p>
+    <w:p>
+      <w:pPr>
+        <w:pStyle w:val="ListParagraph"/>
+        <w:numPr>
+          <w:ilvl w:val="0"/>
+          <w:numId w:val="27"/>
+        </w:numPr>
+        <w:spacing w:line="480" w:lineRule="auto"/>
+        <w:rPr>
+          <w:rFonts w:ascii="-webkit-standard" w:hAnsi="-webkit-standard" w:cs="Times New Roman"/>
+          <w:color w:val="000000"/>
+          <w:sz w:val="20"/>
+          <w:szCs w:val="20"/>
+        </w:rPr>
+      </w:pPr>
+      <w:r>
+        <w:rPr>
+          <w:rFonts w:ascii="Times New Roman" w:hAnsi="Times New Roman" w:cs="Times New Roman"/>
+          <w:color w:val="000000"/>
+        </w:rPr>
+        <w:t>After hitting the enter button to locate the item the user entered, there will be a list of items related to the users search</w:t>
+      </w:r>
+    </w:p>
+    <w:p>
+      <w:pPr>
+        <w:spacing w:line="480" w:lineRule="auto"/>
+        <w:ind w:left="720" w:firstLine="720"/>
+        <w:rPr>
+          <w:rFonts w:ascii="-webkit-standard" w:hAnsi="-webkit-standard" w:cs="Times New Roman"/>
+          <w:color w:val="000000"/>
+          <w:sz w:val="20"/>
+          <w:szCs w:val="20"/>
+        </w:rPr>
+      </w:pPr>
+      <w:r>
+        <w:rPr>
+          <w:rFonts w:ascii="Times New Roman" w:hAnsi="Times New Roman" w:cs="Times New Roman"/>
+          <w:color w:val="000000"/>
+        </w:rPr>
+        <w:t>3. Accessibility:</w:t>
+      </w:r>
+    </w:p>
+    <w:p>
+      <w:pPr>
+        <w:pStyle w:val="ListParagraph"/>
+        <w:numPr>
+          <w:ilvl w:val="0"/>
+          <w:numId w:val="27"/>
+        </w:numPr>
+        <w:spacing w:line="480" w:lineRule="auto"/>
+        <w:rPr>
+          <w:rFonts w:ascii="-webkit-standard" w:hAnsi="-webkit-standard" w:cs="Times New Roman"/>
+          <w:color w:val="000000"/>
+          <w:sz w:val="20"/>
+          <w:szCs w:val="20"/>
+        </w:rPr>
+      </w:pPr>
+      <w:r>
+        <w:rPr>
+          <w:rFonts w:ascii="Times New Roman" w:hAnsi="Times New Roman" w:cs="Times New Roman"/>
+          <w:color w:val="000000"/>
+        </w:rPr>
+        <w:t>Normal Account and admin account have permission to search and view the inventory</w:t>
+      </w:r>
+    </w:p>
+    <w:p>
+      <w:pPr>
+        <w:spacing w:line="480" w:lineRule="auto"/>
+        <w:ind w:left="450" w:hanging="270"/>
+        <w:rPr>
+          <w:rFonts w:ascii="-webkit-standard" w:hAnsi="-webkit-standard" w:cs="Times New Roman"/>
+          <w:color w:val="000000"/>
+          <w:sz w:val="20"/>
+          <w:szCs w:val="20"/>
+        </w:rPr>
+      </w:pPr>
+      <w:r>
+        <w:rPr>
+          <w:rFonts w:ascii="Times New Roman" w:hAnsi="Times New Roman" w:cs="Times New Roman"/>
+          <w:b/>
+          <w:bCs/>
+          <w:color w:val="000000"/>
+        </w:rPr>
+        <w:t>III</w:t>
+      </w:r>
+      <w:r>
+        <w:rPr>
+          <w:rFonts w:ascii="Times New Roman" w:hAnsi="Times New Roman" w:cs="Times New Roman"/>
+          <w:color w:val="000000"/>
+        </w:rPr>
+        <w:t>. Scenario: Add and Decrease the Quantity of Items </w:t>
+      </w:r>
+    </w:p>
+    <w:p>
+      <w:pPr>
+        <w:spacing w:line="480" w:lineRule="auto"/>
+        <w:ind w:left="1440"/>
+        <w:rPr>
+          <w:rFonts w:ascii="-webkit-standard" w:hAnsi="-webkit-standard" w:cs="Times New Roman"/>
+          <w:color w:val="000000"/>
+          <w:sz w:val="20"/>
+          <w:szCs w:val="20"/>
+        </w:rPr>
+      </w:pPr>
+      <w:r>
+        <w:rPr>
+          <w:rFonts w:ascii="Times New Roman" w:hAnsi="Times New Roman" w:cs="Times New Roman"/>
+          <w:color w:val="000000"/>
+        </w:rPr>
+        <w:t>1.</w:t>
+      </w:r>
+      <w:r>
+        <w:rPr>
+          <w:rFonts w:ascii="Times New Roman" w:hAnsi="Times New Roman" w:cs="Times New Roman"/>
+          <w:color w:val="000000"/>
+          <w:sz w:val="14"/>
+          <w:szCs w:val="14"/>
+        </w:rPr>
+        <w:t xml:space="preserve">     </w:t>
+      </w:r>
+      <w:r>
+        <w:rPr>
+          <w:rFonts w:ascii="Times New Roman" w:hAnsi="Times New Roman" w:cs="Times New Roman"/>
+          <w:color w:val="000000"/>
+        </w:rPr>
+        <w:t>Search for the item that user wants to add more quantity.</w:t>
+      </w:r>
+    </w:p>
+    <w:p>
+      <w:pPr>
+        <w:pStyle w:val="ListParagraph"/>
+        <w:numPr>
+          <w:ilvl w:val="0"/>
+          <w:numId w:val="27"/>
+        </w:numPr>
+        <w:spacing w:line="480" w:lineRule="auto"/>
+        <w:rPr>
+          <w:rFonts w:ascii="-webkit-standard" w:hAnsi="-webkit-standard" w:cs="Times New Roman"/>
+          <w:color w:val="000000"/>
+          <w:sz w:val="20"/>
+          <w:szCs w:val="20"/>
+        </w:rPr>
+      </w:pPr>
+      <w:r>
+        <w:rPr>
+          <w:rFonts w:ascii="Times New Roman" w:hAnsi="Times New Roman" w:cs="Times New Roman"/>
+          <w:color w:val="000000"/>
+        </w:rPr>
+        <w:t>In order to add more quantity of the item, user should search for the item again and locate the exact item they wish to add more quantity of</w:t>
+      </w:r>
+    </w:p>
+    <w:p>
+      <w:pPr>
+        <w:spacing w:line="480" w:lineRule="auto"/>
+        <w:ind w:left="1440"/>
+        <w:rPr>
+          <w:rFonts w:ascii="-webkit-standard" w:hAnsi="-webkit-standard" w:cs="Times New Roman"/>
+          <w:color w:val="000000"/>
+          <w:sz w:val="20"/>
+          <w:szCs w:val="20"/>
+        </w:rPr>
+      </w:pPr>
+      <w:r>
+        <w:rPr>
+          <w:rFonts w:ascii="Times New Roman" w:hAnsi="Times New Roman" w:cs="Times New Roman"/>
+          <w:color w:val="000000"/>
+        </w:rPr>
+        <w:lastRenderedPageBreak/>
+        <w:t>2.</w:t>
+      </w:r>
+      <w:r>
+        <w:rPr>
+          <w:rFonts w:ascii="Times New Roman" w:hAnsi="Times New Roman" w:cs="Times New Roman"/>
+          <w:color w:val="000000"/>
+          <w:sz w:val="14"/>
+          <w:szCs w:val="14"/>
+        </w:rPr>
+        <w:t xml:space="preserve">     </w:t>
+      </w:r>
+      <w:r>
+        <w:rPr>
+          <w:rFonts w:ascii="Times New Roman" w:hAnsi="Times New Roman" w:cs="Times New Roman"/>
+          <w:color w:val="000000"/>
+        </w:rPr>
+        <w:t>Edit the quantity </w:t>
+      </w:r>
+    </w:p>
+    <w:p>
+      <w:pPr>
+        <w:pStyle w:val="ListParagraph"/>
+        <w:numPr>
+          <w:ilvl w:val="0"/>
+          <w:numId w:val="27"/>
+        </w:numPr>
+        <w:spacing w:line="480" w:lineRule="auto"/>
+        <w:rPr>
+          <w:rFonts w:ascii="-webkit-standard" w:hAnsi="-webkit-standard" w:cs="Times New Roman"/>
+          <w:color w:val="000000"/>
+          <w:sz w:val="20"/>
+          <w:szCs w:val="20"/>
+        </w:rPr>
+      </w:pPr>
+      <w:r>
+        <w:rPr>
+          <w:rFonts w:ascii="Times New Roman" w:hAnsi="Times New Roman" w:cs="Times New Roman"/>
+          <w:color w:val="000000"/>
+        </w:rPr>
+        <w:t>User will be able to add or subtract how much of the item they wish to obtain by using the “+” or “-“ buttons provided next to the item</w:t>
+      </w:r>
+    </w:p>
+    <w:p>
+      <w:pPr>
+        <w:spacing w:line="480" w:lineRule="auto"/>
+        <w:ind w:left="720" w:firstLine="720"/>
+        <w:rPr>
+          <w:rFonts w:ascii="-webkit-standard" w:hAnsi="-webkit-standard" w:cs="Times New Roman"/>
+          <w:color w:val="000000"/>
+          <w:sz w:val="20"/>
+          <w:szCs w:val="20"/>
+        </w:rPr>
+      </w:pPr>
+      <w:r>
+        <w:rPr>
+          <w:rFonts w:ascii="Times New Roman" w:hAnsi="Times New Roman" w:cs="Times New Roman"/>
+          <w:color w:val="000000"/>
+        </w:rPr>
+        <w:t>3.   Click the Update Button</w:t>
+      </w:r>
+    </w:p>
+    <w:p>
+      <w:pPr>
+        <w:pStyle w:val="ListParagraph"/>
+        <w:numPr>
+          <w:ilvl w:val="0"/>
+          <w:numId w:val="27"/>
+        </w:numPr>
+        <w:spacing w:line="480" w:lineRule="auto"/>
+        <w:rPr>
+          <w:rFonts w:ascii="-webkit-standard" w:hAnsi="-webkit-standard" w:cs="Times New Roman"/>
+          <w:color w:val="000000"/>
+          <w:sz w:val="20"/>
+          <w:szCs w:val="20"/>
+        </w:rPr>
+      </w:pPr>
+      <w:r>
+        <w:rPr>
+          <w:rFonts w:ascii="Times New Roman" w:hAnsi="Times New Roman" w:cs="Times New Roman"/>
+          <w:color w:val="000000"/>
+        </w:rPr>
+        <w:t>A button with the sign “update” will be located at the bottom of the page in order to update the quantity the user has of the items</w:t>
+      </w:r>
+    </w:p>
+    <w:p>
+      <w:pPr>
+        <w:spacing w:line="480" w:lineRule="auto"/>
+        <w:ind w:left="720" w:firstLine="720"/>
+        <w:rPr>
+          <w:rFonts w:ascii="-webkit-standard" w:hAnsi="-webkit-standard" w:cs="Times New Roman"/>
+          <w:color w:val="000000"/>
+          <w:sz w:val="20"/>
+          <w:szCs w:val="20"/>
+        </w:rPr>
+      </w:pPr>
+      <w:r>
+        <w:rPr>
+          <w:rFonts w:ascii="Times New Roman" w:hAnsi="Times New Roman" w:cs="Times New Roman"/>
+          <w:color w:val="000000"/>
+        </w:rPr>
+        <w:t>4. Accessibility:</w:t>
+      </w:r>
+    </w:p>
+    <w:p>
+      <w:pPr>
+        <w:pStyle w:val="ListParagraph"/>
+        <w:numPr>
+          <w:ilvl w:val="0"/>
+          <w:numId w:val="27"/>
+        </w:numPr>
+        <w:spacing w:line="480" w:lineRule="auto"/>
+        <w:rPr>
+          <w:rFonts w:ascii="-webkit-standard" w:hAnsi="-webkit-standard" w:cs="Times New Roman"/>
+          <w:color w:val="000000"/>
+          <w:sz w:val="20"/>
+          <w:szCs w:val="20"/>
+        </w:rPr>
+      </w:pPr>
+      <w:r>
+        <w:rPr>
+          <w:rFonts w:ascii="Times New Roman" w:hAnsi="Times New Roman" w:cs="Times New Roman"/>
+          <w:color w:val="000000"/>
+        </w:rPr>
+        <w:t>Only admin account have the rights to update quantity items</w:t>
+      </w:r>
+    </w:p>
+    <w:p>
+      <w:pPr>
+        <w:spacing w:line="480" w:lineRule="auto"/>
+        <w:ind w:left="450" w:hanging="270"/>
+        <w:rPr>
+          <w:rFonts w:ascii="-webkit-standard" w:hAnsi="-webkit-standard" w:cs="Times New Roman"/>
+          <w:color w:val="000000"/>
+          <w:sz w:val="20"/>
+          <w:szCs w:val="20"/>
+        </w:rPr>
+      </w:pPr>
+      <w:r>
+        <w:rPr>
+          <w:rFonts w:ascii="Times New Roman" w:hAnsi="Times New Roman" w:cs="Times New Roman"/>
+          <w:b/>
+          <w:bCs/>
+          <w:color w:val="000000"/>
+        </w:rPr>
+        <w:t>IV</w:t>
+      </w:r>
+      <w:r>
+        <w:rPr>
+          <w:rFonts w:ascii="Times New Roman" w:hAnsi="Times New Roman" w:cs="Times New Roman"/>
+          <w:color w:val="000000"/>
+        </w:rPr>
+        <w:t>. Scenario: Remove Item</w:t>
+      </w:r>
+    </w:p>
+    <w:p>
+      <w:pPr>
+        <w:spacing w:line="480" w:lineRule="auto"/>
+        <w:ind w:left="1440"/>
+        <w:rPr>
+          <w:rFonts w:ascii="-webkit-standard" w:hAnsi="-webkit-standard" w:cs="Times New Roman"/>
+          <w:color w:val="000000"/>
+          <w:sz w:val="20"/>
+          <w:szCs w:val="20"/>
+        </w:rPr>
+      </w:pPr>
+      <w:r>
+        <w:rPr>
+          <w:rFonts w:ascii="Times New Roman" w:hAnsi="Times New Roman" w:cs="Times New Roman"/>
+          <w:color w:val="000000"/>
+        </w:rPr>
+        <w:t>1.</w:t>
+      </w:r>
+      <w:r>
+        <w:rPr>
+          <w:rFonts w:ascii="Times New Roman" w:hAnsi="Times New Roman" w:cs="Times New Roman"/>
+          <w:color w:val="000000"/>
+          <w:sz w:val="14"/>
+          <w:szCs w:val="14"/>
+        </w:rPr>
+        <w:t xml:space="preserve">    </w:t>
+      </w:r>
+      <w:r>
+        <w:rPr>
+          <w:rFonts w:ascii="Times New Roman" w:hAnsi="Times New Roman" w:cs="Times New Roman"/>
+          <w:color w:val="000000"/>
+        </w:rPr>
+        <w:t>Search for the item that needs to be removed</w:t>
+      </w:r>
+    </w:p>
+    <w:p>
+      <w:pPr>
+        <w:pStyle w:val="ListParagraph"/>
+        <w:numPr>
+          <w:ilvl w:val="0"/>
+          <w:numId w:val="27"/>
+        </w:numPr>
+        <w:spacing w:line="480" w:lineRule="auto"/>
+        <w:rPr>
+          <w:rFonts w:ascii="-webkit-standard" w:hAnsi="-webkit-standard" w:cs="Times New Roman"/>
+          <w:color w:val="000000"/>
+          <w:sz w:val="20"/>
+          <w:szCs w:val="20"/>
+        </w:rPr>
+      </w:pPr>
+      <w:r>
+        <w:rPr>
+          <w:rFonts w:ascii="Times New Roman" w:hAnsi="Times New Roman" w:cs="Times New Roman"/>
+          <w:color w:val="000000"/>
+        </w:rPr>
+        <w:t>In the users inventory list, search for the item they wish to remove</w:t>
+      </w:r>
+    </w:p>
+    <w:p>
+      <w:pPr>
+        <w:spacing w:line="480" w:lineRule="auto"/>
+        <w:ind w:left="1440"/>
+        <w:rPr>
+          <w:rFonts w:ascii="-webkit-standard" w:hAnsi="-webkit-standard" w:cs="Times New Roman"/>
+          <w:color w:val="000000"/>
+          <w:sz w:val="20"/>
+          <w:szCs w:val="20"/>
+        </w:rPr>
+      </w:pPr>
+      <w:r>
+        <w:rPr>
+          <w:rFonts w:ascii="Times New Roman" w:hAnsi="Times New Roman" w:cs="Times New Roman"/>
+          <w:color w:val="000000"/>
+        </w:rPr>
+        <w:t>2.</w:t>
+      </w:r>
+      <w:r>
+        <w:rPr>
+          <w:rFonts w:ascii="Times New Roman" w:hAnsi="Times New Roman" w:cs="Times New Roman"/>
+          <w:color w:val="000000"/>
+          <w:sz w:val="14"/>
+          <w:szCs w:val="14"/>
+        </w:rPr>
+        <w:t xml:space="preserve">    </w:t>
+      </w:r>
+      <w:r>
+        <w:rPr>
+          <w:rFonts w:ascii="Times New Roman" w:hAnsi="Times New Roman" w:cs="Times New Roman"/>
+          <w:color w:val="000000"/>
+        </w:rPr>
+        <w:t>Click the remove button</w:t>
+      </w:r>
+    </w:p>
+    <w:p>
+      <w:pPr>
+        <w:pStyle w:val="ListParagraph"/>
+        <w:numPr>
+          <w:ilvl w:val="0"/>
+          <w:numId w:val="27"/>
+        </w:numPr>
+        <w:spacing w:line="480" w:lineRule="auto"/>
+        <w:rPr>
+          <w:rFonts w:ascii="-webkit-standard" w:hAnsi="-webkit-standard" w:cs="Times New Roman"/>
+          <w:color w:val="000000"/>
+          <w:sz w:val="20"/>
+          <w:szCs w:val="20"/>
+        </w:rPr>
+      </w:pPr>
+      <w:r>
+        <w:rPr>
+          <w:rFonts w:ascii="Times New Roman" w:hAnsi="Times New Roman" w:cs="Times New Roman"/>
+          <w:color w:val="000000"/>
+        </w:rPr>
+        <w:t>Locate the item, and next to the item on the side their will be a “remove” button</w:t>
+      </w:r>
+    </w:p>
+    <w:p>
+      <w:pPr>
+        <w:spacing w:line="480" w:lineRule="auto"/>
+        <w:ind w:left="1440"/>
+        <w:rPr>
+          <w:rFonts w:ascii="Times New Roman" w:hAnsi="Times New Roman" w:cs="Times New Roman"/>
+          <w:color w:val="000000"/>
+        </w:rPr>
+      </w:pPr>
+      <w:r>
+        <w:rPr>
+          <w:rFonts w:ascii="Times New Roman" w:hAnsi="Times New Roman" w:cs="Times New Roman"/>
+          <w:color w:val="000000"/>
+        </w:rPr>
+        <w:t>3.</w:t>
+      </w:r>
+      <w:r>
+        <w:rPr>
+          <w:rFonts w:ascii="Times New Roman" w:hAnsi="Times New Roman" w:cs="Times New Roman"/>
+          <w:color w:val="000000"/>
+          <w:sz w:val="14"/>
+          <w:szCs w:val="14"/>
+        </w:rPr>
+        <w:t xml:space="preserve">    </w:t>
+      </w:r>
+      <w:r>
+        <w:rPr>
+          <w:rFonts w:ascii="Times New Roman" w:hAnsi="Times New Roman" w:cs="Times New Roman"/>
+          <w:color w:val="000000"/>
+        </w:rPr>
+        <w:t>Click the update button</w:t>
+      </w:r>
+    </w:p>
+    <w:p>
+      <w:pPr>
+        <w:pStyle w:val="ListParagraph"/>
+        <w:numPr>
+          <w:ilvl w:val="0"/>
+          <w:numId w:val="27"/>
+        </w:numPr>
+        <w:spacing w:line="480" w:lineRule="auto"/>
+        <w:rPr>
+          <w:rFonts w:ascii="-webkit-standard" w:hAnsi="-webkit-standard" w:cs="Times New Roman"/>
+          <w:color w:val="000000"/>
+          <w:sz w:val="20"/>
+          <w:szCs w:val="20"/>
+        </w:rPr>
+      </w:pPr>
+      <w:r>
+        <w:rPr>
+          <w:rFonts w:ascii="Times New Roman" w:hAnsi="Times New Roman" w:cs="Times New Roman"/>
+          <w:color w:val="000000"/>
+        </w:rPr>
+        <w:t>A button with the sign “update” will be located at the bottom of the page in order to update the removed item</w:t>
+      </w:r>
+    </w:p>
+    <w:p>
+      <w:pPr>
+        <w:spacing w:line="480" w:lineRule="auto"/>
+        <w:ind w:left="720" w:firstLine="720"/>
+        <w:rPr>
+          <w:rFonts w:ascii="-webkit-standard" w:hAnsi="-webkit-standard" w:cs="Times New Roman"/>
+          <w:color w:val="000000"/>
+          <w:sz w:val="20"/>
+          <w:szCs w:val="20"/>
+        </w:rPr>
+      </w:pPr>
+      <w:r>
+        <w:rPr>
+          <w:rFonts w:ascii="Times New Roman" w:hAnsi="Times New Roman" w:cs="Times New Roman"/>
+          <w:color w:val="000000"/>
+        </w:rPr>
+        <w:t>4. Accessibility:</w:t>
+      </w:r>
+    </w:p>
+    <w:p>
+      <w:pPr>
+        <w:pStyle w:val="ListParagraph"/>
+        <w:numPr>
+          <w:ilvl w:val="0"/>
+          <w:numId w:val="27"/>
+        </w:numPr>
+        <w:spacing w:line="480" w:lineRule="auto"/>
+        <w:rPr>
+          <w:rFonts w:ascii="-webkit-standard" w:hAnsi="-webkit-standard" w:cs="Times New Roman"/>
+          <w:color w:val="000000"/>
+          <w:sz w:val="20"/>
+          <w:szCs w:val="20"/>
+        </w:rPr>
+      </w:pPr>
+      <w:r>
+        <w:rPr>
+          <w:rFonts w:ascii="Times New Roman" w:hAnsi="Times New Roman" w:cs="Times New Roman"/>
+          <w:color w:val="000000"/>
+        </w:rPr>
+        <w:t>Only admin account can remove an item. Update button will only be available for an admin account. </w:t>
+      </w:r>
+    </w:p>
+    <w:p>
+      <w:pPr>
+        <w:spacing w:line="480" w:lineRule="auto"/>
+        <w:rPr>
+          <w:rFonts w:ascii="Times New Roman" w:hAnsi="Times New Roman" w:cs="Times New Roman"/>
+          <w:color w:val="000000"/>
+        </w:rPr>
+      </w:pPr>
+      <w:r>
+        <w:rPr>
+          <w:rFonts w:ascii="Times New Roman" w:hAnsi="Times New Roman" w:cs="Times New Roman"/>
+          <w:b/>
+          <w:bCs/>
+          <w:color w:val="000000"/>
+        </w:rPr>
+        <w:t xml:space="preserve">         V. </w:t>
+      </w:r>
+      <w:r>
+        <w:rPr>
+          <w:rFonts w:ascii="Times New Roman" w:hAnsi="Times New Roman" w:cs="Times New Roman"/>
+          <w:color w:val="000000"/>
+        </w:rPr>
+        <w:t>Supplies/Supplier</w:t>
+      </w:r>
+    </w:p>
+    <w:p>
+      <w:pPr>
+        <w:spacing w:line="480" w:lineRule="auto"/>
+        <w:ind w:firstLine="1440"/>
+        <w:rPr>
+          <w:rFonts w:ascii="-webkit-standard" w:hAnsi="-webkit-standard" w:cs="Times New Roman"/>
+          <w:color w:val="000000"/>
+          <w:sz w:val="20"/>
+          <w:szCs w:val="20"/>
+        </w:rPr>
+      </w:pPr>
+      <w:r>
+        <w:rPr>
+          <w:rFonts w:ascii="Times New Roman" w:hAnsi="Times New Roman" w:cs="Times New Roman"/>
+          <w:color w:val="000000"/>
+        </w:rPr>
+        <w:tab/>
+        <w:t xml:space="preserve">1. </w:t>
+      </w:r>
+      <w:r>
+        <w:rPr>
+          <w:rFonts w:ascii="Times New Roman" w:hAnsi="Times New Roman" w:cs="Times New Roman"/>
+          <w:color w:val="000000"/>
+        </w:rPr>
+        <w:t>Supplier</w:t>
+      </w:r>
+    </w:p>
+    <w:p>
+      <w:pPr>
+        <w:pStyle w:val="ListParagraph"/>
+        <w:numPr>
+          <w:ilvl w:val="0"/>
+          <w:numId w:val="27"/>
+        </w:numPr>
+        <w:spacing w:line="480" w:lineRule="auto"/>
+        <w:rPr>
+          <w:rFonts w:ascii="-webkit-standard" w:hAnsi="-webkit-standard" w:cs="Times New Roman"/>
+          <w:color w:val="000000"/>
+          <w:sz w:val="20"/>
+          <w:szCs w:val="20"/>
+        </w:rPr>
+      </w:pPr>
+      <w:r>
+        <w:rPr>
+          <w:rFonts w:ascii="Times New Roman" w:hAnsi="Times New Roman" w:cs="Times New Roman"/>
+          <w:color w:val="000000"/>
+        </w:rPr>
+        <w:lastRenderedPageBreak/>
+        <w:t>Each supplier items are obtained from will have their own specific name</w:t>
+      </w:r>
+    </w:p>
+    <w:p>
+      <w:pPr>
+        <w:spacing w:line="480" w:lineRule="auto"/>
+        <w:ind w:left="2160"/>
+        <w:rPr>
+          <w:rFonts w:ascii="-webkit-standard" w:hAnsi="-webkit-standard" w:cs="Times New Roman"/>
+          <w:color w:val="000000"/>
+          <w:sz w:val="20"/>
+          <w:szCs w:val="20"/>
+        </w:rPr>
+      </w:pPr>
+      <w:r>
+        <w:rPr>
+          <w:rFonts w:ascii="Times New Roman" w:hAnsi="Times New Roman" w:cs="Times New Roman"/>
+          <w:color w:val="000000"/>
+        </w:rPr>
+        <w:t xml:space="preserve">2. </w:t>
+      </w:r>
+      <w:r>
+        <w:rPr>
+          <w:rFonts w:ascii="Times New Roman" w:hAnsi="Times New Roman" w:cs="Times New Roman"/>
+          <w:color w:val="000000"/>
+        </w:rPr>
+        <w:t>Supplies</w:t>
+      </w:r>
+    </w:p>
+    <w:p>
+      <w:pPr>
+        <w:pStyle w:val="ListParagraph"/>
+        <w:numPr>
+          <w:ilvl w:val="0"/>
+          <w:numId w:val="27"/>
+        </w:numPr>
+        <w:spacing w:line="480" w:lineRule="auto"/>
+        <w:rPr>
+          <w:rFonts w:ascii="-webkit-standard" w:hAnsi="-webkit-standard" w:cs="Times New Roman"/>
+          <w:color w:val="000000"/>
+          <w:sz w:val="20"/>
+          <w:szCs w:val="20"/>
+        </w:rPr>
+      </w:pPr>
+      <w:r>
+        <w:rPr>
+          <w:rFonts w:ascii="Times New Roman" w:hAnsi="Times New Roman" w:cs="Times New Roman"/>
+          <w:color w:val="000000"/>
+        </w:rPr>
+        <w:t>·The supply, when clicked on one of them, will be able to view a full description of the specific supplies, such as, what the supply is </w:t>
+      </w:r>
+    </w:p>
+    <w:p>
+      <w:pPr>
+        <w:spacing w:line="480" w:lineRule="auto"/>
+        <w:rPr>
+          <w:rFonts w:ascii="-webkit-standard" w:hAnsi="-webkit-standard" w:cs="Times New Roman"/>
+          <w:color w:val="000000"/>
+          <w:sz w:val="20"/>
+          <w:szCs w:val="20"/>
+        </w:rPr>
+      </w:pPr>
+      <w:r>
+        <w:rPr>
+          <w:rFonts w:ascii="Times New Roman" w:hAnsi="Times New Roman" w:cs="Times New Roman"/>
+          <w:b/>
+          <w:bCs/>
+          <w:color w:val="000000"/>
+        </w:rPr>
+        <w:t>         VI.</w:t>
+      </w:r>
+      <w:r>
+        <w:rPr>
+          <w:rFonts w:ascii="Times New Roman" w:hAnsi="Times New Roman" w:cs="Times New Roman"/>
+          <w:color w:val="000000"/>
+        </w:rPr>
+        <w:t xml:space="preserve"> </w:t>
+      </w:r>
+      <w:r>
+        <w:rPr>
+          <w:rFonts w:ascii="Times New Roman" w:hAnsi="Times New Roman" w:cs="Times New Roman"/>
+          <w:color w:val="1C1E29"/>
+        </w:rPr>
+        <w:t>Warehouse</w:t>
+      </w:r>
+    </w:p>
+    <w:p>
+      <w:pPr>
+        <w:spacing w:line="480" w:lineRule="auto"/>
+        <w:ind w:firstLine="2160"/>
+        <w:rPr>
+          <w:rFonts w:ascii="Times New Roman" w:hAnsi="Times New Roman" w:cs="Times New Roman"/>
+          <w:color w:val="000000"/>
+        </w:rPr>
+      </w:pPr>
+      <w:r>
+        <w:rPr>
+          <w:rFonts w:ascii="Times New Roman" w:hAnsi="Times New Roman" w:cs="Times New Roman"/>
+          <w:color w:val="000000"/>
+        </w:rPr>
+        <w:t xml:space="preserve">1. </w:t>
+      </w:r>
+      <w:r>
+        <w:rPr>
+          <w:rFonts w:ascii="Times New Roman" w:hAnsi="Times New Roman" w:cs="Times New Roman"/>
+          <w:color w:val="1C1E29"/>
+        </w:rPr>
+        <w:t>Address</w:t>
+      </w:r>
+    </w:p>
+    <w:p>
+      <w:pPr>
+        <w:pStyle w:val="ListParagraph"/>
+        <w:numPr>
+          <w:ilvl w:val="0"/>
+          <w:numId w:val="27"/>
+        </w:numPr>
+        <w:spacing w:line="480" w:lineRule="auto"/>
+        <w:rPr>
+          <w:rFonts w:ascii="-webkit-standard" w:hAnsi="-webkit-standard" w:cs="Times New Roman"/>
+          <w:color w:val="000000"/>
+          <w:sz w:val="20"/>
+          <w:szCs w:val="20"/>
+        </w:rPr>
+      </w:pPr>
+      <w:r>
+        <w:rPr>
+          <w:rFonts w:ascii="Times New Roman" w:hAnsi="Times New Roman" w:cs="Times New Roman"/>
+          <w:color w:val="000000"/>
+        </w:rPr>
+        <w:t>Every warehouse that the supplies come from will have their own specific address</w:t>
+      </w:r>
+    </w:p>
+    <w:p>
+      <w:pPr>
+        <w:spacing w:line="480" w:lineRule="auto"/>
+        <w:ind w:left="2160"/>
+        <w:rPr>
+          <w:rFonts w:ascii="-webkit-standard" w:hAnsi="-webkit-standard" w:cs="Times New Roman"/>
+          <w:color w:val="000000"/>
+          <w:sz w:val="20"/>
+          <w:szCs w:val="20"/>
+        </w:rPr>
+      </w:pPr>
+      <w:r>
+        <w:rPr>
+          <w:rFonts w:ascii="Times New Roman" w:hAnsi="Times New Roman" w:cs="Times New Roman"/>
+          <w:color w:val="000000"/>
+        </w:rPr>
+        <w:t xml:space="preserve">2. </w:t>
+      </w:r>
+      <w:r>
+        <w:rPr>
+          <w:rFonts w:ascii="Times New Roman" w:hAnsi="Times New Roman" w:cs="Times New Roman"/>
+          <w:color w:val="000000"/>
+        </w:rPr>
+        <w:t>ID</w:t>
+      </w:r>
+    </w:p>
+    <w:p>
+      <w:pPr>
+        <w:pStyle w:val="ListParagraph"/>
+        <w:numPr>
+          <w:ilvl w:val="0"/>
+          <w:numId w:val="27"/>
+        </w:numPr>
+        <w:spacing w:line="480" w:lineRule="auto"/>
+        <w:rPr>
+          <w:rFonts w:ascii="-webkit-standard" w:hAnsi="-webkit-standard" w:cs="Times New Roman"/>
+          <w:color w:val="000000"/>
+          <w:sz w:val="20"/>
+          <w:szCs w:val="20"/>
+        </w:rPr>
+      </w:pPr>
+      <w:r>
+        <w:rPr>
+          <w:rFonts w:ascii="Times New Roman" w:hAnsi="Times New Roman" w:cs="Times New Roman"/>
+          <w:color w:val="000000"/>
+        </w:rPr>
+        <w:t xml:space="preserve">Each warehouse will have their own unique id number </w:t>
+      </w:r>
+      <w:r>
+        <w:rPr>
+          <w:rFonts w:ascii="Times New Roman" w:hAnsi="Times New Roman" w:cs="Times New Roman"/>
+          <w:color w:val="000000"/>
+        </w:rPr>
+        <w:t xml:space="preserve">to distinguish where each </w:t>
+      </w:r>
+      <w:r>
+        <w:rPr>
+          <w:rFonts w:ascii="Times New Roman" w:hAnsi="Times New Roman" w:cs="Times New Roman"/>
+          <w:color w:val="000000"/>
+        </w:rPr>
+        <w:t>item is located</w:t>
+      </w:r>
+    </w:p>
+    <w:p>
+      <w:pPr>
+        <w:spacing w:line="480" w:lineRule="auto"/>
+        <w:ind w:left="540" w:hanging="270"/>
+        <w:rPr>
+          <w:rFonts w:ascii="-webkit-standard" w:hAnsi="-webkit-standard" w:cs="Times New Roman"/>
+          <w:color w:val="000000"/>
+          <w:sz w:val="20"/>
+          <w:szCs w:val="20"/>
+        </w:rPr>
+      </w:pPr>
+      <w:r>
+        <w:rPr>
+          <w:rFonts w:ascii="Times New Roman" w:hAnsi="Times New Roman" w:cs="Times New Roman"/>
+          <w:b/>
+          <w:bCs/>
+          <w:color w:val="000000"/>
+        </w:rPr>
+        <w:t>VII.</w:t>
+      </w:r>
+      <w:r>
+        <w:rPr>
+          <w:rFonts w:ascii="Times New Roman" w:hAnsi="Times New Roman" w:cs="Times New Roman"/>
+          <w:color w:val="000000"/>
+        </w:rPr>
+        <w:t xml:space="preserve"> Scenario: Report</w:t>
+      </w:r>
+    </w:p>
+    <w:p>
+      <w:pPr>
+        <w:spacing w:line="480" w:lineRule="auto"/>
+        <w:ind w:left="1080" w:firstLine="1080"/>
+        <w:rPr>
+          <w:rFonts w:ascii="-webkit-standard" w:hAnsi="-webkit-standard" w:cs="Times New Roman"/>
+          <w:color w:val="000000"/>
+          <w:sz w:val="20"/>
+          <w:szCs w:val="20"/>
+        </w:rPr>
+      </w:pPr>
+      <w:r>
+        <w:rPr>
+          <w:rFonts w:ascii="Times New Roman" w:hAnsi="Times New Roman" w:cs="Times New Roman"/>
+          <w:color w:val="000000"/>
+        </w:rPr>
+        <w:t>1.</w:t>
+      </w:r>
+      <w:r>
+        <w:rPr>
+          <w:rFonts w:ascii="Times New Roman" w:hAnsi="Times New Roman" w:cs="Times New Roman"/>
+          <w:color w:val="000000"/>
+          <w:sz w:val="14"/>
+          <w:szCs w:val="14"/>
+        </w:rPr>
+        <w:t xml:space="preserve">    </w:t>
+      </w:r>
+      <w:r>
+        <w:rPr>
+          <w:rFonts w:ascii="Times New Roman" w:hAnsi="Times New Roman" w:cs="Times New Roman"/>
+          <w:color w:val="000000"/>
+        </w:rPr>
+        <w:t>Search for the item</w:t>
+      </w:r>
+    </w:p>
+    <w:p>
+      <w:pPr>
+        <w:pStyle w:val="ListParagraph"/>
+        <w:numPr>
+          <w:ilvl w:val="0"/>
+          <w:numId w:val="27"/>
+        </w:numPr>
+        <w:spacing w:line="480" w:lineRule="auto"/>
+        <w:rPr>
+          <w:rFonts w:ascii="-webkit-standard" w:hAnsi="-webkit-standard" w:cs="Times New Roman"/>
+          <w:color w:val="000000"/>
+          <w:sz w:val="20"/>
+          <w:szCs w:val="20"/>
+        </w:rPr>
+      </w:pPr>
+      <w:r>
+        <w:rPr>
+          <w:rFonts w:ascii="Times New Roman" w:hAnsi="Times New Roman" w:cs="Times New Roman"/>
+          <w:color w:val="000000"/>
+        </w:rPr>
+        <w:t>User should first search and locate the item they wish to view</w:t>
+      </w:r>
+    </w:p>
+    <w:p>
+      <w:pPr>
+        <w:spacing w:line="480" w:lineRule="auto"/>
+        <w:ind w:left="1080" w:firstLine="1080"/>
+        <w:rPr>
+          <w:rFonts w:ascii="-webkit-standard" w:hAnsi="-webkit-standard" w:cs="Times New Roman"/>
+          <w:color w:val="000000"/>
+          <w:sz w:val="20"/>
+          <w:szCs w:val="20"/>
+        </w:rPr>
+      </w:pPr>
+      <w:r>
+        <w:rPr>
+          <w:rFonts w:ascii="Times New Roman" w:hAnsi="Times New Roman" w:cs="Times New Roman"/>
+          <w:color w:val="000000"/>
+        </w:rPr>
+        <w:t>2.</w:t>
+      </w:r>
+      <w:r>
+        <w:rPr>
+          <w:rFonts w:ascii="Times New Roman" w:hAnsi="Times New Roman" w:cs="Times New Roman"/>
+          <w:color w:val="000000"/>
+          <w:sz w:val="14"/>
+          <w:szCs w:val="14"/>
+        </w:rPr>
+        <w:t xml:space="preserve">    </w:t>
+      </w:r>
+      <w:r>
+        <w:rPr>
+          <w:rFonts w:ascii="Times New Roman" w:hAnsi="Times New Roman" w:cs="Times New Roman"/>
+          <w:color w:val="000000"/>
+        </w:rPr>
+        <w:t>Click view report button</w:t>
+      </w:r>
+    </w:p>
+    <w:p>
+      <w:pPr>
+        <w:pStyle w:val="ListParagraph"/>
+        <w:numPr>
+          <w:ilvl w:val="0"/>
+          <w:numId w:val="27"/>
+        </w:numPr>
+        <w:spacing w:line="480" w:lineRule="auto"/>
+        <w:rPr>
+          <w:rFonts w:ascii="-webkit-standard" w:hAnsi="-webkit-standard" w:cs="Times New Roman"/>
+          <w:color w:val="000000"/>
+          <w:sz w:val="20"/>
+          <w:szCs w:val="20"/>
+        </w:rPr>
+      </w:pPr>
+      <w:r>
+        <w:rPr>
+          <w:rFonts w:ascii="Times New Roman" w:hAnsi="Times New Roman" w:cs="Times New Roman"/>
+          <w:color w:val="000000"/>
+        </w:rPr>
+        <w:t>For that item, there will be a “View Report” button located near the item</w:t>
+      </w:r>
+    </w:p>
+    <w:p>
+      <w:pPr>
+        <w:spacing w:line="480" w:lineRule="auto"/>
+        <w:ind w:left="1080" w:firstLine="1080"/>
+        <w:rPr>
+          <w:rFonts w:ascii="-webkit-standard" w:hAnsi="-webkit-standard" w:cs="Times New Roman"/>
+          <w:color w:val="000000"/>
+          <w:sz w:val="20"/>
+          <w:szCs w:val="20"/>
+        </w:rPr>
+      </w:pPr>
+      <w:r>
+        <w:rPr>
+          <w:rFonts w:ascii="Times New Roman" w:hAnsi="Times New Roman" w:cs="Times New Roman"/>
+          <w:color w:val="000000"/>
+        </w:rPr>
+        <w:t>3.</w:t>
+      </w:r>
+      <w:r>
+        <w:rPr>
+          <w:rFonts w:ascii="Times New Roman" w:hAnsi="Times New Roman" w:cs="Times New Roman"/>
+          <w:color w:val="000000"/>
+          <w:sz w:val="14"/>
+          <w:szCs w:val="14"/>
+        </w:rPr>
+        <w:t xml:space="preserve">    </w:t>
+      </w:r>
+      <w:r>
+        <w:rPr>
+          <w:rFonts w:ascii="Times New Roman" w:hAnsi="Times New Roman" w:cs="Times New Roman"/>
+          <w:color w:val="000000"/>
+        </w:rPr>
+        <w:t>Reports</w:t>
+      </w:r>
+    </w:p>
+    <w:p>
+      <w:pPr>
+        <w:pStyle w:val="ListParagraph"/>
+        <w:numPr>
+          <w:ilvl w:val="0"/>
+          <w:numId w:val="27"/>
+        </w:numPr>
+        <w:rPr>
+          <w:rFonts w:ascii="Times New Roman" w:eastAsia="Times New Roman" w:hAnsi="Times New Roman" w:cs="Times New Roman"/>
+          <w:sz w:val="20"/>
+          <w:szCs w:val="20"/>
+        </w:rPr>
+      </w:pPr>
+      <w:r>
+        <w:rPr>
+          <w:rFonts w:ascii="Times New Roman" w:eastAsia="Times New Roman" w:hAnsi="Times New Roman" w:cs="Times New Roman"/>
+          <w:color w:val="000000"/>
+        </w:rPr>
+        <w:t>Reports will be viewed in a quarterly manner. This report will be able to view if there were any changes in quantity of an item, when it was changed, and or if the price has been changed.</w:t>
+      </w:r>
+    </w:p>
+    <w:p>
+      <w:pPr>
+        <w:rPr>
+          <w:rFonts w:ascii="Times New Roman" w:eastAsia="Times New Roman" w:hAnsi="Times New Roman" w:cs="Times New Roman"/>
+        </w:rPr>
+      </w:pPr>
+    </w:p>
+    <w:p>
+      <w:pPr>
+        <w:rPr>
+          <w:rFonts w:ascii="Times New Roman" w:eastAsia="Times New Roman" w:hAnsi="Times New Roman" w:cs="Times New Roman"/>
+        </w:rPr>
+      </w:pPr>
     </w:p>
     <w:p>
       <w:pPr>
@@ -892,6 +2665,7 @@
         <w:rPr>
           <w:color w:val="000000"/>
         </w:rPr>
+        <w:lastRenderedPageBreak/>
         <w:t>It should be a Web Application with an user-friendly environment that will be built by using React &amp; Material UI, CSS</w:t>
       </w:r>
     </w:p>
@@ -913,7 +2687,21 @@
         <w:rPr>
           <w:color w:val="000000"/>
         </w:rPr>
-        <w:t>When the user first logged in, the user will be able to navigate directly to the homepage by clicking the special homepage button which will contain a list of items in the inventory.</w:t>
+        <w:t xml:space="preserve">When the user first logged in, the user will be able to navigate directly to the homepage by clicking the special homepage </w:t>
+      </w:r>
+      <w:proofErr w:type="gramStart"/>
+      <w:r>
+        <w:rPr>
+          <w:color w:val="000000"/>
+        </w:rPr>
+        <w:t>button which</w:t>
+      </w:r>
+      <w:proofErr w:type="gramEnd"/>
+      <w:r>
+        <w:rPr>
+          <w:color w:val="000000"/>
+        </w:rPr>
+        <w:t xml:space="preserve"> will contain a list of items in the inventory.</w:t>
       </w:r>
     </w:p>
     <w:p>
@@ -951,11 +2739,19 @@
           <w:color w:val="000000"/>
         </w:rPr>
       </w:pPr>
-      <w:r>
-        <w:rPr>
-          <w:color w:val="000000"/>
-        </w:rPr>
-        <w:t>Auto-suggest mechanism is provided when the user is typing in the search box by predicting what the user trying to look for to speed up the searching process.</w:t>
+      <w:proofErr w:type="gramStart"/>
+      <w:r>
+        <w:rPr>
+          <w:color w:val="000000"/>
+        </w:rPr>
+        <w:t>Auto-suggest</w:t>
+      </w:r>
+      <w:proofErr w:type="gramEnd"/>
+      <w:r>
+        <w:rPr>
+          <w:color w:val="000000"/>
+        </w:rPr>
+        <w:t xml:space="preserve"> mechanism is provided when the user is typing in the search box by predicting what the user trying to look for to speed up the searching process.</w:t>
       </w:r>
     </w:p>
     <w:p>
@@ -976,7 +2772,21 @@
         <w:rPr>
           <w:color w:val="000000"/>
         </w:rPr>
-        <w:t>When the user selects on one item, it will show a detailed information of the item selected.</w:t>
+        <w:t xml:space="preserve">When the user selects on one item, it will show </w:t>
+      </w:r>
+      <w:proofErr w:type="gramStart"/>
+      <w:r>
+        <w:rPr>
+          <w:color w:val="000000"/>
+        </w:rPr>
+        <w:t>a detailed</w:t>
+      </w:r>
+      <w:proofErr w:type="gramEnd"/>
+      <w:r>
+        <w:rPr>
+          <w:color w:val="000000"/>
+        </w:rPr>
+        <w:t xml:space="preserve"> information of the item selected.</w:t>
       </w:r>
     </w:p>
     <w:p>
@@ -1018,14 +2828,7 @@
         <w:rPr>
           <w:color w:val="000000"/>
         </w:rPr>
-        <w:t xml:space="preserve"> They should be able to see the pie charts and graphs when the click on the view report button on the web page in order to make stock control and </w:t>
-      </w:r>
-      <w:r>
-        <w:rPr>
-          <w:color w:val="000000"/>
-        </w:rPr>
-        <w:lastRenderedPageBreak/>
-        <w:t>inventory visibly easy, and allow the user to quickly see new trends, and help user to easily visualize the flow of the items.</w:t>
+        <w:t> They should be able to see the pie charts and graphs when the click on the view report button on the web page in order to make stock control and inventory visibly easy, and allow the user to quickly see new trends, and help user to easily visualize the flow of the items.</w:t>
       </w:r>
     </w:p>
     <w:p>
@@ -1178,6 +2981,7 @@
           <w:sz w:val="22"/>
           <w:szCs w:val="22"/>
         </w:rPr>
+        <w:lastRenderedPageBreak/>
         <w:t>There will be an inactivity timeout that will prompt the user to login again if the user is inactive for a certain amount of time.</w:t>
       </w:r>
     </w:p>
@@ -1469,6 +3273,89 @@
     </w:p>
     <w:p>
       <w:pPr>
+        <w:spacing w:line="276" w:lineRule="auto"/>
+        <w:rPr>
+          <w:rFonts w:ascii="Times New Roman" w:eastAsia="Times New Roman" w:hAnsi="Times New Roman" w:cs="Times New Roman"/>
+          <w:sz w:val="22"/>
+        </w:rPr>
+      </w:pPr>
+    </w:p>
+    <w:p>
+      <w:pPr>
+        <w:spacing w:line="276" w:lineRule="auto"/>
+        <w:rPr>
+          <w:rFonts w:ascii="Times New Roman" w:eastAsia="Times New Roman" w:hAnsi="Times New Roman" w:cs="Times New Roman"/>
+          <w:sz w:val="22"/>
+        </w:rPr>
+      </w:pPr>
+    </w:p>
+    <w:p>
+      <w:pPr>
+        <w:spacing w:line="276" w:lineRule="auto"/>
+        <w:rPr>
+          <w:rFonts w:ascii="Times New Roman" w:eastAsia="Times New Roman" w:hAnsi="Times New Roman" w:cs="Times New Roman"/>
+          <w:sz w:val="22"/>
+        </w:rPr>
+      </w:pPr>
+    </w:p>
+    <w:p>
+      <w:pPr>
+        <w:spacing w:line="276" w:lineRule="auto"/>
+        <w:rPr>
+          <w:rFonts w:ascii="Times New Roman" w:eastAsia="Times New Roman" w:hAnsi="Times New Roman" w:cs="Times New Roman"/>
+          <w:sz w:val="22"/>
+        </w:rPr>
+      </w:pPr>
+    </w:p>
+    <w:p>
+      <w:pPr>
+        <w:spacing w:line="276" w:lineRule="auto"/>
+        <w:rPr>
+          <w:rFonts w:ascii="Times New Roman" w:eastAsia="Times New Roman" w:hAnsi="Times New Roman" w:cs="Times New Roman"/>
+          <w:sz w:val="22"/>
+        </w:rPr>
+      </w:pPr>
+    </w:p>
+    <w:p>
+      <w:pPr>
+        <w:spacing w:line="276" w:lineRule="auto"/>
+        <w:rPr>
+          <w:rFonts w:ascii="Times New Roman" w:eastAsia="Times New Roman" w:hAnsi="Times New Roman" w:cs="Times New Roman"/>
+          <w:sz w:val="22"/>
+        </w:rPr>
+      </w:pPr>
+    </w:p>
+    <w:p>
+      <w:pPr>
+        <w:spacing w:line="276" w:lineRule="auto"/>
+        <w:rPr>
+          <w:rFonts w:ascii="Times New Roman" w:eastAsia="Times New Roman" w:hAnsi="Times New Roman" w:cs="Times New Roman"/>
+          <w:sz w:val="22"/>
+        </w:rPr>
+      </w:pPr>
+    </w:p>
+    <w:p>
+      <w:pPr>
+        <w:spacing w:line="276" w:lineRule="auto"/>
+        <w:rPr>
+          <w:rFonts w:ascii="Times New Roman" w:eastAsia="Times New Roman" w:hAnsi="Times New Roman" w:cs="Times New Roman"/>
+          <w:sz w:val="22"/>
+        </w:rPr>
+      </w:pPr>
+    </w:p>
+    <w:p>
+      <w:pPr>
+        <w:spacing w:line="276" w:lineRule="auto"/>
+        <w:rPr>
+          <w:rFonts w:ascii="Times New Roman" w:eastAsia="Times New Roman" w:hAnsi="Times New Roman" w:cs="Times New Roman"/>
+          <w:sz w:val="22"/>
+        </w:rPr>
+      </w:pPr>
+      <w:bookmarkStart w:id="0" w:name="_GoBack"/>
+      <w:bookmarkEnd w:id="0"/>
+    </w:p>
+    <w:p>
+      <w:pPr>
         <w:spacing w:line="480" w:lineRule="auto"/>
         <w:rPr>
           <w:rFonts w:ascii="Times New Roman" w:eastAsia="Times New Roman" w:hAnsi="Times New Roman" w:cs="Times New Roman"/>
@@ -1482,6 +3369,7 @@
           <w:b/>
           <w:sz w:val="28"/>
         </w:rPr>
+        <w:lastRenderedPageBreak/>
         <w:t>5. ER Diagram Design:</w:t>
       </w:r>
     </w:p>
@@ -1495,12 +3383,12 @@
         </w:rPr>
       </w:pPr>
       <w:r>
-        <w:object w:dxaOrig="8985" w:dyaOrig="4819" w14:anchorId="46935E6E">
-          <v:rect id="rectole0000000001" o:spid="_x0000_i1026" style="width:449.25pt;height:240.75pt" o:ole="" o:preferrelative="t" stroked="f">
-            <v:imagedata r:id="rId7" o:title=""/>
+        <w:pict w14:anchorId="46935E6E">
+          <v:rect id="rectole0000000001" o:spid="_x0000_s1026" style="width:449.25pt;height:240.75pt;mso-left-percent:-10001;mso-top-percent:-10001;mso-position-horizontal:absolute;mso-position-horizontal-relative:char;mso-position-vertical:absolute;mso-position-vertical-relative:line;mso-left-percent:-10001;mso-top-percent:-10001" o:preferrelative="t" stroked="f">
+            <v:imagedata r:id="rId8" o:title=""/>
           </v:rect>
-          <o:OLEObject Type="Embed" ProgID="StaticMetafile" ShapeID="rectole0000000001" DrawAspect="Content" ObjectID="_1632038640" r:id="rId8"/>
-        </w:object>
+          <o:OLEObject Type="Embed" ProgID="StaticMetafile" ShapeID="rectole0000000001" DrawAspect="Content" ObjectID="_1505897315" r:id="rId9"/>
+        </w:pict>
       </w:r>
     </w:p>
     <w:p>
@@ -1553,7 +3441,21 @@
         <w:rPr>
           <w:color w:val="1C1E29"/>
         </w:rPr>
-        <w:t>      - An employee is either a trainee or a has a permanent position (1-1 relation, each employee can only have one account).</w:t>
+        <w:t xml:space="preserve">      - An employee is either a trainee or </w:t>
+      </w:r>
+      <w:proofErr w:type="gramStart"/>
+      <w:r>
+        <w:rPr>
+          <w:color w:val="1C1E29"/>
+        </w:rPr>
+        <w:t>a has</w:t>
+      </w:r>
+      <w:proofErr w:type="gramEnd"/>
+      <w:r>
+        <w:rPr>
+          <w:color w:val="1C1E29"/>
+        </w:rPr>
+        <w:t xml:space="preserve"> a permanent position (1-1 relation, each employee can only have one account).</w:t>
       </w:r>
     </w:p>
     <w:p>
@@ -1635,7 +3537,6 @@
           <w:bCs/>
           <w:color w:val="1C1E29"/>
         </w:rPr>
-        <w:lastRenderedPageBreak/>
         <w:t>Normal account:</w:t>
       </w:r>
     </w:p>
@@ -1710,6 +3611,7 @@
         <w:rPr>
           <w:color w:val="1C1E29"/>
         </w:rPr>
+        <w:lastRenderedPageBreak/>
         <w:t>An admin account requires a permanent employee’s password and unique id to log in.</w:t>
       </w:r>
     </w:p>
@@ -1942,7 +3844,7 @@
 </file>
 
 <file path=word/numbering.xml><?xml version="1.0" encoding="utf-8"?>
-<w:numbering xmlns:wpc="http://schemas.microsoft.com/office/word/2010/wordprocessingCanvas" xmlns:mo="http://schemas.microsoft.com/office/mac/office/2008/main" xmlns:mc="http://schemas.openxmlformats.org/markup-compatibility/2006" xmlns:mv="urn:schemas-microsoft-com:mac:vml" xmlns:o="urn:schemas-microsoft-com:office:office" xmlns:r="http://schemas.openxmlformats.org/officeDocument/2006/relationships" xmlns:m="http://schemas.openxmlformats.org/officeDocument/2006/math" xmlns:v="urn:schemas-microsoft-com:vml" xmlns:wp14="http://schemas.microsoft.com/office/word/2010/wordprocessingDrawing" xmlns:wp="http://schemas.openxmlformats.org/drawingml/2006/wordprocessingDrawing" xmlns:w10="urn:schemas-microsoft-com:office:word" xmlns:w="http://schemas.openxmlformats.org/wordprocessingml/2006/main" xmlns:w14="http://schemas.microsoft.com/office/word/2010/wordml" xmlns:w15="http://schemas.microsoft.com/office/word/2012/wordml" xmlns:wpg="http://schemas.microsoft.com/office/word/2010/wordprocessingGroup" xmlns:wpi="http://schemas.microsoft.com/office/word/2010/wordprocessingInk" xmlns:wne="http://schemas.microsoft.com/office/word/2006/wordml" xmlns:wps="http://schemas.microsoft.com/office/word/2010/wordprocessingShape" mc:Ignorable="w14 w15 wp14">
+<w:numbering xmlns:wpc="http://schemas.microsoft.com/office/word/2010/wordprocessingCanvas" xmlns:mo="http://schemas.microsoft.com/office/mac/office/2008/main" xmlns:mc="http://schemas.openxmlformats.org/markup-compatibility/2006" xmlns:mv="urn:schemas-microsoft-com:mac:vml" xmlns:o="urn:schemas-microsoft-com:office:office" xmlns:r="http://schemas.openxmlformats.org/officeDocument/2006/relationships" xmlns:m="http://schemas.openxmlformats.org/officeDocument/2006/math" xmlns:v="urn:schemas-microsoft-com:vml" xmlns:wp14="http://schemas.microsoft.com/office/word/2010/wordprocessingDrawing" xmlns:wp="http://schemas.openxmlformats.org/drawingml/2006/wordprocessingDrawing" xmlns:w10="urn:schemas-microsoft-com:office:word" xmlns:w="http://schemas.openxmlformats.org/wordprocessingml/2006/main" xmlns:w14="http://schemas.microsoft.com/office/word/2010/wordml" xmlns:wpg="http://schemas.microsoft.com/office/word/2010/wordprocessingGroup" xmlns:wpi="http://schemas.microsoft.com/office/word/2010/wordprocessingInk" xmlns:wne="http://schemas.microsoft.com/office/word/2006/wordml" xmlns:wps="http://schemas.microsoft.com/office/word/2010/wordprocessingShape" mc:Ignorable="w14 wp14 mv">
   <w:abstractNum w:abstractNumId="0">
     <w:nsid w:val="022D3356"/>
     <w:multiLevelType w:val="multilevel"/>
@@ -2093,6 +3995,119 @@
     </w:lvl>
   </w:abstractNum>
   <w:abstractNum w:abstractNumId="1">
+    <w:nsid w:val="029831E7"/>
+    <w:multiLevelType w:val="hybridMultilevel"/>
+    <w:tmpl w:val="690AFDBE"/>
+    <w:lvl w:ilvl="0" w:tplc="04090001">
+      <w:start w:val="1"/>
+      <w:numFmt w:val="bullet"/>
+      <w:lvlText w:val=""/>
+      <w:lvlJc w:val="left"/>
+      <w:pPr>
+        <w:ind w:left="2880" w:hanging="360"/>
+      </w:pPr>
+      <w:rPr>
+        <w:rFonts w:ascii="Symbol" w:hAnsi="Symbol" w:hint="default"/>
+      </w:rPr>
+    </w:lvl>
+    <w:lvl w:ilvl="1" w:tplc="04090003" w:tentative="1">
+      <w:start w:val="1"/>
+      <w:numFmt w:val="bullet"/>
+      <w:lvlText w:val="o"/>
+      <w:lvlJc w:val="left"/>
+      <w:pPr>
+        <w:ind w:left="3600" w:hanging="360"/>
+      </w:pPr>
+      <w:rPr>
+        <w:rFonts w:ascii="Courier New" w:hAnsi="Courier New" w:hint="default"/>
+      </w:rPr>
+    </w:lvl>
+    <w:lvl w:ilvl="2" w:tplc="04090005" w:tentative="1">
+      <w:start w:val="1"/>
+      <w:numFmt w:val="bullet"/>
+      <w:lvlText w:val=""/>
+      <w:lvlJc w:val="left"/>
+      <w:pPr>
+        <w:ind w:left="4320" w:hanging="360"/>
+      </w:pPr>
+      <w:rPr>
+        <w:rFonts w:ascii="Wingdings" w:hAnsi="Wingdings" w:hint="default"/>
+      </w:rPr>
+    </w:lvl>
+    <w:lvl w:ilvl="3" w:tplc="04090001" w:tentative="1">
+      <w:start w:val="1"/>
+      <w:numFmt w:val="bullet"/>
+      <w:lvlText w:val=""/>
+      <w:lvlJc w:val="left"/>
+      <w:pPr>
+        <w:ind w:left="5040" w:hanging="360"/>
+      </w:pPr>
+      <w:rPr>
+        <w:rFonts w:ascii="Symbol" w:hAnsi="Symbol" w:hint="default"/>
+      </w:rPr>
+    </w:lvl>
+    <w:lvl w:ilvl="4" w:tplc="04090003" w:tentative="1">
+      <w:start w:val="1"/>
+      <w:numFmt w:val="bullet"/>
+      <w:lvlText w:val="o"/>
+      <w:lvlJc w:val="left"/>
+      <w:pPr>
+        <w:ind w:left="5760" w:hanging="360"/>
+      </w:pPr>
+      <w:rPr>
+        <w:rFonts w:ascii="Courier New" w:hAnsi="Courier New" w:hint="default"/>
+      </w:rPr>
+    </w:lvl>
+    <w:lvl w:ilvl="5" w:tplc="04090005" w:tentative="1">
+      <w:start w:val="1"/>
+      <w:numFmt w:val="bullet"/>
+      <w:lvlText w:val=""/>
+      <w:lvlJc w:val="left"/>
+      <w:pPr>
+        <w:ind w:left="6480" w:hanging="360"/>
+      </w:pPr>
+      <w:rPr>
+        <w:rFonts w:ascii="Wingdings" w:hAnsi="Wingdings" w:hint="default"/>
+      </w:rPr>
+    </w:lvl>
+    <w:lvl w:ilvl="6" w:tplc="04090001" w:tentative="1">
+      <w:start w:val="1"/>
+      <w:numFmt w:val="bullet"/>
+      <w:lvlText w:val=""/>
+      <w:lvlJc w:val="left"/>
+      <w:pPr>
+        <w:ind w:left="7200" w:hanging="360"/>
+      </w:pPr>
+      <w:rPr>
+        <w:rFonts w:ascii="Symbol" w:hAnsi="Symbol" w:hint="default"/>
+      </w:rPr>
+    </w:lvl>
+    <w:lvl w:ilvl="7" w:tplc="04090003" w:tentative="1">
+      <w:start w:val="1"/>
+      <w:numFmt w:val="bullet"/>
+      <w:lvlText w:val="o"/>
+      <w:lvlJc w:val="left"/>
+      <w:pPr>
+        <w:ind w:left="7920" w:hanging="360"/>
+      </w:pPr>
+      <w:rPr>
+        <w:rFonts w:ascii="Courier New" w:hAnsi="Courier New" w:hint="default"/>
+      </w:rPr>
+    </w:lvl>
+    <w:lvl w:ilvl="8" w:tplc="04090005" w:tentative="1">
+      <w:start w:val="1"/>
+      <w:numFmt w:val="bullet"/>
+      <w:lvlText w:val=""/>
+      <w:lvlJc w:val="left"/>
+      <w:pPr>
+        <w:ind w:left="8640" w:hanging="360"/>
+      </w:pPr>
+      <w:rPr>
+        <w:rFonts w:ascii="Wingdings" w:hAnsi="Wingdings" w:hint="default"/>
+      </w:rPr>
+    </w:lvl>
+  </w:abstractNum>
+  <w:abstractNum w:abstractNumId="2">
     <w:nsid w:val="112D1EA6"/>
     <w:multiLevelType w:val="multilevel"/>
     <w:tmpl w:val="F8F80162"/>
@@ -2143,7 +4158,7 @@
       <w:lvlJc w:val="left"/>
     </w:lvl>
   </w:abstractNum>
-  <w:abstractNum w:abstractNumId="2">
+  <w:abstractNum w:abstractNumId="3">
     <w:nsid w:val="13671260"/>
     <w:multiLevelType w:val="multilevel"/>
     <w:tmpl w:val="4B06BAF4"/>
@@ -2256,7 +4271,7 @@
       </w:pPr>
     </w:lvl>
   </w:abstractNum>
-  <w:abstractNum w:abstractNumId="3">
+  <w:abstractNum w:abstractNumId="4">
     <w:nsid w:val="1A1146CD"/>
     <w:multiLevelType w:val="multilevel"/>
     <w:tmpl w:val="CE52C796"/>
@@ -2405,7 +4420,7 @@
       </w:rPr>
     </w:lvl>
   </w:abstractNum>
-  <w:abstractNum w:abstractNumId="4">
+  <w:abstractNum w:abstractNumId="5">
     <w:nsid w:val="1BC87AC3"/>
     <w:multiLevelType w:val="multilevel"/>
     <w:tmpl w:val="BB505F84"/>
@@ -2554,7 +4569,120 @@
       </w:rPr>
     </w:lvl>
   </w:abstractNum>
-  <w:abstractNum w:abstractNumId="5">
+  <w:abstractNum w:abstractNumId="6">
+    <w:nsid w:val="1E1661DC"/>
+    <w:multiLevelType w:val="multilevel"/>
+    <w:tmpl w:val="E4F40C64"/>
+    <w:lvl w:ilvl="0">
+      <w:start w:val="1"/>
+      <w:numFmt w:val="decimal"/>
+      <w:lvlText w:val="%1."/>
+      <w:lvlJc w:val="left"/>
+      <w:pPr>
+        <w:tabs>
+          <w:tab w:val="num" w:pos="720"/>
+        </w:tabs>
+        <w:ind w:left="720" w:hanging="360"/>
+      </w:pPr>
+    </w:lvl>
+    <w:lvl w:ilvl="1" w:tentative="1">
+      <w:start w:val="1"/>
+      <w:numFmt w:val="decimal"/>
+      <w:lvlText w:val="%2."/>
+      <w:lvlJc w:val="left"/>
+      <w:pPr>
+        <w:tabs>
+          <w:tab w:val="num" w:pos="1440"/>
+        </w:tabs>
+        <w:ind w:left="1440" w:hanging="360"/>
+      </w:pPr>
+    </w:lvl>
+    <w:lvl w:ilvl="2" w:tentative="1">
+      <w:start w:val="1"/>
+      <w:numFmt w:val="decimal"/>
+      <w:lvlText w:val="%3."/>
+      <w:lvlJc w:val="left"/>
+      <w:pPr>
+        <w:tabs>
+          <w:tab w:val="num" w:pos="2160"/>
+        </w:tabs>
+        <w:ind w:left="2160" w:hanging="360"/>
+      </w:pPr>
+    </w:lvl>
+    <w:lvl w:ilvl="3" w:tentative="1">
+      <w:start w:val="1"/>
+      <w:numFmt w:val="decimal"/>
+      <w:lvlText w:val="%4."/>
+      <w:lvlJc w:val="left"/>
+      <w:pPr>
+        <w:tabs>
+          <w:tab w:val="num" w:pos="2880"/>
+        </w:tabs>
+        <w:ind w:left="2880" w:hanging="360"/>
+      </w:pPr>
+    </w:lvl>
+    <w:lvl w:ilvl="4" w:tentative="1">
+      <w:start w:val="1"/>
+      <w:numFmt w:val="decimal"/>
+      <w:lvlText w:val="%5."/>
+      <w:lvlJc w:val="left"/>
+      <w:pPr>
+        <w:tabs>
+          <w:tab w:val="num" w:pos="3600"/>
+        </w:tabs>
+        <w:ind w:left="3600" w:hanging="360"/>
+      </w:pPr>
+    </w:lvl>
+    <w:lvl w:ilvl="5" w:tentative="1">
+      <w:start w:val="1"/>
+      <w:numFmt w:val="decimal"/>
+      <w:lvlText w:val="%6."/>
+      <w:lvlJc w:val="left"/>
+      <w:pPr>
+        <w:tabs>
+          <w:tab w:val="num" w:pos="4320"/>
+        </w:tabs>
+        <w:ind w:left="4320" w:hanging="360"/>
+      </w:pPr>
+    </w:lvl>
+    <w:lvl w:ilvl="6" w:tentative="1">
+      <w:start w:val="1"/>
+      <w:numFmt w:val="decimal"/>
+      <w:lvlText w:val="%7."/>
+      <w:lvlJc w:val="left"/>
+      <w:pPr>
+        <w:tabs>
+          <w:tab w:val="num" w:pos="5040"/>
+        </w:tabs>
+        <w:ind w:left="5040" w:hanging="360"/>
+      </w:pPr>
+    </w:lvl>
+    <w:lvl w:ilvl="7" w:tentative="1">
+      <w:start w:val="1"/>
+      <w:numFmt w:val="decimal"/>
+      <w:lvlText w:val="%8."/>
+      <w:lvlJc w:val="left"/>
+      <w:pPr>
+        <w:tabs>
+          <w:tab w:val="num" w:pos="5760"/>
+        </w:tabs>
+        <w:ind w:left="5760" w:hanging="360"/>
+      </w:pPr>
+    </w:lvl>
+    <w:lvl w:ilvl="8" w:tentative="1">
+      <w:start w:val="1"/>
+      <w:numFmt w:val="decimal"/>
+      <w:lvlText w:val="%9."/>
+      <w:lvlJc w:val="left"/>
+      <w:pPr>
+        <w:tabs>
+          <w:tab w:val="num" w:pos="6480"/>
+        </w:tabs>
+        <w:ind w:left="6480" w:hanging="360"/>
+      </w:pPr>
+    </w:lvl>
+  </w:abstractNum>
+  <w:abstractNum w:abstractNumId="7">
     <w:nsid w:val="20C43409"/>
     <w:multiLevelType w:val="multilevel"/>
     <w:tmpl w:val="DB200A8C"/>
@@ -2605,7 +4733,7 @@
       <w:lvlJc w:val="left"/>
     </w:lvl>
   </w:abstractNum>
-  <w:abstractNum w:abstractNumId="6">
+  <w:abstractNum w:abstractNumId="8">
     <w:nsid w:val="21416EE1"/>
     <w:multiLevelType w:val="multilevel"/>
     <w:tmpl w:val="0914971E"/>
@@ -2718,7 +4846,7 @@
       </w:pPr>
     </w:lvl>
   </w:abstractNum>
-  <w:abstractNum w:abstractNumId="7">
+  <w:abstractNum w:abstractNumId="9">
     <w:nsid w:val="25107FF6"/>
     <w:multiLevelType w:val="multilevel"/>
     <w:tmpl w:val="90242D4A"/>
@@ -2867,7 +4995,7 @@
       </w:rPr>
     </w:lvl>
   </w:abstractNum>
-  <w:abstractNum w:abstractNumId="8">
+  <w:abstractNum w:abstractNumId="10">
     <w:nsid w:val="2512593B"/>
     <w:multiLevelType w:val="multilevel"/>
     <w:tmpl w:val="00DAFF0C"/>
@@ -3016,7 +5144,7 @@
       </w:rPr>
     </w:lvl>
   </w:abstractNum>
-  <w:abstractNum w:abstractNumId="9">
+  <w:abstractNum w:abstractNumId="11">
     <w:nsid w:val="36006618"/>
     <w:multiLevelType w:val="multilevel"/>
     <w:tmpl w:val="D7349144"/>
@@ -3165,7 +5293,346 @@
       </w:rPr>
     </w:lvl>
   </w:abstractNum>
-  <w:abstractNum w:abstractNumId="10">
+  <w:abstractNum w:abstractNumId="12">
+    <w:nsid w:val="39C91579"/>
+    <w:multiLevelType w:val="hybridMultilevel"/>
+    <w:tmpl w:val="0128A862"/>
+    <w:lvl w:ilvl="0" w:tplc="04090001">
+      <w:start w:val="1"/>
+      <w:numFmt w:val="bullet"/>
+      <w:lvlText w:val=""/>
+      <w:lvlJc w:val="left"/>
+      <w:pPr>
+        <w:ind w:left="2880" w:hanging="360"/>
+      </w:pPr>
+      <w:rPr>
+        <w:rFonts w:ascii="Symbol" w:hAnsi="Symbol" w:hint="default"/>
+      </w:rPr>
+    </w:lvl>
+    <w:lvl w:ilvl="1" w:tplc="04090003" w:tentative="1">
+      <w:start w:val="1"/>
+      <w:numFmt w:val="bullet"/>
+      <w:lvlText w:val="o"/>
+      <w:lvlJc w:val="left"/>
+      <w:pPr>
+        <w:ind w:left="3600" w:hanging="360"/>
+      </w:pPr>
+      <w:rPr>
+        <w:rFonts w:ascii="Courier New" w:hAnsi="Courier New" w:hint="default"/>
+      </w:rPr>
+    </w:lvl>
+    <w:lvl w:ilvl="2" w:tplc="04090005" w:tentative="1">
+      <w:start w:val="1"/>
+      <w:numFmt w:val="bullet"/>
+      <w:lvlText w:val=""/>
+      <w:lvlJc w:val="left"/>
+      <w:pPr>
+        <w:ind w:left="4320" w:hanging="360"/>
+      </w:pPr>
+      <w:rPr>
+        <w:rFonts w:ascii="Wingdings" w:hAnsi="Wingdings" w:hint="default"/>
+      </w:rPr>
+    </w:lvl>
+    <w:lvl w:ilvl="3" w:tplc="04090001" w:tentative="1">
+      <w:start w:val="1"/>
+      <w:numFmt w:val="bullet"/>
+      <w:lvlText w:val=""/>
+      <w:lvlJc w:val="left"/>
+      <w:pPr>
+        <w:ind w:left="5040" w:hanging="360"/>
+      </w:pPr>
+      <w:rPr>
+        <w:rFonts w:ascii="Symbol" w:hAnsi="Symbol" w:hint="default"/>
+      </w:rPr>
+    </w:lvl>
+    <w:lvl w:ilvl="4" w:tplc="04090003" w:tentative="1">
+      <w:start w:val="1"/>
+      <w:numFmt w:val="bullet"/>
+      <w:lvlText w:val="o"/>
+      <w:lvlJc w:val="left"/>
+      <w:pPr>
+        <w:ind w:left="5760" w:hanging="360"/>
+      </w:pPr>
+      <w:rPr>
+        <w:rFonts w:ascii="Courier New" w:hAnsi="Courier New" w:hint="default"/>
+      </w:rPr>
+    </w:lvl>
+    <w:lvl w:ilvl="5" w:tplc="04090005" w:tentative="1">
+      <w:start w:val="1"/>
+      <w:numFmt w:val="bullet"/>
+      <w:lvlText w:val=""/>
+      <w:lvlJc w:val="left"/>
+      <w:pPr>
+        <w:ind w:left="6480" w:hanging="360"/>
+      </w:pPr>
+      <w:rPr>
+        <w:rFonts w:ascii="Wingdings" w:hAnsi="Wingdings" w:hint="default"/>
+      </w:rPr>
+    </w:lvl>
+    <w:lvl w:ilvl="6" w:tplc="04090001" w:tentative="1">
+      <w:start w:val="1"/>
+      <w:numFmt w:val="bullet"/>
+      <w:lvlText w:val=""/>
+      <w:lvlJc w:val="left"/>
+      <w:pPr>
+        <w:ind w:left="7200" w:hanging="360"/>
+      </w:pPr>
+      <w:rPr>
+        <w:rFonts w:ascii="Symbol" w:hAnsi="Symbol" w:hint="default"/>
+      </w:rPr>
+    </w:lvl>
+    <w:lvl w:ilvl="7" w:tplc="04090003" w:tentative="1">
+      <w:start w:val="1"/>
+      <w:numFmt w:val="bullet"/>
+      <w:lvlText w:val="o"/>
+      <w:lvlJc w:val="left"/>
+      <w:pPr>
+        <w:ind w:left="7920" w:hanging="360"/>
+      </w:pPr>
+      <w:rPr>
+        <w:rFonts w:ascii="Courier New" w:hAnsi="Courier New" w:hint="default"/>
+      </w:rPr>
+    </w:lvl>
+    <w:lvl w:ilvl="8" w:tplc="04090005" w:tentative="1">
+      <w:start w:val="1"/>
+      <w:numFmt w:val="bullet"/>
+      <w:lvlText w:val=""/>
+      <w:lvlJc w:val="left"/>
+      <w:pPr>
+        <w:ind w:left="8640" w:hanging="360"/>
+      </w:pPr>
+      <w:rPr>
+        <w:rFonts w:ascii="Wingdings" w:hAnsi="Wingdings" w:hint="default"/>
+      </w:rPr>
+    </w:lvl>
+  </w:abstractNum>
+  <w:abstractNum w:abstractNumId="13">
+    <w:nsid w:val="3C177AFB"/>
+    <w:multiLevelType w:val="multilevel"/>
+    <w:tmpl w:val="9A624E46"/>
+    <w:lvl w:ilvl="0">
+      <w:start w:val="2"/>
+      <w:numFmt w:val="decimal"/>
+      <w:lvlText w:val="%1."/>
+      <w:lvlJc w:val="left"/>
+      <w:pPr>
+        <w:tabs>
+          <w:tab w:val="num" w:pos="720"/>
+        </w:tabs>
+        <w:ind w:left="720" w:hanging="360"/>
+      </w:pPr>
+    </w:lvl>
+    <w:lvl w:ilvl="1" w:tentative="1">
+      <w:start w:val="1"/>
+      <w:numFmt w:val="decimal"/>
+      <w:lvlText w:val="%2."/>
+      <w:lvlJc w:val="left"/>
+      <w:pPr>
+        <w:tabs>
+          <w:tab w:val="num" w:pos="1440"/>
+        </w:tabs>
+        <w:ind w:left="1440" w:hanging="360"/>
+      </w:pPr>
+    </w:lvl>
+    <w:lvl w:ilvl="2" w:tentative="1">
+      <w:start w:val="1"/>
+      <w:numFmt w:val="decimal"/>
+      <w:lvlText w:val="%3."/>
+      <w:lvlJc w:val="left"/>
+      <w:pPr>
+        <w:tabs>
+          <w:tab w:val="num" w:pos="2160"/>
+        </w:tabs>
+        <w:ind w:left="2160" w:hanging="360"/>
+      </w:pPr>
+    </w:lvl>
+    <w:lvl w:ilvl="3" w:tentative="1">
+      <w:start w:val="1"/>
+      <w:numFmt w:val="decimal"/>
+      <w:lvlText w:val="%4."/>
+      <w:lvlJc w:val="left"/>
+      <w:pPr>
+        <w:tabs>
+          <w:tab w:val="num" w:pos="2880"/>
+        </w:tabs>
+        <w:ind w:left="2880" w:hanging="360"/>
+      </w:pPr>
+    </w:lvl>
+    <w:lvl w:ilvl="4" w:tentative="1">
+      <w:start w:val="1"/>
+      <w:numFmt w:val="decimal"/>
+      <w:lvlText w:val="%5."/>
+      <w:lvlJc w:val="left"/>
+      <w:pPr>
+        <w:tabs>
+          <w:tab w:val="num" w:pos="3600"/>
+        </w:tabs>
+        <w:ind w:left="3600" w:hanging="360"/>
+      </w:pPr>
+    </w:lvl>
+    <w:lvl w:ilvl="5" w:tentative="1">
+      <w:start w:val="1"/>
+      <w:numFmt w:val="decimal"/>
+      <w:lvlText w:val="%6."/>
+      <w:lvlJc w:val="left"/>
+      <w:pPr>
+        <w:tabs>
+          <w:tab w:val="num" w:pos="4320"/>
+        </w:tabs>
+        <w:ind w:left="4320" w:hanging="360"/>
+      </w:pPr>
+    </w:lvl>
+    <w:lvl w:ilvl="6" w:tentative="1">
+      <w:start w:val="1"/>
+      <w:numFmt w:val="decimal"/>
+      <w:lvlText w:val="%7."/>
+      <w:lvlJc w:val="left"/>
+      <w:pPr>
+        <w:tabs>
+          <w:tab w:val="num" w:pos="5040"/>
+        </w:tabs>
+        <w:ind w:left="5040" w:hanging="360"/>
+      </w:pPr>
+    </w:lvl>
+    <w:lvl w:ilvl="7" w:tentative="1">
+      <w:start w:val="1"/>
+      <w:numFmt w:val="decimal"/>
+      <w:lvlText w:val="%8."/>
+      <w:lvlJc w:val="left"/>
+      <w:pPr>
+        <w:tabs>
+          <w:tab w:val="num" w:pos="5760"/>
+        </w:tabs>
+        <w:ind w:left="5760" w:hanging="360"/>
+      </w:pPr>
+    </w:lvl>
+    <w:lvl w:ilvl="8" w:tentative="1">
+      <w:start w:val="1"/>
+      <w:numFmt w:val="decimal"/>
+      <w:lvlText w:val="%9."/>
+      <w:lvlJc w:val="left"/>
+      <w:pPr>
+        <w:tabs>
+          <w:tab w:val="num" w:pos="6480"/>
+        </w:tabs>
+        <w:ind w:left="6480" w:hanging="360"/>
+      </w:pPr>
+    </w:lvl>
+  </w:abstractNum>
+  <w:abstractNum w:abstractNumId="14">
+    <w:nsid w:val="3D8851AC"/>
+    <w:multiLevelType w:val="multilevel"/>
+    <w:tmpl w:val="EA1E1DB2"/>
+    <w:lvl w:ilvl="0">
+      <w:start w:val="1"/>
+      <w:numFmt w:val="decimal"/>
+      <w:lvlText w:val="%1."/>
+      <w:lvlJc w:val="left"/>
+      <w:pPr>
+        <w:tabs>
+          <w:tab w:val="num" w:pos="720"/>
+        </w:tabs>
+        <w:ind w:left="720" w:hanging="360"/>
+      </w:pPr>
+    </w:lvl>
+    <w:lvl w:ilvl="1" w:tentative="1">
+      <w:start w:val="1"/>
+      <w:numFmt w:val="decimal"/>
+      <w:lvlText w:val="%2."/>
+      <w:lvlJc w:val="left"/>
+      <w:pPr>
+        <w:tabs>
+          <w:tab w:val="num" w:pos="1440"/>
+        </w:tabs>
+        <w:ind w:left="1440" w:hanging="360"/>
+      </w:pPr>
+    </w:lvl>
+    <w:lvl w:ilvl="2" w:tentative="1">
+      <w:start w:val="1"/>
+      <w:numFmt w:val="decimal"/>
+      <w:lvlText w:val="%3."/>
+      <w:lvlJc w:val="left"/>
+      <w:pPr>
+        <w:tabs>
+          <w:tab w:val="num" w:pos="2160"/>
+        </w:tabs>
+        <w:ind w:left="2160" w:hanging="360"/>
+      </w:pPr>
+    </w:lvl>
+    <w:lvl w:ilvl="3" w:tentative="1">
+      <w:start w:val="1"/>
+      <w:numFmt w:val="decimal"/>
+      <w:lvlText w:val="%4."/>
+      <w:lvlJc w:val="left"/>
+      <w:pPr>
+        <w:tabs>
+          <w:tab w:val="num" w:pos="2880"/>
+        </w:tabs>
+        <w:ind w:left="2880" w:hanging="360"/>
+      </w:pPr>
+    </w:lvl>
+    <w:lvl w:ilvl="4" w:tentative="1">
+      <w:start w:val="1"/>
+      <w:numFmt w:val="decimal"/>
+      <w:lvlText w:val="%5."/>
+      <w:lvlJc w:val="left"/>
+      <w:pPr>
+        <w:tabs>
+          <w:tab w:val="num" w:pos="3600"/>
+        </w:tabs>
+        <w:ind w:left="3600" w:hanging="360"/>
+      </w:pPr>
+    </w:lvl>
+    <w:lvl w:ilvl="5" w:tentative="1">
+      <w:start w:val="1"/>
+      <w:numFmt w:val="decimal"/>
+      <w:lvlText w:val="%6."/>
+      <w:lvlJc w:val="left"/>
+      <w:pPr>
+        <w:tabs>
+          <w:tab w:val="num" w:pos="4320"/>
+        </w:tabs>
+        <w:ind w:left="4320" w:hanging="360"/>
+      </w:pPr>
+    </w:lvl>
+    <w:lvl w:ilvl="6" w:tentative="1">
+      <w:start w:val="1"/>
+      <w:numFmt w:val="decimal"/>
+      <w:lvlText w:val="%7."/>
+      <w:lvlJc w:val="left"/>
+      <w:pPr>
+        <w:tabs>
+          <w:tab w:val="num" w:pos="5040"/>
+        </w:tabs>
+        <w:ind w:left="5040" w:hanging="360"/>
+      </w:pPr>
+    </w:lvl>
+    <w:lvl w:ilvl="7" w:tentative="1">
+      <w:start w:val="1"/>
+      <w:numFmt w:val="decimal"/>
+      <w:lvlText w:val="%8."/>
+      <w:lvlJc w:val="left"/>
+      <w:pPr>
+        <w:tabs>
+          <w:tab w:val="num" w:pos="5760"/>
+        </w:tabs>
+        <w:ind w:left="5760" w:hanging="360"/>
+      </w:pPr>
+    </w:lvl>
+    <w:lvl w:ilvl="8" w:tentative="1">
+      <w:start w:val="1"/>
+      <w:numFmt w:val="decimal"/>
+      <w:lvlText w:val="%9."/>
+      <w:lvlJc w:val="left"/>
+      <w:pPr>
+        <w:tabs>
+          <w:tab w:val="num" w:pos="6480"/>
+        </w:tabs>
+        <w:ind w:left="6480" w:hanging="360"/>
+      </w:pPr>
+    </w:lvl>
+  </w:abstractNum>
+  <w:abstractNum w:abstractNumId="15">
     <w:nsid w:val="3DD67A36"/>
     <w:multiLevelType w:val="multilevel"/>
     <w:tmpl w:val="7D56AC76"/>
@@ -3278,7 +5745,120 @@
       </w:pPr>
     </w:lvl>
   </w:abstractNum>
-  <w:abstractNum w:abstractNumId="11">
+  <w:abstractNum w:abstractNumId="16">
+    <w:nsid w:val="3E1C6EF6"/>
+    <w:multiLevelType w:val="hybridMultilevel"/>
+    <w:tmpl w:val="5256340A"/>
+    <w:lvl w:ilvl="0" w:tplc="04090001">
+      <w:start w:val="1"/>
+      <w:numFmt w:val="bullet"/>
+      <w:lvlText w:val=""/>
+      <w:lvlJc w:val="left"/>
+      <w:pPr>
+        <w:ind w:left="2880" w:hanging="360"/>
+      </w:pPr>
+      <w:rPr>
+        <w:rFonts w:ascii="Symbol" w:hAnsi="Symbol" w:hint="default"/>
+      </w:rPr>
+    </w:lvl>
+    <w:lvl w:ilvl="1" w:tplc="04090003" w:tentative="1">
+      <w:start w:val="1"/>
+      <w:numFmt w:val="bullet"/>
+      <w:lvlText w:val="o"/>
+      <w:lvlJc w:val="left"/>
+      <w:pPr>
+        <w:ind w:left="3600" w:hanging="360"/>
+      </w:pPr>
+      <w:rPr>
+        <w:rFonts w:ascii="Courier New" w:hAnsi="Courier New" w:hint="default"/>
+      </w:rPr>
+    </w:lvl>
+    <w:lvl w:ilvl="2" w:tplc="04090005" w:tentative="1">
+      <w:start w:val="1"/>
+      <w:numFmt w:val="bullet"/>
+      <w:lvlText w:val=""/>
+      <w:lvlJc w:val="left"/>
+      <w:pPr>
+        <w:ind w:left="4320" w:hanging="360"/>
+      </w:pPr>
+      <w:rPr>
+        <w:rFonts w:ascii="Wingdings" w:hAnsi="Wingdings" w:hint="default"/>
+      </w:rPr>
+    </w:lvl>
+    <w:lvl w:ilvl="3" w:tplc="04090001" w:tentative="1">
+      <w:start w:val="1"/>
+      <w:numFmt w:val="bullet"/>
+      <w:lvlText w:val=""/>
+      <w:lvlJc w:val="left"/>
+      <w:pPr>
+        <w:ind w:left="5040" w:hanging="360"/>
+      </w:pPr>
+      <w:rPr>
+        <w:rFonts w:ascii="Symbol" w:hAnsi="Symbol" w:hint="default"/>
+      </w:rPr>
+    </w:lvl>
+    <w:lvl w:ilvl="4" w:tplc="04090003" w:tentative="1">
+      <w:start w:val="1"/>
+      <w:numFmt w:val="bullet"/>
+      <w:lvlText w:val="o"/>
+      <w:lvlJc w:val="left"/>
+      <w:pPr>
+        <w:ind w:left="5760" w:hanging="360"/>
+      </w:pPr>
+      <w:rPr>
+        <w:rFonts w:ascii="Courier New" w:hAnsi="Courier New" w:hint="default"/>
+      </w:rPr>
+    </w:lvl>
+    <w:lvl w:ilvl="5" w:tplc="04090005" w:tentative="1">
+      <w:start w:val="1"/>
+      <w:numFmt w:val="bullet"/>
+      <w:lvlText w:val=""/>
+      <w:lvlJc w:val="left"/>
+      <w:pPr>
+        <w:ind w:left="6480" w:hanging="360"/>
+      </w:pPr>
+      <w:rPr>
+        <w:rFonts w:ascii="Wingdings" w:hAnsi="Wingdings" w:hint="default"/>
+      </w:rPr>
+    </w:lvl>
+    <w:lvl w:ilvl="6" w:tplc="04090001" w:tentative="1">
+      <w:start w:val="1"/>
+      <w:numFmt w:val="bullet"/>
+      <w:lvlText w:val=""/>
+      <w:lvlJc w:val="left"/>
+      <w:pPr>
+        <w:ind w:left="7200" w:hanging="360"/>
+      </w:pPr>
+      <w:rPr>
+        <w:rFonts w:ascii="Symbol" w:hAnsi="Symbol" w:hint="default"/>
+      </w:rPr>
+    </w:lvl>
+    <w:lvl w:ilvl="7" w:tplc="04090003" w:tentative="1">
+      <w:start w:val="1"/>
+      <w:numFmt w:val="bullet"/>
+      <w:lvlText w:val="o"/>
+      <w:lvlJc w:val="left"/>
+      <w:pPr>
+        <w:ind w:left="7920" w:hanging="360"/>
+      </w:pPr>
+      <w:rPr>
+        <w:rFonts w:ascii="Courier New" w:hAnsi="Courier New" w:hint="default"/>
+      </w:rPr>
+    </w:lvl>
+    <w:lvl w:ilvl="8" w:tplc="04090005" w:tentative="1">
+      <w:start w:val="1"/>
+      <w:numFmt w:val="bullet"/>
+      <w:lvlText w:val=""/>
+      <w:lvlJc w:val="left"/>
+      <w:pPr>
+        <w:ind w:left="8640" w:hanging="360"/>
+      </w:pPr>
+      <w:rPr>
+        <w:rFonts w:ascii="Wingdings" w:hAnsi="Wingdings" w:hint="default"/>
+      </w:rPr>
+    </w:lvl>
+  </w:abstractNum>
+  <w:abstractNum w:abstractNumId="17">
     <w:nsid w:val="474B5EE3"/>
     <w:multiLevelType w:val="multilevel"/>
     <w:tmpl w:val="F1C4B50E"/>
@@ -3329,7 +5909,7 @@
       <w:lvlJc w:val="left"/>
     </w:lvl>
   </w:abstractNum>
-  <w:abstractNum w:abstractNumId="12">
+  <w:abstractNum w:abstractNumId="18">
     <w:nsid w:val="4BD02D9A"/>
     <w:multiLevelType w:val="multilevel"/>
     <w:tmpl w:val="5328758E"/>
@@ -3478,7 +6058,120 @@
       </w:rPr>
     </w:lvl>
   </w:abstractNum>
-  <w:abstractNum w:abstractNumId="13">
+  <w:abstractNum w:abstractNumId="19">
+    <w:nsid w:val="4F721112"/>
+    <w:multiLevelType w:val="multilevel"/>
+    <w:tmpl w:val="1302BC06"/>
+    <w:lvl w:ilvl="0">
+      <w:start w:val="2"/>
+      <w:numFmt w:val="decimal"/>
+      <w:lvlText w:val="%1."/>
+      <w:lvlJc w:val="left"/>
+      <w:pPr>
+        <w:tabs>
+          <w:tab w:val="num" w:pos="720"/>
+        </w:tabs>
+        <w:ind w:left="720" w:hanging="360"/>
+      </w:pPr>
+    </w:lvl>
+    <w:lvl w:ilvl="1" w:tentative="1">
+      <w:start w:val="1"/>
+      <w:numFmt w:val="decimal"/>
+      <w:lvlText w:val="%2."/>
+      <w:lvlJc w:val="left"/>
+      <w:pPr>
+        <w:tabs>
+          <w:tab w:val="num" w:pos="1440"/>
+        </w:tabs>
+        <w:ind w:left="1440" w:hanging="360"/>
+      </w:pPr>
+    </w:lvl>
+    <w:lvl w:ilvl="2" w:tentative="1">
+      <w:start w:val="1"/>
+      <w:numFmt w:val="decimal"/>
+      <w:lvlText w:val="%3."/>
+      <w:lvlJc w:val="left"/>
+      <w:pPr>
+        <w:tabs>
+          <w:tab w:val="num" w:pos="2160"/>
+        </w:tabs>
+        <w:ind w:left="2160" w:hanging="360"/>
+      </w:pPr>
+    </w:lvl>
+    <w:lvl w:ilvl="3" w:tentative="1">
+      <w:start w:val="1"/>
+      <w:numFmt w:val="decimal"/>
+      <w:lvlText w:val="%4."/>
+      <w:lvlJc w:val="left"/>
+      <w:pPr>
+        <w:tabs>
+          <w:tab w:val="num" w:pos="2880"/>
+        </w:tabs>
+        <w:ind w:left="2880" w:hanging="360"/>
+      </w:pPr>
+    </w:lvl>
+    <w:lvl w:ilvl="4" w:tentative="1">
+      <w:start w:val="1"/>
+      <w:numFmt w:val="decimal"/>
+      <w:lvlText w:val="%5."/>
+      <w:lvlJc w:val="left"/>
+      <w:pPr>
+        <w:tabs>
+          <w:tab w:val="num" w:pos="3600"/>
+        </w:tabs>
+        <w:ind w:left="3600" w:hanging="360"/>
+      </w:pPr>
+    </w:lvl>
+    <w:lvl w:ilvl="5" w:tentative="1">
+      <w:start w:val="1"/>
+      <w:numFmt w:val="decimal"/>
+      <w:lvlText w:val="%6."/>
+      <w:lvlJc w:val="left"/>
+      <w:pPr>
+        <w:tabs>
+          <w:tab w:val="num" w:pos="4320"/>
+        </w:tabs>
+        <w:ind w:left="4320" w:hanging="360"/>
+      </w:pPr>
+    </w:lvl>
+    <w:lvl w:ilvl="6" w:tentative="1">
+      <w:start w:val="1"/>
+      <w:numFmt w:val="decimal"/>
+      <w:lvlText w:val="%7."/>
+      <w:lvlJc w:val="left"/>
+      <w:pPr>
+        <w:tabs>
+          <w:tab w:val="num" w:pos="5040"/>
+        </w:tabs>
+        <w:ind w:left="5040" w:hanging="360"/>
+      </w:pPr>
+    </w:lvl>
+    <w:lvl w:ilvl="7" w:tentative="1">
+      <w:start w:val="1"/>
+      <w:numFmt w:val="decimal"/>
+      <w:lvlText w:val="%8."/>
+      <w:lvlJc w:val="left"/>
+      <w:pPr>
+        <w:tabs>
+          <w:tab w:val="num" w:pos="5760"/>
+        </w:tabs>
+        <w:ind w:left="5760" w:hanging="360"/>
+      </w:pPr>
+    </w:lvl>
+    <w:lvl w:ilvl="8" w:tentative="1">
+      <w:start w:val="1"/>
+      <w:numFmt w:val="decimal"/>
+      <w:lvlText w:val="%9."/>
+      <w:lvlJc w:val="left"/>
+      <w:pPr>
+        <w:tabs>
+          <w:tab w:val="num" w:pos="6480"/>
+        </w:tabs>
+        <w:ind w:left="6480" w:hanging="360"/>
+      </w:pPr>
+    </w:lvl>
+  </w:abstractNum>
+  <w:abstractNum w:abstractNumId="20">
     <w:nsid w:val="50C9629F"/>
     <w:multiLevelType w:val="multilevel"/>
     <w:tmpl w:val="87D2F88E"/>
@@ -3627,7 +6320,120 @@
       </w:rPr>
     </w:lvl>
   </w:abstractNum>
-  <w:abstractNum w:abstractNumId="14">
+  <w:abstractNum w:abstractNumId="21">
+    <w:nsid w:val="536D3887"/>
+    <w:multiLevelType w:val="hybridMultilevel"/>
+    <w:tmpl w:val="4A203D2E"/>
+    <w:lvl w:ilvl="0" w:tplc="04090001">
+      <w:start w:val="1"/>
+      <w:numFmt w:val="bullet"/>
+      <w:lvlText w:val=""/>
+      <w:lvlJc w:val="left"/>
+      <w:pPr>
+        <w:ind w:left="2880" w:hanging="360"/>
+      </w:pPr>
+      <w:rPr>
+        <w:rFonts w:ascii="Symbol" w:hAnsi="Symbol" w:hint="default"/>
+      </w:rPr>
+    </w:lvl>
+    <w:lvl w:ilvl="1" w:tplc="04090003" w:tentative="1">
+      <w:start w:val="1"/>
+      <w:numFmt w:val="bullet"/>
+      <w:lvlText w:val="o"/>
+      <w:lvlJc w:val="left"/>
+      <w:pPr>
+        <w:ind w:left="3600" w:hanging="360"/>
+      </w:pPr>
+      <w:rPr>
+        <w:rFonts w:ascii="Courier New" w:hAnsi="Courier New" w:hint="default"/>
+      </w:rPr>
+    </w:lvl>
+    <w:lvl w:ilvl="2" w:tplc="04090005" w:tentative="1">
+      <w:start w:val="1"/>
+      <w:numFmt w:val="bullet"/>
+      <w:lvlText w:val=""/>
+      <w:lvlJc w:val="left"/>
+      <w:pPr>
+        <w:ind w:left="4320" w:hanging="360"/>
+      </w:pPr>
+      <w:rPr>
+        <w:rFonts w:ascii="Wingdings" w:hAnsi="Wingdings" w:hint="default"/>
+      </w:rPr>
+    </w:lvl>
+    <w:lvl w:ilvl="3" w:tplc="04090001" w:tentative="1">
+      <w:start w:val="1"/>
+      <w:numFmt w:val="bullet"/>
+      <w:lvlText w:val=""/>
+      <w:lvlJc w:val="left"/>
+      <w:pPr>
+        <w:ind w:left="5040" w:hanging="360"/>
+      </w:pPr>
+      <w:rPr>
+        <w:rFonts w:ascii="Symbol" w:hAnsi="Symbol" w:hint="default"/>
+      </w:rPr>
+    </w:lvl>
+    <w:lvl w:ilvl="4" w:tplc="04090003" w:tentative="1">
+      <w:start w:val="1"/>
+      <w:numFmt w:val="bullet"/>
+      <w:lvlText w:val="o"/>
+      <w:lvlJc w:val="left"/>
+      <w:pPr>
+        <w:ind w:left="5760" w:hanging="360"/>
+      </w:pPr>
+      <w:rPr>
+        <w:rFonts w:ascii="Courier New" w:hAnsi="Courier New" w:hint="default"/>
+      </w:rPr>
+    </w:lvl>
+    <w:lvl w:ilvl="5" w:tplc="04090005" w:tentative="1">
+      <w:start w:val="1"/>
+      <w:numFmt w:val="bullet"/>
+      <w:lvlText w:val=""/>
+      <w:lvlJc w:val="left"/>
+      <w:pPr>
+        <w:ind w:left="6480" w:hanging="360"/>
+      </w:pPr>
+      <w:rPr>
+        <w:rFonts w:ascii="Wingdings" w:hAnsi="Wingdings" w:hint="default"/>
+      </w:rPr>
+    </w:lvl>
+    <w:lvl w:ilvl="6" w:tplc="04090001" w:tentative="1">
+      <w:start w:val="1"/>
+      <w:numFmt w:val="bullet"/>
+      <w:lvlText w:val=""/>
+      <w:lvlJc w:val="left"/>
+      <w:pPr>
+        <w:ind w:left="7200" w:hanging="360"/>
+      </w:pPr>
+      <w:rPr>
+        <w:rFonts w:ascii="Symbol" w:hAnsi="Symbol" w:hint="default"/>
+      </w:rPr>
+    </w:lvl>
+    <w:lvl w:ilvl="7" w:tplc="04090003" w:tentative="1">
+      <w:start w:val="1"/>
+      <w:numFmt w:val="bullet"/>
+      <w:lvlText w:val="o"/>
+      <w:lvlJc w:val="left"/>
+      <w:pPr>
+        <w:ind w:left="7920" w:hanging="360"/>
+      </w:pPr>
+      <w:rPr>
+        <w:rFonts w:ascii="Courier New" w:hAnsi="Courier New" w:hint="default"/>
+      </w:rPr>
+    </w:lvl>
+    <w:lvl w:ilvl="8" w:tplc="04090005" w:tentative="1">
+      <w:start w:val="1"/>
+      <w:numFmt w:val="bullet"/>
+      <w:lvlText w:val=""/>
+      <w:lvlJc w:val="left"/>
+      <w:pPr>
+        <w:ind w:left="8640" w:hanging="360"/>
+      </w:pPr>
+      <w:rPr>
+        <w:rFonts w:ascii="Wingdings" w:hAnsi="Wingdings" w:hint="default"/>
+      </w:rPr>
+    </w:lvl>
+  </w:abstractNum>
+  <w:abstractNum w:abstractNumId="22">
     <w:nsid w:val="585E665E"/>
     <w:multiLevelType w:val="multilevel"/>
     <w:tmpl w:val="D2D2735E"/>
@@ -3776,7 +6582,96 @@
       </w:rPr>
     </w:lvl>
   </w:abstractNum>
-  <w:abstractNum w:abstractNumId="15">
+  <w:abstractNum w:abstractNumId="23">
+    <w:nsid w:val="6F457CD9"/>
+    <w:multiLevelType w:val="hybridMultilevel"/>
+    <w:tmpl w:val="BC7ED412"/>
+    <w:lvl w:ilvl="0" w:tplc="6FB84D76">
+      <w:start w:val="1"/>
+      <w:numFmt w:val="decimal"/>
+      <w:lvlText w:val="%1."/>
+      <w:lvlJc w:val="left"/>
+      <w:pPr>
+        <w:ind w:left="720" w:hanging="360"/>
+      </w:pPr>
+      <w:rPr>
+        <w:sz w:val="24"/>
+      </w:rPr>
+    </w:lvl>
+    <w:lvl w:ilvl="1" w:tplc="04090019" w:tentative="1">
+      <w:start w:val="1"/>
+      <w:numFmt w:val="lowerLetter"/>
+      <w:lvlText w:val="%2."/>
+      <w:lvlJc w:val="left"/>
+      <w:pPr>
+        <w:ind w:left="1440" w:hanging="360"/>
+      </w:pPr>
+    </w:lvl>
+    <w:lvl w:ilvl="2" w:tplc="0409001B" w:tentative="1">
+      <w:start w:val="1"/>
+      <w:numFmt w:val="lowerRoman"/>
+      <w:lvlText w:val="%3."/>
+      <w:lvlJc w:val="right"/>
+      <w:pPr>
+        <w:ind w:left="2160" w:hanging="180"/>
+      </w:pPr>
+    </w:lvl>
+    <w:lvl w:ilvl="3" w:tplc="0409000F" w:tentative="1">
+      <w:start w:val="1"/>
+      <w:numFmt w:val="decimal"/>
+      <w:lvlText w:val="%4."/>
+      <w:lvlJc w:val="left"/>
+      <w:pPr>
+        <w:ind w:left="2880" w:hanging="360"/>
+      </w:pPr>
+    </w:lvl>
+    <w:lvl w:ilvl="4" w:tplc="04090019" w:tentative="1">
+      <w:start w:val="1"/>
+      <w:numFmt w:val="lowerLetter"/>
+      <w:lvlText w:val="%5."/>
+      <w:lvlJc w:val="left"/>
+      <w:pPr>
+        <w:ind w:left="3600" w:hanging="360"/>
+      </w:pPr>
+    </w:lvl>
+    <w:lvl w:ilvl="5" w:tplc="0409001B" w:tentative="1">
+      <w:start w:val="1"/>
+      <w:numFmt w:val="lowerRoman"/>
+      <w:lvlText w:val="%6."/>
+      <w:lvlJc w:val="right"/>
+      <w:pPr>
+        <w:ind w:left="4320" w:hanging="180"/>
+      </w:pPr>
+    </w:lvl>
+    <w:lvl w:ilvl="6" w:tplc="0409000F" w:tentative="1">
+      <w:start w:val="1"/>
+      <w:numFmt w:val="decimal"/>
+      <w:lvlText w:val="%7."/>
+      <w:lvlJc w:val="left"/>
+      <w:pPr>
+        <w:ind w:left="5040" w:hanging="360"/>
+      </w:pPr>
+    </w:lvl>
+    <w:lvl w:ilvl="7" w:tplc="04090019" w:tentative="1">
+      <w:start w:val="1"/>
+      <w:numFmt w:val="lowerLetter"/>
+      <w:lvlText w:val="%8."/>
+      <w:lvlJc w:val="left"/>
+      <w:pPr>
+        <w:ind w:left="5760" w:hanging="360"/>
+      </w:pPr>
+    </w:lvl>
+    <w:lvl w:ilvl="8" w:tplc="0409001B" w:tentative="1">
+      <w:start w:val="1"/>
+      <w:numFmt w:val="lowerRoman"/>
+      <w:lvlText w:val="%9."/>
+      <w:lvlJc w:val="right"/>
+      <w:pPr>
+        <w:ind w:left="6480" w:hanging="180"/>
+      </w:pPr>
+    </w:lvl>
+  </w:abstractNum>
+  <w:abstractNum w:abstractNumId="24">
     <w:nsid w:val="70931551"/>
     <w:multiLevelType w:val="multilevel"/>
     <w:tmpl w:val="D924C954"/>
@@ -3925,7 +6820,7 @@
       </w:rPr>
     </w:lvl>
   </w:abstractNum>
-  <w:abstractNum w:abstractNumId="16">
+  <w:abstractNum w:abstractNumId="25">
     <w:nsid w:val="70A9412F"/>
     <w:multiLevelType w:val="multilevel"/>
     <w:tmpl w:val="BF0EF03C"/>
@@ -4074,7 +6969,120 @@
       </w:rPr>
     </w:lvl>
   </w:abstractNum>
-  <w:abstractNum w:abstractNumId="17">
+  <w:abstractNum w:abstractNumId="26">
+    <w:nsid w:val="72F2715F"/>
+    <w:multiLevelType w:val="multilevel"/>
+    <w:tmpl w:val="190AE71A"/>
+    <w:lvl w:ilvl="0">
+      <w:start w:val="1"/>
+      <w:numFmt w:val="decimal"/>
+      <w:lvlText w:val="%1."/>
+      <w:lvlJc w:val="left"/>
+      <w:pPr>
+        <w:tabs>
+          <w:tab w:val="num" w:pos="720"/>
+        </w:tabs>
+        <w:ind w:left="720" w:hanging="360"/>
+      </w:pPr>
+    </w:lvl>
+    <w:lvl w:ilvl="1" w:tentative="1">
+      <w:start w:val="1"/>
+      <w:numFmt w:val="decimal"/>
+      <w:lvlText w:val="%2."/>
+      <w:lvlJc w:val="left"/>
+      <w:pPr>
+        <w:tabs>
+          <w:tab w:val="num" w:pos="1440"/>
+        </w:tabs>
+        <w:ind w:left="1440" w:hanging="360"/>
+      </w:pPr>
+    </w:lvl>
+    <w:lvl w:ilvl="2" w:tentative="1">
+      <w:start w:val="1"/>
+      <w:numFmt w:val="decimal"/>
+      <w:lvlText w:val="%3."/>
+      <w:lvlJc w:val="left"/>
+      <w:pPr>
+        <w:tabs>
+          <w:tab w:val="num" w:pos="2160"/>
+        </w:tabs>
+        <w:ind w:left="2160" w:hanging="360"/>
+      </w:pPr>
+    </w:lvl>
+    <w:lvl w:ilvl="3" w:tentative="1">
+      <w:start w:val="1"/>
+      <w:numFmt w:val="decimal"/>
+      <w:lvlText w:val="%4."/>
+      <w:lvlJc w:val="left"/>
+      <w:pPr>
+        <w:tabs>
+          <w:tab w:val="num" w:pos="2880"/>
+        </w:tabs>
+        <w:ind w:left="2880" w:hanging="360"/>
+      </w:pPr>
+    </w:lvl>
+    <w:lvl w:ilvl="4" w:tentative="1">
+      <w:start w:val="1"/>
+      <w:numFmt w:val="decimal"/>
+      <w:lvlText w:val="%5."/>
+      <w:lvlJc w:val="left"/>
+      <w:pPr>
+        <w:tabs>
+          <w:tab w:val="num" w:pos="3600"/>
+        </w:tabs>
+        <w:ind w:left="3600" w:hanging="360"/>
+      </w:pPr>
+    </w:lvl>
+    <w:lvl w:ilvl="5" w:tentative="1">
+      <w:start w:val="1"/>
+      <w:numFmt w:val="decimal"/>
+      <w:lvlText w:val="%6."/>
+      <w:lvlJc w:val="left"/>
+      <w:pPr>
+        <w:tabs>
+          <w:tab w:val="num" w:pos="4320"/>
+        </w:tabs>
+        <w:ind w:left="4320" w:hanging="360"/>
+      </w:pPr>
+    </w:lvl>
+    <w:lvl w:ilvl="6" w:tentative="1">
+      <w:start w:val="1"/>
+      <w:numFmt w:val="decimal"/>
+      <w:lvlText w:val="%7."/>
+      <w:lvlJc w:val="left"/>
+      <w:pPr>
+        <w:tabs>
+          <w:tab w:val="num" w:pos="5040"/>
+        </w:tabs>
+        <w:ind w:left="5040" w:hanging="360"/>
+      </w:pPr>
+    </w:lvl>
+    <w:lvl w:ilvl="7" w:tentative="1">
+      <w:start w:val="1"/>
+      <w:numFmt w:val="decimal"/>
+      <w:lvlText w:val="%8."/>
+      <w:lvlJc w:val="left"/>
+      <w:pPr>
+        <w:tabs>
+          <w:tab w:val="num" w:pos="5760"/>
+        </w:tabs>
+        <w:ind w:left="5760" w:hanging="360"/>
+      </w:pPr>
+    </w:lvl>
+    <w:lvl w:ilvl="8" w:tentative="1">
+      <w:start w:val="1"/>
+      <w:numFmt w:val="decimal"/>
+      <w:lvlText w:val="%9."/>
+      <w:lvlJc w:val="left"/>
+      <w:pPr>
+        <w:tabs>
+          <w:tab w:val="num" w:pos="6480"/>
+        </w:tabs>
+        <w:ind w:left="6480" w:hanging="360"/>
+      </w:pPr>
+    </w:lvl>
+  </w:abstractNum>
+  <w:abstractNum w:abstractNumId="27">
     <w:nsid w:val="75440A4B"/>
     <w:multiLevelType w:val="multilevel"/>
     <w:tmpl w:val="2F7281BA"/>
@@ -4224,22 +7232,22 @@
     </w:lvl>
   </w:abstractNum>
   <w:num w:numId="1">
-    <w:abstractNumId w:val="11"/>
+    <w:abstractNumId w:val="17"/>
   </w:num>
   <w:num w:numId="2">
-    <w:abstractNumId w:val="1"/>
+    <w:abstractNumId w:val="2"/>
   </w:num>
   <w:num w:numId="3">
-    <w:abstractNumId w:val="5"/>
+    <w:abstractNumId w:val="7"/>
   </w:num>
   <w:num w:numId="4">
-    <w:abstractNumId w:val="10"/>
+    <w:abstractNumId w:val="15"/>
   </w:num>
   <w:num w:numId="5">
-    <w:abstractNumId w:val="12"/>
+    <w:abstractNumId w:val="18"/>
   </w:num>
   <w:num w:numId="6">
-    <w:abstractNumId w:val="2"/>
+    <w:abstractNumId w:val="3"/>
     <w:lvlOverride w:ilvl="0">
       <w:lvl w:ilvl="0">
         <w:numFmt w:val="decimal"/>
@@ -4249,10 +7257,10 @@
     </w:lvlOverride>
   </w:num>
   <w:num w:numId="7">
-    <w:abstractNumId w:val="14"/>
+    <w:abstractNumId w:val="22"/>
   </w:num>
   <w:num w:numId="8">
-    <w:abstractNumId w:val="6"/>
+    <w:abstractNumId w:val="8"/>
     <w:lvlOverride w:ilvl="0">
       <w:lvl w:ilvl="0">
         <w:numFmt w:val="decimal"/>
@@ -4265,37 +7273,88 @@
     <w:abstractNumId w:val="0"/>
   </w:num>
   <w:num w:numId="10">
-    <w:abstractNumId w:val="7"/>
+    <w:abstractNumId w:val="9"/>
   </w:num>
   <w:num w:numId="11">
+    <w:abstractNumId w:val="25"/>
+  </w:num>
+  <w:num w:numId="12">
+    <w:abstractNumId w:val="27"/>
+  </w:num>
+  <w:num w:numId="13">
+    <w:abstractNumId w:val="5"/>
+  </w:num>
+  <w:num w:numId="14">
+    <w:abstractNumId w:val="20"/>
+  </w:num>
+  <w:num w:numId="15">
+    <w:abstractNumId w:val="24"/>
+  </w:num>
+  <w:num w:numId="16">
+    <w:abstractNumId w:val="10"/>
+  </w:num>
+  <w:num w:numId="17">
+    <w:abstractNumId w:val="4"/>
+  </w:num>
+  <w:num w:numId="18">
+    <w:abstractNumId w:val="11"/>
+  </w:num>
+  <w:num w:numId="19">
+    <w:abstractNumId w:val="26"/>
+    <w:lvlOverride w:ilvl="0">
+      <w:lvl w:ilvl="0">
+        <w:numFmt w:val="upperRoman"/>
+        <w:lvlText w:val="%1."/>
+        <w:lvlJc w:val="right"/>
+      </w:lvl>
+    </w:lvlOverride>
+  </w:num>
+  <w:num w:numId="20">
+    <w:abstractNumId w:val="14"/>
+  </w:num>
+  <w:num w:numId="21">
+    <w:abstractNumId w:val="13"/>
+    <w:lvlOverride w:ilvl="0">
+      <w:lvl w:ilvl="0">
+        <w:numFmt w:val="decimal"/>
+        <w:lvlText w:val="%1."/>
+        <w:lvlJc w:val="left"/>
+      </w:lvl>
+    </w:lvlOverride>
+  </w:num>
+  <w:num w:numId="22">
+    <w:abstractNumId w:val="6"/>
+  </w:num>
+  <w:num w:numId="23">
+    <w:abstractNumId w:val="19"/>
+    <w:lvlOverride w:ilvl="0">
+      <w:lvl w:ilvl="0">
+        <w:numFmt w:val="decimal"/>
+        <w:lvlText w:val="%1."/>
+        <w:lvlJc w:val="left"/>
+      </w:lvl>
+    </w:lvlOverride>
+  </w:num>
+  <w:num w:numId="24">
+    <w:abstractNumId w:val="1"/>
+  </w:num>
+  <w:num w:numId="25">
     <w:abstractNumId w:val="16"/>
   </w:num>
-  <w:num w:numId="12">
-    <w:abstractNumId w:val="17"/>
+  <w:num w:numId="26">
+    <w:abstractNumId w:val="12"/>
   </w:num>
-  <w:num w:numId="13">
-    <w:abstractNumId w:val="4"/>
+  <w:num w:numId="27">
+    <w:abstractNumId w:val="21"/>
   </w:num>
-  <w:num w:numId="14">
-    <w:abstractNumId w:val="13"/>
-  </w:num>
-  <w:num w:numId="15">
-    <w:abstractNumId w:val="15"/>
-  </w:num>
-  <w:num w:numId="16">
-    <w:abstractNumId w:val="8"/>
-  </w:num>
-  <w:num w:numId="17">
-    <w:abstractNumId w:val="3"/>
-  </w:num>
-  <w:num w:numId="18">
-    <w:abstractNumId w:val="9"/>
+  <w:num w:numId="28">
+    <w:abstractNumId w:val="23"/>
   </w:num>
 </w:numbering>
 </file>
 
 <file path=word/styles.xml><?xml version="1.0" encoding="utf-8"?>
-<w:styles xmlns:mc="http://schemas.openxmlformats.org/markup-compatibility/2006" xmlns:r="http://schemas.openxmlformats.org/officeDocument/2006/relationships" xmlns:w="http://schemas.openxmlformats.org/wordprocessingml/2006/main" xmlns:w14="http://schemas.microsoft.com/office/word/2010/wordml" xmlns:w15="http://schemas.microsoft.com/office/word/2012/wordml" mc:Ignorable="w14 w15">
+<w:styles xmlns:mc="http://schemas.openxmlformats.org/markup-compatibility/2006" xmlns:r="http://schemas.openxmlformats.org/officeDocument/2006/relationships" xmlns:w="http://schemas.openxmlformats.org/wordprocessingml/2006/main" xmlns:w14="http://schemas.microsoft.com/office/word/2010/wordml" mc:Ignorable="w14">
   <w:docDefaults>
     <w:rPrDefault>
       <w:rPr>
@@ -4307,389 +7366,144 @@
     </w:rPrDefault>
     <w:pPrDefault/>
   </w:docDefaults>
-  <w:latentStyles w:defLockedState="0" w:defUIPriority="99" w:defSemiHidden="0" w:defUnhideWhenUsed="0" w:defQFormat="0" w:count="382">
-    <w:lsdException w:name="Normal" w:uiPriority="0" w:qFormat="1"/>
-    <w:lsdException w:name="heading 1" w:uiPriority="9" w:qFormat="1"/>
-    <w:lsdException w:name="heading 2" w:semiHidden="1" w:uiPriority="9" w:unhideWhenUsed="1" w:qFormat="1"/>
-    <w:lsdException w:name="heading 3" w:semiHidden="1" w:uiPriority="9" w:unhideWhenUsed="1" w:qFormat="1"/>
-    <w:lsdException w:name="heading 4" w:semiHidden="1" w:uiPriority="9" w:unhideWhenUsed="1" w:qFormat="1"/>
-    <w:lsdException w:name="heading 5" w:semiHidden="1" w:uiPriority="9" w:unhideWhenUsed="1" w:qFormat="1"/>
-    <w:lsdException w:name="heading 6" w:semiHidden="1" w:uiPriority="9" w:unhideWhenUsed="1" w:qFormat="1"/>
-    <w:lsdException w:name="heading 7" w:semiHidden="1" w:uiPriority="9" w:unhideWhenUsed="1" w:qFormat="1"/>
-    <w:lsdException w:name="heading 8" w:semiHidden="1" w:uiPriority="9" w:unhideWhenUsed="1" w:qFormat="1"/>
-    <w:lsdException w:name="heading 9" w:semiHidden="1" w:uiPriority="9" w:unhideWhenUsed="1" w:qFormat="1"/>
-    <w:lsdException w:name="index 1" w:semiHidden="1" w:unhideWhenUsed="1"/>
-    <w:lsdException w:name="index 2" w:semiHidden="1" w:unhideWhenUsed="1"/>
-    <w:lsdException w:name="index 3" w:semiHidden="1" w:unhideWhenUsed="1"/>
-    <w:lsdException w:name="index 4" w:semiHidden="1" w:unhideWhenUsed="1"/>
-    <w:lsdException w:name="index 5" w:semiHidden="1" w:unhideWhenUsed="1"/>
-    <w:lsdException w:name="index 6" w:semiHidden="1" w:unhideWhenUsed="1"/>
-    <w:lsdException w:name="index 7" w:semiHidden="1" w:unhideWhenUsed="1"/>
-    <w:lsdException w:name="index 8" w:semiHidden="1" w:unhideWhenUsed="1"/>
-    <w:lsdException w:name="index 9" w:semiHidden="1" w:unhideWhenUsed="1"/>
-    <w:lsdException w:name="toc 1" w:semiHidden="1" w:uiPriority="39" w:unhideWhenUsed="1"/>
-    <w:lsdException w:name="toc 2" w:semiHidden="1" w:uiPriority="39" w:unhideWhenUsed="1"/>
-    <w:lsdException w:name="toc 3" w:semiHidden="1" w:uiPriority="39" w:unhideWhenUsed="1"/>
-    <w:lsdException w:name="toc 4" w:semiHidden="1" w:uiPriority="39" w:unhideWhenUsed="1"/>
-    <w:lsdException w:name="toc 5" w:semiHidden="1" w:uiPriority="39" w:unhideWhenUsed="1"/>
-    <w:lsdException w:name="toc 6" w:semiHidden="1" w:uiPriority="39" w:unhideWhenUsed="1"/>
-    <w:lsdException w:name="toc 7" w:semiHidden="1" w:uiPriority="39" w:unhideWhenUsed="1"/>
-    <w:lsdException w:name="toc 8" w:semiHidden="1" w:uiPriority="39" w:unhideWhenUsed="1"/>
-    <w:lsdException w:name="toc 9" w:semiHidden="1" w:uiPriority="39" w:unhideWhenUsed="1"/>
-    <w:lsdException w:name="Normal Indent" w:semiHidden="1" w:unhideWhenUsed="1"/>
-    <w:lsdException w:name="footnote text" w:semiHidden="1" w:unhideWhenUsed="1"/>
-    <w:lsdException w:name="annotation text" w:semiHidden="1" w:unhideWhenUsed="1"/>
-    <w:lsdException w:name="header" w:semiHidden="1" w:unhideWhenUsed="1"/>
-    <w:lsdException w:name="footer" w:semiHidden="1" w:unhideWhenUsed="1"/>
-    <w:lsdException w:name="index heading" w:semiHidden="1" w:unhideWhenUsed="1"/>
-    <w:lsdException w:name="caption" w:semiHidden="1" w:uiPriority="35" w:unhideWhenUsed="1" w:qFormat="1"/>
-    <w:lsdException w:name="table of figures" w:semiHidden="1" w:unhideWhenUsed="1"/>
-    <w:lsdException w:name="envelope address" w:semiHidden="1" w:unhideWhenUsed="1"/>
-    <w:lsdException w:name="envelope return" w:semiHidden="1" w:unhideWhenUsed="1"/>
-    <w:lsdException w:name="footnote reference" w:semiHidden="1" w:unhideWhenUsed="1"/>
-    <w:lsdException w:name="annotation reference" w:semiHidden="1" w:unhideWhenUsed="1"/>
-    <w:lsdException w:name="line number" w:semiHidden="1" w:unhideWhenUsed="1"/>
-    <w:lsdException w:name="page number" w:semiHidden="1" w:unhideWhenUsed="1"/>
-    <w:lsdException w:name="endnote reference" w:semiHidden="1" w:unhideWhenUsed="1"/>
-    <w:lsdException w:name="endnote text" w:semiHidden="1" w:unhideWhenUsed="1"/>
-    <w:lsdException w:name="table of authorities" w:semiHidden="1" w:unhideWhenUsed="1"/>
-    <w:lsdException w:name="macro" w:semiHidden="1" w:unhideWhenUsed="1"/>
-    <w:lsdException w:name="toa heading" w:semiHidden="1" w:unhideWhenUsed="1"/>
-    <w:lsdException w:name="List" w:semiHidden="1" w:unhideWhenUsed="1"/>
-    <w:lsdException w:name="List Bullet" w:semiHidden="1" w:unhideWhenUsed="1"/>
-    <w:lsdException w:name="List Number" w:semiHidden="1" w:unhideWhenUsed="1"/>
-    <w:lsdException w:name="List 2" w:semiHidden="1" w:unhideWhenUsed="1"/>
-    <w:lsdException w:name="List 3" w:semiHidden="1" w:unhideWhenUsed="1"/>
-    <w:lsdException w:name="List 4" w:semiHidden="1" w:unhideWhenUsed="1"/>
-    <w:lsdException w:name="List 5" w:semiHidden="1" w:unhideWhenUsed="1"/>
-    <w:lsdException w:name="List Bullet 2" w:semiHidden="1" w:unhideWhenUsed="1"/>
-    <w:lsdException w:name="List Bullet 3" w:semiHidden="1" w:unhideWhenUsed="1"/>
-    <w:lsdException w:name="List Bullet 4" w:semiHidden="1" w:unhideWhenUsed="1"/>
-    <w:lsdException w:name="List Bullet 5" w:semiHidden="1" w:unhideWhenUsed="1"/>
-    <w:lsdException w:name="List Number 2" w:semiHidden="1" w:unhideWhenUsed="1"/>
-    <w:lsdException w:name="List Number 3" w:semiHidden="1" w:unhideWhenUsed="1"/>
-    <w:lsdException w:name="List Number 4" w:semiHidden="1" w:unhideWhenUsed="1"/>
-    <w:lsdException w:name="List Number 5" w:semiHidden="1" w:unhideWhenUsed="1"/>
-    <w:lsdException w:name="Title" w:uiPriority="10" w:qFormat="1"/>
-    <w:lsdException w:name="Closing" w:semiHidden="1" w:unhideWhenUsed="1"/>
-    <w:lsdException w:name="Signature" w:semiHidden="1" w:unhideWhenUsed="1"/>
-    <w:lsdException w:name="Default Paragraph Font" w:semiHidden="1" w:uiPriority="1" w:unhideWhenUsed="1"/>
-    <w:lsdException w:name="Body Text" w:semiHidden="1" w:unhideWhenUsed="1"/>
-    <w:lsdException w:name="Body Text Indent" w:semiHidden="1" w:unhideWhenUsed="1"/>
-    <w:lsdException w:name="List Continue" w:semiHidden="1" w:unhideWhenUsed="1"/>
-    <w:lsdException w:name="List Continue 2" w:semiHidden="1" w:unhideWhenUsed="1"/>
-    <w:lsdException w:name="List Continue 3" w:semiHidden="1" w:unhideWhenUsed="1"/>
-    <w:lsdException w:name="List Continue 4" w:semiHidden="1" w:unhideWhenUsed="1"/>
-    <w:lsdException w:name="List Continue 5" w:semiHidden="1" w:unhideWhenUsed="1"/>
-    <w:lsdException w:name="Message Header" w:semiHidden="1" w:unhideWhenUsed="1"/>
-    <w:lsdException w:name="Subtitle" w:uiPriority="11" w:qFormat="1"/>
-    <w:lsdException w:name="Salutation" w:semiHidden="1" w:unhideWhenUsed="1"/>
-    <w:lsdException w:name="Date" w:semiHidden="1" w:unhideWhenUsed="1"/>
-    <w:lsdException w:name="Body Text First Indent" w:semiHidden="1" w:unhideWhenUsed="1"/>
-    <w:lsdException w:name="Body Text First Indent 2" w:semiHidden="1" w:unhideWhenUsed="1"/>
-    <w:lsdException w:name="Note Heading" w:semiHidden="1" w:unhideWhenUsed="1"/>
-    <w:lsdException w:name="Body Text 2" w:semiHidden="1" w:unhideWhenUsed="1"/>
-    <w:lsdException w:name="Body Text 3" w:semiHidden="1" w:unhideWhenUsed="1"/>
-    <w:lsdException w:name="Body Text Indent 2" w:semiHidden="1" w:unhideWhenUsed="1"/>
-    <w:lsdException w:name="Body Text Indent 3" w:semiHidden="1" w:unhideWhenUsed="1"/>
-    <w:lsdException w:name="Block Text" w:semiHidden="1" w:unhideWhenUsed="1"/>
-    <w:lsdException w:name="Hyperlink" w:semiHidden="1" w:unhideWhenUsed="1"/>
-    <w:lsdException w:name="FollowedHyperlink" w:semiHidden="1" w:unhideWhenUsed="1"/>
-    <w:lsdException w:name="Strong" w:uiPriority="22" w:qFormat="1"/>
-    <w:lsdException w:name="Emphasis" w:uiPriority="20" w:qFormat="1"/>
-    <w:lsdException w:name="Document Map" w:semiHidden="1" w:unhideWhenUsed="1"/>
-    <w:lsdException w:name="Plain Text" w:semiHidden="1" w:unhideWhenUsed="1"/>
-    <w:lsdException w:name="E-mail Signature" w:semiHidden="1" w:unhideWhenUsed="1"/>
-    <w:lsdException w:name="HTML Top of Form" w:semiHidden="1" w:unhideWhenUsed="1"/>
-    <w:lsdException w:name="HTML Bottom of Form" w:semiHidden="1" w:unhideWhenUsed="1"/>
-    <w:lsdException w:name="Normal (Web)" w:semiHidden="1" w:unhideWhenUsed="1"/>
-    <w:lsdException w:name="HTML Acronym" w:semiHidden="1" w:unhideWhenUsed="1"/>
-    <w:lsdException w:name="HTML Address" w:semiHidden="1" w:unhideWhenUsed="1"/>
-    <w:lsdException w:name="HTML Cite" w:semiHidden="1" w:unhideWhenUsed="1"/>
-    <w:lsdException w:name="HTML Code" w:semiHidden="1" w:unhideWhenUsed="1"/>
-    <w:lsdException w:name="HTML Definition" w:semiHidden="1" w:unhideWhenUsed="1"/>
-    <w:lsdException w:name="HTML Keyboard" w:semiHidden="1" w:unhideWhenUsed="1"/>
-    <w:lsdException w:name="HTML Preformatted" w:semiHidden="1" w:unhideWhenUsed="1"/>
-    <w:lsdException w:name="HTML Sample" w:semiHidden="1" w:unhideWhenUsed="1"/>
-    <w:lsdException w:name="HTML Typewriter" w:semiHidden="1" w:unhideWhenUsed="1"/>
-    <w:lsdException w:name="HTML Variable" w:semiHidden="1" w:unhideWhenUsed="1"/>
-    <w:lsdException w:name="Normal Table" w:semiHidden="1" w:unhideWhenUsed="1"/>
-    <w:lsdException w:name="annotation subject" w:semiHidden="1" w:unhideWhenUsed="1"/>
-    <w:lsdException w:name="No List" w:semiHidden="1" w:unhideWhenUsed="1"/>
-    <w:lsdException w:name="Outline List 1" w:semiHidden="1" w:unhideWhenUsed="1"/>
-    <w:lsdException w:name="Outline List 2" w:semiHidden="1" w:unhideWhenUsed="1"/>
-    <w:lsdException w:name="Outline List 3" w:semiHidden="1" w:unhideWhenUsed="1"/>
-    <w:lsdException w:name="Table Simple 1" w:semiHidden="1" w:unhideWhenUsed="1"/>
-    <w:lsdException w:name="Table Simple 2" w:semiHidden="1" w:unhideWhenUsed="1"/>
-    <w:lsdException w:name="Table Simple 3" w:semiHidden="1" w:unhideWhenUsed="1"/>
-    <w:lsdException w:name="Table Classic 1" w:semiHidden="1" w:unhideWhenUsed="1"/>
-    <w:lsdException w:name="Table Classic 2" w:semiHidden="1" w:unhideWhenUsed="1"/>
-    <w:lsdException w:name="Table Classic 3" w:semiHidden="1" w:unhideWhenUsed="1"/>
-    <w:lsdException w:name="Table Classic 4" w:semiHidden="1" w:unhideWhenUsed="1"/>
-    <w:lsdException w:name="Table Colorful 1" w:semiHidden="1" w:unhideWhenUsed="1"/>
-    <w:lsdException w:name="Table Colorful 2" w:semiHidden="1" w:unhideWhenUsed="1"/>
-    <w:lsdException w:name="Table Colorful 3" w:semiHidden="1" w:unhideWhenUsed="1"/>
-    <w:lsdException w:name="Table Columns 1" w:semiHidden="1" w:unhideWhenUsed="1"/>
-    <w:lsdException w:name="Table Columns 2" w:semiHidden="1" w:unhideWhenUsed="1"/>
-    <w:lsdException w:name="Table Columns 3" w:semiHidden="1" w:unhideWhenUsed="1"/>
-    <w:lsdException w:name="Table Columns 4" w:semiHidden="1" w:unhideWhenUsed="1"/>
-    <w:lsdException w:name="Table Columns 5" w:semiHidden="1" w:unhideWhenUsed="1"/>
-    <w:lsdException w:name="Table Grid 1" w:semiHidden="1" w:unhideWhenUsed="1"/>
-    <w:lsdException w:name="Table Grid 2" w:semiHidden="1" w:unhideWhenUsed="1"/>
-    <w:lsdException w:name="Table Grid 3" w:semiHidden="1" w:unhideWhenUsed="1"/>
-    <w:lsdException w:name="Table Grid 4" w:semiHidden="1" w:unhideWhenUsed="1"/>
-    <w:lsdException w:name="Table Grid 5" w:semiHidden="1" w:unhideWhenUsed="1"/>
-    <w:lsdException w:name="Table Grid 6" w:semiHidden="1" w:unhideWhenUsed="1"/>
-    <w:lsdException w:name="Table Grid 7" w:semiHidden="1" w:unhideWhenUsed="1"/>
-    <w:lsdException w:name="Table Grid 8" w:semiHidden="1" w:unhideWhenUsed="1"/>
-    <w:lsdException w:name="Table List 1" w:semiHidden="1" w:unhideWhenUsed="1"/>
-    <w:lsdException w:name="Table List 2" w:semiHidden="1" w:unhideWhenUsed="1"/>
-    <w:lsdException w:name="Table List 3" w:semiHidden="1" w:unhideWhenUsed="1"/>
-    <w:lsdException w:name="Table List 4" w:semiHidden="1" w:unhideWhenUsed="1"/>
-    <w:lsdException w:name="Table List 5" w:semiHidden="1" w:unhideWhenUsed="1"/>
-    <w:lsdException w:name="Table List 6" w:semiHidden="1" w:unhideWhenUsed="1"/>
-    <w:lsdException w:name="Table List 7" w:semiHidden="1" w:unhideWhenUsed="1"/>
-    <w:lsdException w:name="Table List 8" w:semiHidden="1" w:unhideWhenUsed="1"/>
-    <w:lsdException w:name="Table 3D effects 1" w:semiHidden="1" w:unhideWhenUsed="1"/>
-    <w:lsdException w:name="Table 3D effects 2" w:semiHidden="1" w:unhideWhenUsed="1"/>
-    <w:lsdException w:name="Table 3D effects 3" w:semiHidden="1" w:unhideWhenUsed="1"/>
-    <w:lsdException w:name="Table Contemporary" w:semiHidden="1" w:unhideWhenUsed="1"/>
-    <w:lsdException w:name="Table Elegant" w:semiHidden="1" w:unhideWhenUsed="1"/>
-    <w:lsdException w:name="Table Professional" w:semiHidden="1" w:unhideWhenUsed="1"/>
-    <w:lsdException w:name="Table Subtle 1" w:semiHidden="1" w:unhideWhenUsed="1"/>
-    <w:lsdException w:name="Table Subtle 2" w:semiHidden="1" w:unhideWhenUsed="1"/>
-    <w:lsdException w:name="Table Web 1" w:semiHidden="1" w:unhideWhenUsed="1"/>
-    <w:lsdException w:name="Table Web 2" w:semiHidden="1" w:unhideWhenUsed="1"/>
-    <w:lsdException w:name="Table Web 3" w:semiHidden="1" w:unhideWhenUsed="1"/>
-    <w:lsdException w:name="Balloon Text" w:semiHidden="1" w:unhideWhenUsed="1"/>
-    <w:lsdException w:name="Table Grid" w:uiPriority="39"/>
-    <w:lsdException w:name="Table Theme" w:semiHidden="1" w:unhideWhenUsed="1"/>
-    <w:lsdException w:name="Note Level 1" w:semiHidden="1" w:unhideWhenUsed="1"/>
-    <w:lsdException w:name="Note Level 2" w:semiHidden="1" w:unhideWhenUsed="1"/>
-    <w:lsdException w:name="Note Level 3" w:semiHidden="1" w:unhideWhenUsed="1"/>
-    <w:lsdException w:name="Note Level 4" w:semiHidden="1" w:unhideWhenUsed="1"/>
-    <w:lsdException w:name="Note Level 5" w:semiHidden="1" w:unhideWhenUsed="1"/>
-    <w:lsdException w:name="Note Level 6" w:semiHidden="1" w:unhideWhenUsed="1"/>
-    <w:lsdException w:name="Note Level 7" w:semiHidden="1" w:unhideWhenUsed="1"/>
-    <w:lsdException w:name="Note Level 8" w:semiHidden="1" w:unhideWhenUsed="1"/>
-    <w:lsdException w:name="Note Level 9" w:semiHidden="1" w:unhideWhenUsed="1"/>
-    <w:lsdException w:name="Placeholder Text" w:semiHidden="1"/>
-    <w:lsdException w:name="No Spacing" w:uiPriority="1" w:qFormat="1"/>
-    <w:lsdException w:name="Light Shading" w:uiPriority="60"/>
-    <w:lsdException w:name="Light List" w:uiPriority="61"/>
-    <w:lsdException w:name="Light Grid" w:uiPriority="62"/>
-    <w:lsdException w:name="Medium Shading 1" w:uiPriority="63"/>
-    <w:lsdException w:name="Medium Shading 2" w:uiPriority="64"/>
-    <w:lsdException w:name="Medium List 1" w:uiPriority="65"/>
-    <w:lsdException w:name="Medium List 2" w:uiPriority="66"/>
-    <w:lsdException w:name="Medium Grid 1" w:uiPriority="67"/>
-    <w:lsdException w:name="Medium Grid 2" w:uiPriority="68"/>
-    <w:lsdException w:name="Medium Grid 3" w:uiPriority="69"/>
-    <w:lsdException w:name="Dark List" w:uiPriority="70"/>
-    <w:lsdException w:name="Colorful Shading" w:uiPriority="71"/>
-    <w:lsdException w:name="Colorful List" w:uiPriority="72"/>
-    <w:lsdException w:name="Colorful Grid" w:uiPriority="73"/>
-    <w:lsdException w:name="Light Shading Accent 1" w:uiPriority="60"/>
-    <w:lsdException w:name="Light List Accent 1" w:uiPriority="61"/>
-    <w:lsdException w:name="Light Grid Accent 1" w:uiPriority="62"/>
-    <w:lsdException w:name="Medium Shading 1 Accent 1" w:uiPriority="63"/>
-    <w:lsdException w:name="Medium Shading 2 Accent 1" w:uiPriority="64"/>
-    <w:lsdException w:name="Medium List 1 Accent 1" w:uiPriority="65"/>
-    <w:lsdException w:name="Revision" w:semiHidden="1"/>
-    <w:lsdException w:name="List Paragraph" w:uiPriority="34" w:qFormat="1"/>
-    <w:lsdException w:name="Quote" w:uiPriority="29" w:qFormat="1"/>
-    <w:lsdException w:name="Intense Quote" w:uiPriority="30" w:qFormat="1"/>
-    <w:lsdException w:name="Medium List 2 Accent 1" w:uiPriority="66"/>
-    <w:lsdException w:name="Medium Grid 1 Accent 1" w:uiPriority="67"/>
-    <w:lsdException w:name="Medium Grid 2 Accent 1" w:uiPriority="68"/>
-    <w:lsdException w:name="Medium Grid 3 Accent 1" w:uiPriority="69"/>
-    <w:lsdException w:name="Dark List Accent 1" w:uiPriority="70"/>
-    <w:lsdException w:name="Colorful Shading Accent 1" w:uiPriority="71"/>
-    <w:lsdException w:name="Colorful List Accent 1" w:uiPriority="72"/>
-    <w:lsdException w:name="Colorful Grid Accent 1" w:uiPriority="73"/>
-    <w:lsdException w:name="Light Shading Accent 2" w:uiPriority="60"/>
-    <w:lsdException w:name="Light List Accent 2" w:uiPriority="61"/>
-    <w:lsdException w:name="Light Grid Accent 2" w:uiPriority="62"/>
-    <w:lsdException w:name="Medium Shading 1 Accent 2" w:uiPriority="63"/>
-    <w:lsdException w:name="Medium Shading 2 Accent 2" w:uiPriority="64"/>
-    <w:lsdException w:name="Medium List 1 Accent 2" w:uiPriority="65"/>
-    <w:lsdException w:name="Medium List 2 Accent 2" w:uiPriority="66"/>
-    <w:lsdException w:name="Medium Grid 1 Accent 2" w:uiPriority="67"/>
-    <w:lsdException w:name="Medium Grid 2 Accent 2" w:uiPriority="68"/>
-    <w:lsdException w:name="Medium Grid 3 Accent 2" w:uiPriority="69"/>
-    <w:lsdException w:name="Dark List Accent 2" w:uiPriority="70"/>
-    <w:lsdException w:name="Colorful Shading Accent 2" w:uiPriority="71"/>
-    <w:lsdException w:name="Colorful List Accent 2" w:uiPriority="72"/>
-    <w:lsdException w:name="Colorful Grid Accent 2" w:uiPriority="73"/>
-    <w:lsdException w:name="Light Shading Accent 3" w:uiPriority="60"/>
-    <w:lsdException w:name="Light List Accent 3" w:uiPriority="61"/>
-    <w:lsdException w:name="Light Grid Accent 3" w:uiPriority="62"/>
-    <w:lsdException w:name="Medium Shading 1 Accent 3" w:uiPriority="63"/>
-    <w:lsdException w:name="Medium Shading 2 Accent 3" w:uiPriority="64"/>
-    <w:lsdException w:name="Medium List 1 Accent 3" w:uiPriority="65"/>
-    <w:lsdException w:name="Medium List 2 Accent 3" w:uiPriority="66"/>
-    <w:lsdException w:name="Medium Grid 1 Accent 3" w:uiPriority="67"/>
-    <w:lsdException w:name="Medium Grid 2 Accent 3" w:uiPriority="68"/>
-    <w:lsdException w:name="Medium Grid 3 Accent 3" w:uiPriority="69"/>
-    <w:lsdException w:name="Dark List Accent 3" w:uiPriority="70"/>
-    <w:lsdException w:name="Colorful Shading Accent 3" w:uiPriority="71"/>
-    <w:lsdException w:name="Colorful List Accent 3" w:uiPriority="72"/>
-    <w:lsdException w:name="Colorful Grid Accent 3" w:uiPriority="73"/>
-    <w:lsdException w:name="Light Shading Accent 4" w:uiPriority="60"/>
-    <w:lsdException w:name="Light List Accent 4" w:uiPriority="61"/>
-    <w:lsdException w:name="Light Grid Accent 4" w:uiPriority="62"/>
-    <w:lsdException w:name="Medium Shading 1 Accent 4" w:uiPriority="63"/>
-    <w:lsdException w:name="Medium Shading 2 Accent 4" w:uiPriority="64"/>
-    <w:lsdException w:name="Medium List 1 Accent 4" w:uiPriority="65"/>
-    <w:lsdException w:name="Medium List 2 Accent 4" w:uiPriority="66"/>
-    <w:lsdException w:name="Medium Grid 1 Accent 4" w:uiPriority="67"/>
-    <w:lsdException w:name="Medium Grid 2 Accent 4" w:uiPriority="68"/>
-    <w:lsdException w:name="Medium Grid 3 Accent 4" w:uiPriority="69"/>
-    <w:lsdException w:name="Dark List Accent 4" w:uiPriority="70"/>
-    <w:lsdException w:name="Colorful Shading Accent 4" w:uiPriority="71"/>
-    <w:lsdException w:name="Colorful List Accent 4" w:uiPriority="72"/>
-    <w:lsdException w:name="Colorful Grid Accent 4" w:uiPriority="73"/>
-    <w:lsdException w:name="Light Shading Accent 5" w:uiPriority="60"/>
-    <w:lsdException w:name="Light List Accent 5" w:uiPriority="61"/>
-    <w:lsdException w:name="Light Grid Accent 5" w:uiPriority="62"/>
-    <w:lsdException w:name="Medium Shading 1 Accent 5" w:uiPriority="63"/>
-    <w:lsdException w:name="Medium Shading 2 Accent 5" w:uiPriority="64"/>
-    <w:lsdException w:name="Medium List 1 Accent 5" w:uiPriority="65"/>
-    <w:lsdException w:name="Medium List 2 Accent 5" w:uiPriority="66"/>
-    <w:lsdException w:name="Medium Grid 1 Accent 5" w:uiPriority="67"/>
-    <w:lsdException w:name="Medium Grid 2 Accent 5" w:uiPriority="68"/>
-    <w:lsdException w:name="Medium Grid 3 Accent 5" w:uiPriority="69"/>
-    <w:lsdException w:name="Dark List Accent 5" w:uiPriority="70"/>
-    <w:lsdException w:name="Colorful Shading Accent 5" w:uiPriority="71"/>
-    <w:lsdException w:name="Colorful List Accent 5" w:uiPriority="72"/>
-    <w:lsdException w:name="Colorful Grid Accent 5" w:uiPriority="73"/>
-    <w:lsdException w:name="Light Shading Accent 6" w:uiPriority="60"/>
-    <w:lsdException w:name="Light List Accent 6" w:uiPriority="61"/>
-    <w:lsdException w:name="Light Grid Accent 6" w:uiPriority="62"/>
-    <w:lsdException w:name="Medium Shading 1 Accent 6" w:uiPriority="63"/>
-    <w:lsdException w:name="Medium Shading 2 Accent 6" w:uiPriority="64"/>
-    <w:lsdException w:name="Medium List 1 Accent 6" w:uiPriority="65"/>
-    <w:lsdException w:name="Medium List 2 Accent 6" w:uiPriority="66"/>
-    <w:lsdException w:name="Medium Grid 1 Accent 6" w:uiPriority="67"/>
-    <w:lsdException w:name="Medium Grid 2 Accent 6" w:uiPriority="68"/>
-    <w:lsdException w:name="Medium Grid 3 Accent 6" w:uiPriority="69"/>
-    <w:lsdException w:name="Dark List Accent 6" w:uiPriority="70"/>
-    <w:lsdException w:name="Colorful Shading Accent 6" w:uiPriority="71"/>
-    <w:lsdException w:name="Colorful List Accent 6" w:uiPriority="72"/>
-    <w:lsdException w:name="Colorful Grid Accent 6" w:uiPriority="73"/>
-    <w:lsdException w:name="Subtle Emphasis" w:uiPriority="19" w:qFormat="1"/>
-    <w:lsdException w:name="Intense Emphasis" w:uiPriority="21" w:qFormat="1"/>
-    <w:lsdException w:name="Subtle Reference" w:uiPriority="31" w:qFormat="1"/>
-    <w:lsdException w:name="Intense Reference" w:uiPriority="32" w:qFormat="1"/>
-    <w:lsdException w:name="Book Title" w:uiPriority="33" w:qFormat="1"/>
-    <w:lsdException w:name="Bibliography" w:semiHidden="1" w:uiPriority="37" w:unhideWhenUsed="1"/>
-    <w:lsdException w:name="TOC Heading" w:semiHidden="1" w:uiPriority="39" w:unhideWhenUsed="1" w:qFormat="1"/>
-    <w:lsdException w:name="Plain Table 1" w:uiPriority="41"/>
-    <w:lsdException w:name="Plain Table 2" w:uiPriority="42"/>
-    <w:lsdException w:name="Plain Table 3" w:uiPriority="43"/>
-    <w:lsdException w:name="Plain Table 4" w:uiPriority="44"/>
-    <w:lsdException w:name="Plain Table 5" w:uiPriority="45"/>
-    <w:lsdException w:name="Grid Table Light" w:uiPriority="40"/>
-    <w:lsdException w:name="Grid Table 1 Light" w:uiPriority="46"/>
-    <w:lsdException w:name="Grid Table 2" w:uiPriority="47"/>
-    <w:lsdException w:name="Grid Table 3" w:uiPriority="48"/>
-    <w:lsdException w:name="Grid Table 4" w:uiPriority="49"/>
-    <w:lsdException w:name="Grid Table 5 Dark" w:uiPriority="50"/>
-    <w:lsdException w:name="Grid Table 6 Colorful" w:uiPriority="51"/>
-    <w:lsdException w:name="Grid Table 7 Colorful" w:uiPriority="52"/>
-    <w:lsdException w:name="Grid Table 1 Light Accent 1" w:uiPriority="46"/>
-    <w:lsdException w:name="Grid Table 2 Accent 1" w:uiPriority="47"/>
-    <w:lsdException w:name="Grid Table 3 Accent 1" w:uiPriority="48"/>
-    <w:lsdException w:name="Grid Table 4 Accent 1" w:uiPriority="49"/>
-    <w:lsdException w:name="Grid Table 5 Dark Accent 1" w:uiPriority="50"/>
-    <w:lsdException w:name="Grid Table 6 Colorful Accent 1" w:uiPriority="51"/>
-    <w:lsdException w:name="Grid Table 7 Colorful Accent 1" w:uiPriority="52"/>
-    <w:lsdException w:name="Grid Table 1 Light Accent 2" w:uiPriority="46"/>
-    <w:lsdException w:name="Grid Table 2 Accent 2" w:uiPriority="47"/>
-    <w:lsdException w:name="Grid Table 3 Accent 2" w:uiPriority="48"/>
-    <w:lsdException w:name="Grid Table 4 Accent 2" w:uiPriority="49"/>
-    <w:lsdException w:name="Grid Table 5 Dark Accent 2" w:uiPriority="50"/>
-    <w:lsdException w:name="Grid Table 6 Colorful Accent 2" w:uiPriority="51"/>
-    <w:lsdException w:name="Grid Table 7 Colorful Accent 2" w:uiPriority="52"/>
-    <w:lsdException w:name="Grid Table 1 Light Accent 3" w:uiPriority="46"/>
-    <w:lsdException w:name="Grid Table 2 Accent 3" w:uiPriority="47"/>
-    <w:lsdException w:name="Grid Table 3 Accent 3" w:uiPriority="48"/>
-    <w:lsdException w:name="Grid Table 4 Accent 3" w:uiPriority="49"/>
-    <w:lsdException w:name="Grid Table 5 Dark Accent 3" w:uiPriority="50"/>
-    <w:lsdException w:name="Grid Table 6 Colorful Accent 3" w:uiPriority="51"/>
-    <w:lsdException w:name="Grid Table 7 Colorful Accent 3" w:uiPriority="52"/>
-    <w:lsdException w:name="Grid Table 1 Light Accent 4" w:uiPriority="46"/>
-    <w:lsdException w:name="Grid Table 2 Accent 4" w:uiPriority="47"/>
-    <w:lsdException w:name="Grid Table 3 Accent 4" w:uiPriority="48"/>
-    <w:lsdException w:name="Grid Table 4 Accent 4" w:uiPriority="49"/>
-    <w:lsdException w:name="Grid Table 5 Dark Accent 4" w:uiPriority="50"/>
-    <w:lsdException w:name="Grid Table 6 Colorful Accent 4" w:uiPriority="51"/>
-    <w:lsdException w:name="Grid Table 7 Colorful Accent 4" w:uiPriority="52"/>
-    <w:lsdException w:name="Grid Table 1 Light Accent 5" w:uiPriority="46"/>
-    <w:lsdException w:name="Grid Table 2 Accent 5" w:uiPriority="47"/>
-    <w:lsdException w:name="Grid Table 3 Accent 5" w:uiPriority="48"/>
-    <w:lsdException w:name="Grid Table 4 Accent 5" w:uiPriority="49"/>
-    <w:lsdException w:name="Grid Table 5 Dark Accent 5" w:uiPriority="50"/>
-    <w:lsdException w:name="Grid Table 6 Colorful Accent 5" w:uiPriority="51"/>
-    <w:lsdException w:name="Grid Table 7 Colorful Accent 5" w:uiPriority="52"/>
-    <w:lsdException w:name="Grid Table 1 Light Accent 6" w:uiPriority="46"/>
-    <w:lsdException w:name="Grid Table 2 Accent 6" w:uiPriority="47"/>
-    <w:lsdException w:name="Grid Table 3 Accent 6" w:uiPriority="48"/>
-    <w:lsdException w:name="Grid Table 4 Accent 6" w:uiPriority="49"/>
-    <w:lsdException w:name="Grid Table 5 Dark Accent 6" w:uiPriority="50"/>
-    <w:lsdException w:name="Grid Table 6 Colorful Accent 6" w:uiPriority="51"/>
-    <w:lsdException w:name="Grid Table 7 Colorful Accent 6" w:uiPriority="52"/>
-    <w:lsdException w:name="List Table 1 Light" w:uiPriority="46"/>
-    <w:lsdException w:name="List Table 2" w:uiPriority="47"/>
-    <w:lsdException w:name="List Table 3" w:uiPriority="48"/>
-    <w:lsdException w:name="List Table 4" w:uiPriority="49"/>
-    <w:lsdException w:name="List Table 5 Dark" w:uiPriority="50"/>
-    <w:lsdException w:name="List Table 6 Colorful" w:uiPriority="51"/>
-    <w:lsdException w:name="List Table 7 Colorful" w:uiPriority="52"/>
-    <w:lsdException w:name="List Table 1 Light Accent 1" w:uiPriority="46"/>
-    <w:lsdException w:name="List Table 2 Accent 1" w:uiPriority="47"/>
-    <w:lsdException w:name="List Table 3 Accent 1" w:uiPriority="48"/>
-    <w:lsdException w:name="List Table 4 Accent 1" w:uiPriority="49"/>
-    <w:lsdException w:name="List Table 5 Dark Accent 1" w:uiPriority="50"/>
-    <w:lsdException w:name="List Table 6 Colorful Accent 1" w:uiPriority="51"/>
-    <w:lsdException w:name="List Table 7 Colorful Accent 1" w:uiPriority="52"/>
-    <w:lsdException w:name="List Table 1 Light Accent 2" w:uiPriority="46"/>
-    <w:lsdException w:name="List Table 2 Accent 2" w:uiPriority="47"/>
-    <w:lsdException w:name="List Table 3 Accent 2" w:uiPriority="48"/>
-    <w:lsdException w:name="List Table 4 Accent 2" w:uiPriority="49"/>
-    <w:lsdException w:name="List Table 5 Dark Accent 2" w:uiPriority="50"/>
-    <w:lsdException w:name="List Table 6 Colorful Accent 2" w:uiPriority="51"/>
-    <w:lsdException w:name="List Table 7 Colorful Accent 2" w:uiPriority="52"/>
-    <w:lsdException w:name="List Table 1 Light Accent 3" w:uiPriority="46"/>
-    <w:lsdException w:name="List Table 2 Accent 3" w:uiPriority="47"/>
-    <w:lsdException w:name="List Table 3 Accent 3" w:uiPriority="48"/>
-    <w:lsdException w:name="List Table 4 Accent 3" w:uiPriority="49"/>
-    <w:lsdException w:name="List Table 5 Dark Accent 3" w:uiPriority="50"/>
-    <w:lsdException w:name="List Table 6 Colorful Accent 3" w:uiPriority="51"/>
-    <w:lsdException w:name="List Table 7 Colorful Accent 3" w:uiPriority="52"/>
-    <w:lsdException w:name="List Table 1 Light Accent 4" w:uiPriority="46"/>
-    <w:lsdException w:name="List Table 2 Accent 4" w:uiPriority="47"/>
-    <w:lsdException w:name="List Table 3 Accent 4" w:uiPriority="48"/>
-    <w:lsdException w:name="List Table 4 Accent 4" w:uiPriority="49"/>
-    <w:lsdException w:name="List Table 5 Dark Accent 4" w:uiPriority="50"/>
-    <w:lsdException w:name="List Table 6 Colorful Accent 4" w:uiPriority="51"/>
-    <w:lsdException w:name="List Table 7 Colorful Accent 4" w:uiPriority="52"/>
-    <w:lsdException w:name="List Table 1 Light Accent 5" w:uiPriority="46"/>
-    <w:lsdException w:name="List Table 2 Accent 5" w:uiPriority="47"/>
-    <w:lsdException w:name="List Table 3 Accent 5" w:uiPriority="48"/>
-    <w:lsdException w:name="List Table 4 Accent 5" w:uiPriority="49"/>
-    <w:lsdException w:name="List Table 5 Dark Accent 5" w:uiPriority="50"/>
-    <w:lsdException w:name="List Table 6 Colorful Accent 5" w:uiPriority="51"/>
-    <w:lsdException w:name="List Table 7 Colorful Accent 5" w:uiPriority="52"/>
-    <w:lsdException w:name="List Table 1 Light Accent 6" w:uiPriority="46"/>
-    <w:lsdException w:name="List Table 2 Accent 6" w:uiPriority="47"/>
-    <w:lsdException w:name="List Table 3 Accent 6" w:uiPriority="48"/>
-    <w:lsdException w:name="List Table 4 Accent 6" w:uiPriority="49"/>
-    <w:lsdException w:name="List Table 5 Dark Accent 6" w:uiPriority="50"/>
-    <w:lsdException w:name="List Table 6 Colorful Accent 6" w:uiPriority="51"/>
-    <w:lsdException w:name="List Table 7 Colorful Accent 6" w:uiPriority="52"/>
-    <w:lsdException w:name="Mention" w:semiHidden="1" w:unhideWhenUsed="1"/>
-    <w:lsdException w:name="Smart Hyperlink" w:semiHidden="1" w:unhideWhenUsed="1"/>
+  <w:latentStyles w:defLockedState="0" w:defUIPriority="99" w:defSemiHidden="1" w:defUnhideWhenUsed="1" w:defQFormat="0" w:count="276">
+    <w:lsdException w:name="Normal" w:semiHidden="0" w:uiPriority="0" w:unhideWhenUsed="0" w:qFormat="1"/>
+    <w:lsdException w:name="heading 1" w:semiHidden="0" w:uiPriority="9" w:unhideWhenUsed="0" w:qFormat="1"/>
+    <w:lsdException w:name="heading 2" w:uiPriority="9" w:qFormat="1"/>
+    <w:lsdException w:name="heading 3" w:uiPriority="9" w:qFormat="1"/>
+    <w:lsdException w:name="heading 4" w:uiPriority="9" w:qFormat="1"/>
+    <w:lsdException w:name="heading 5" w:uiPriority="9" w:qFormat="1"/>
+    <w:lsdException w:name="heading 6" w:uiPriority="9" w:qFormat="1"/>
+    <w:lsdException w:name="heading 7" w:uiPriority="9" w:qFormat="1"/>
+    <w:lsdException w:name="heading 8" w:uiPriority="9" w:qFormat="1"/>
+    <w:lsdException w:name="heading 9" w:uiPriority="9" w:qFormat="1"/>
+    <w:lsdException w:name="toc 1" w:uiPriority="39"/>
+    <w:lsdException w:name="toc 2" w:uiPriority="39"/>
+    <w:lsdException w:name="toc 3" w:uiPriority="39"/>
+    <w:lsdException w:name="toc 4" w:uiPriority="39"/>
+    <w:lsdException w:name="toc 5" w:uiPriority="39"/>
+    <w:lsdException w:name="toc 6" w:uiPriority="39"/>
+    <w:lsdException w:name="toc 7" w:uiPriority="39"/>
+    <w:lsdException w:name="toc 8" w:uiPriority="39"/>
+    <w:lsdException w:name="toc 9" w:uiPriority="39"/>
+    <w:lsdException w:name="caption" w:uiPriority="35" w:qFormat="1"/>
+    <w:lsdException w:name="Title" w:semiHidden="0" w:uiPriority="10" w:unhideWhenUsed="0" w:qFormat="1"/>
+    <w:lsdException w:name="Default Paragraph Font" w:uiPriority="1"/>
+    <w:lsdException w:name="Subtitle" w:semiHidden="0" w:uiPriority="11" w:unhideWhenUsed="0" w:qFormat="1"/>
+    <w:lsdException w:name="Strong" w:semiHidden="0" w:uiPriority="22" w:unhideWhenUsed="0" w:qFormat="1"/>
+    <w:lsdException w:name="Emphasis" w:semiHidden="0" w:uiPriority="20" w:unhideWhenUsed="0" w:qFormat="1"/>
+    <w:lsdException w:name="Table Grid" w:semiHidden="0" w:uiPriority="39" w:unhideWhenUsed="0"/>
+    <w:lsdException w:name="Placeholder Text" w:unhideWhenUsed="0"/>
+    <w:lsdException w:name="No Spacing" w:semiHidden="0" w:uiPriority="1" w:unhideWhenUsed="0" w:qFormat="1"/>
+    <w:lsdException w:name="Light Shading" w:semiHidden="0" w:uiPriority="60" w:unhideWhenUsed="0"/>
+    <w:lsdException w:name="Light List" w:semiHidden="0" w:uiPriority="61" w:unhideWhenUsed="0"/>
+    <w:lsdException w:name="Light Grid" w:semiHidden="0" w:uiPriority="62" w:unhideWhenUsed="0"/>
+    <w:lsdException w:name="Medium Shading 1" w:semiHidden="0" w:uiPriority="63" w:unhideWhenUsed="0"/>
+    <w:lsdException w:name="Medium Shading 2" w:semiHidden="0" w:uiPriority="64" w:unhideWhenUsed="0"/>
+    <w:lsdException w:name="Medium List 1" w:semiHidden="0" w:uiPriority="65" w:unhideWhenUsed="0"/>
+    <w:lsdException w:name="Medium List 2" w:semiHidden="0" w:uiPriority="66" w:unhideWhenUsed="0"/>
+    <w:lsdException w:name="Medium Grid 1" w:semiHidden="0" w:uiPriority="67" w:unhideWhenUsed="0"/>
+    <w:lsdException w:name="Medium Grid 2" w:semiHidden="0" w:uiPriority="68" w:unhideWhenUsed="0"/>
+    <w:lsdException w:name="Medium Grid 3" w:semiHidden="0" w:uiPriority="69" w:unhideWhenUsed="0"/>
+    <w:lsdException w:name="Dark List" w:semiHidden="0" w:uiPriority="70" w:unhideWhenUsed="0"/>
+    <w:lsdException w:name="Colorful Shading" w:semiHidden="0" w:uiPriority="71" w:unhideWhenUsed="0"/>
+    <w:lsdException w:name="Colorful List" w:semiHidden="0" w:uiPriority="72" w:unhideWhenUsed="0"/>
+    <w:lsdException w:name="Colorful Grid" w:semiHidden="0" w:uiPriority="73" w:unhideWhenUsed="0"/>
+    <w:lsdException w:name="Light Shading Accent 1" w:semiHidden="0" w:uiPriority="60" w:unhideWhenUsed="0"/>
+    <w:lsdException w:name="Light List Accent 1" w:semiHidden="0" w:uiPriority="61" w:unhideWhenUsed="0"/>
+    <w:lsdException w:name="Light Grid Accent 1" w:semiHidden="0" w:uiPriority="62" w:unhideWhenUsed="0"/>
+    <w:lsdException w:name="Medium Shading 1 Accent 1" w:semiHidden="0" w:uiPriority="63" w:unhideWhenUsed="0"/>
+    <w:lsdException w:name="Medium Shading 2 Accent 1" w:semiHidden="0" w:uiPriority="64" w:unhideWhenUsed="0"/>
+    <w:lsdException w:name="Medium List 1 Accent 1" w:semiHidden="0" w:uiPriority="65" w:unhideWhenUsed="0"/>
+    <w:lsdException w:name="Revision" w:unhideWhenUsed="0"/>
+    <w:lsdException w:name="List Paragraph" w:semiHidden="0" w:uiPriority="34" w:unhideWhenUsed="0" w:qFormat="1"/>
+    <w:lsdException w:name="Quote" w:semiHidden="0" w:uiPriority="29" w:unhideWhenUsed="0" w:qFormat="1"/>
+    <w:lsdException w:name="Intense Quote" w:semiHidden="0" w:uiPriority="30" w:unhideWhenUsed="0" w:qFormat="1"/>
+    <w:lsdException w:name="Medium List 2 Accent 1" w:semiHidden="0" w:uiPriority="66" w:unhideWhenUsed="0"/>
+    <w:lsdException w:name="Medium Grid 1 Accent 1" w:semiHidden="0" w:uiPriority="67" w:unhideWhenUsed="0"/>
+    <w:lsdException w:name="Medium Grid 2 Accent 1" w:semiHidden="0" w:uiPriority="68" w:unhideWhenUsed="0"/>
+    <w:lsdException w:name="Medium Grid 3 Accent 1" w:semiHidden="0" w:uiPriority="69" w:unhideWhenUsed="0"/>
+    <w:lsdException w:name="Dark List Accent 1" w:semiHidden="0" w:uiPriority="70" w:unhideWhenUsed="0"/>
+    <w:lsdException w:name="Colorful Shading Accent 1" w:semiHidden="0" w:uiPriority="71" w:unhideWhenUsed="0"/>
+    <w:lsdException w:name="Colorful List Accent 1" w:semiHidden="0" w:uiPriority="72" w:unhideWhenUsed="0"/>
+    <w:lsdException w:name="Colorful Grid Accent 1" w:semiHidden="0" w:uiPriority="73" w:unhideWhenUsed="0"/>
+    <w:lsdException w:name="Light Shading Accent 2" w:semiHidden="0" w:uiPriority="60" w:unhideWhenUsed="0"/>
+    <w:lsdException w:name="Light List Accent 2" w:semiHidden="0" w:uiPriority="61" w:unhideWhenUsed="0"/>
+    <w:lsdException w:name="Light Grid Accent 2" w:semiHidden="0" w:uiPriority="62" w:unhideWhenUsed="0"/>
+    <w:lsdException w:name="Medium Shading 1 Accent 2" w:semiHidden="0" w:uiPriority="63" w:unhideWhenUsed="0"/>
+    <w:lsdException w:name="Medium Shading 2 Accent 2" w:semiHidden="0" w:uiPriority="64" w:unhideWhenUsed="0"/>
+    <w:lsdException w:name="Medium List 1 Accent 2" w:semiHidden="0" w:uiPriority="65" w:unhideWhenUsed="0"/>
+    <w:lsdException w:name="Medium List 2 Accent 2" w:semiHidden="0" w:uiPriority="66" w:unhideWhenUsed="0"/>
+    <w:lsdException w:name="Medium Grid 1 Accent 2" w:semiHidden="0" w:uiPriority="67" w:unhideWhenUsed="0"/>
+    <w:lsdException w:name="Medium Grid 2 Accent 2" w:semiHidden="0" w:uiPriority="68" w:unhideWhenUsed="0"/>
+    <w:lsdException w:name="Medium Grid 3 Accent 2" w:semiHidden="0" w:uiPriority="69" w:unhideWhenUsed="0"/>
+    <w:lsdException w:name="Dark List Accent 2" w:semiHidden="0" w:uiPriority="70" w:unhideWhenUsed="0"/>
+    <w:lsdException w:name="Colorful Shading Accent 2" w:semiHidden="0" w:uiPriority="71" w:unhideWhenUsed="0"/>
+    <w:lsdException w:name="Colorful List Accent 2" w:semiHidden="0" w:uiPriority="72" w:unhideWhenUsed="0"/>
+    <w:lsdException w:name="Colorful Grid Accent 2" w:semiHidden="0" w:uiPriority="73" w:unhideWhenUsed="0"/>
+    <w:lsdException w:name="Light Shading Accent 3" w:semiHidden="0" w:uiPriority="60" w:unhideWhenUsed="0"/>
+    <w:lsdException w:name="Light List Accent 3" w:semiHidden="0" w:uiPriority="61" w:unhideWhenUsed="0"/>
+    <w:lsdException w:name="Light Grid Accent 3" w:semiHidden="0" w:uiPriority="62" w:unhideWhenUsed="0"/>
+    <w:lsdException w:name="Medium Shading 1 Accent 3" w:semiHidden="0" w:uiPriority="63" w:unhideWhenUsed="0"/>
+    <w:lsdException w:name="Medium Shading 2 Accent 3" w:semiHidden="0" w:uiPriority="64" w:unhideWhenUsed="0"/>
+    <w:lsdException w:name="Medium List 1 Accent 3" w:semiHidden="0" w:uiPriority="65" w:unhideWhenUsed="0"/>
+    <w:lsdException w:name="Medium List 2 Accent 3" w:semiHidden="0" w:uiPriority="66" w:unhideWhenUsed="0"/>
+    <w:lsdException w:name="Medium Grid 1 Accent 3" w:semiHidden="0" w:uiPriority="67" w:unhideWhenUsed="0"/>
+    <w:lsdException w:name="Medium Grid 2 Accent 3" w:semiHidden="0" w:uiPriority="68" w:unhideWhenUsed="0"/>
+    <w:lsdException w:name="Medium Grid 3 Accent 3" w:semiHidden="0" w:uiPriority="69" w:unhideWhenUsed="0"/>
+    <w:lsdException w:name="Dark List Accent 3" w:semiHidden="0" w:uiPriority="70" w:unhideWhenUsed="0"/>
+    <w:lsdException w:name="Colorful Shading Accent 3" w:semiHidden="0" w:uiPriority="71" w:unhideWhenUsed="0"/>
+    <w:lsdException w:name="Colorful List Accent 3" w:semiHidden="0" w:uiPriority="72" w:unhideWhenUsed="0"/>
+    <w:lsdException w:name="Colorful Grid Accent 3" w:semiHidden="0" w:uiPriority="73" w:unhideWhenUsed="0"/>
+    <w:lsdException w:name="Light Shading Accent 4" w:semiHidden="0" w:uiPriority="60" w:unhideWhenUsed="0"/>
+    <w:lsdException w:name="Light List Accent 4" w:semiHidden="0" w:uiPriority="61" w:unhideWhenUsed="0"/>
+    <w:lsdException w:name="Light Grid Accent 4" w:semiHidden="0" w:uiPriority="62" w:unhideWhenUsed="0"/>
+    <w:lsdException w:name="Medium Shading 1 Accent 4" w:semiHidden="0" w:uiPriority="63" w:unhideWhenUsed="0"/>
+    <w:lsdException w:name="Medium Shading 2 Accent 4" w:semiHidden="0" w:uiPriority="64" w:unhideWhenUsed="0"/>
+    <w:lsdException w:name="Medium List 1 Accent 4" w:semiHidden="0" w:uiPriority="65" w:unhideWhenUsed="0"/>
+    <w:lsdException w:name="Medium List 2 Accent 4" w:semiHidden="0" w:uiPriority="66" w:unhideWhenUsed="0"/>
+    <w:lsdException w:name="Medium Grid 1 Accent 4" w:semiHidden="0" w:uiPriority="67" w:unhideWhenUsed="0"/>
+    <w:lsdException w:name="Medium Grid 2 Accent 4" w:semiHidden="0" w:uiPriority="68" w:unhideWhenUsed="0"/>
+    <w:lsdException w:name="Medium Grid 3 Accent 4" w:semiHidden="0" w:uiPriority="69" w:unhideWhenUsed="0"/>
+    <w:lsdException w:name="Dark List Accent 4" w:semiHidden="0" w:uiPriority="70" w:unhideWhenUsed="0"/>
+    <w:lsdException w:name="Colorful Shading Accent 4" w:semiHidden="0" w:uiPriority="71" w:unhideWhenUsed="0"/>
+    <w:lsdException w:name="Colorful List Accent 4" w:semiHidden="0" w:uiPriority="72" w:unhideWhenUsed="0"/>
+    <w:lsdException w:name="Colorful Grid Accent 4" w:semiHidden="0" w:uiPriority="73" w:unhideWhenUsed="0"/>
+    <w:lsdException w:name="Light Shading Accent 5" w:semiHidden="0" w:uiPriority="60" w:unhideWhenUsed="0"/>
+    <w:lsdException w:name="Light List Accent 5" w:semiHidden="0" w:uiPriority="61" w:unhideWhenUsed="0"/>
+    <w:lsdException w:name="Light Grid Accent 5" w:semiHidden="0" w:uiPriority="62" w:unhideWhenUsed="0"/>
+    <w:lsdException w:name="Medium Shading 1 Accent 5" w:semiHidden="0" w:uiPriority="63" w:unhideWhenUsed="0"/>
+    <w:lsdException w:name="Medium Shading 2 Accent 5" w:semiHidden="0" w:uiPriority="64" w:unhideWhenUsed="0"/>
+    <w:lsdException w:name="Medium List 1 Accent 5" w:semiHidden="0" w:uiPriority="65" w:unhideWhenUsed="0"/>
+    <w:lsdException w:name="Medium List 2 Accent 5" w:semiHidden="0" w:uiPriority="66" w:unhideWhenUsed="0"/>
+    <w:lsdException w:name="Medium Grid 1 Accent 5" w:semiHidden="0" w:uiPriority="67" w:unhideWhenUsed="0"/>
+    <w:lsdException w:name="Medium Grid 2 Accent 5" w:semiHidden="0" w:uiPriority="68" w:unhideWhenUsed="0"/>
+    <w:lsdException w:name="Medium Grid 3 Accent 5" w:semiHidden="0" w:uiPriority="69" w:unhideWhenUsed="0"/>
+    <w:lsdException w:name="Dark List Accent 5" w:semiHidden="0" w:uiPriority="70" w:unhideWhenUsed="0"/>
+    <w:lsdException w:name="Colorful Shading Accent 5" w:semiHidden="0" w:uiPriority="71" w:unhideWhenUsed="0"/>
+    <w:lsdException w:name="Colorful List Accent 5" w:semiHidden="0" w:uiPriority="72" w:unhideWhenUsed="0"/>
+    <w:lsdException w:name="Colorful Grid Accent 5" w:semiHidden="0" w:uiPriority="73" w:unhideWhenUsed="0"/>
+    <w:lsdException w:name="Light Shading Accent 6" w:semiHidden="0" w:uiPriority="60" w:unhideWhenUsed="0"/>
+    <w:lsdException w:name="Light List Accent 6" w:semiHidden="0" w:uiPriority="61" w:unhideWhenUsed="0"/>
+    <w:lsdException w:name="Light Grid Accent 6" w:semiHidden="0" w:uiPriority="62" w:unhideWhenUsed="0"/>
+    <w:lsdException w:name="Medium Shading 1 Accent 6" w:semiHidden="0" w:uiPriority="63" w:unhideWhenUsed="0"/>
+    <w:lsdException w:name="Medium Shading 2 Accent 6" w:semiHidden="0" w:uiPriority="64" w:unhideWhenUsed="0"/>
+    <w:lsdException w:name="Medium List 1 Accent 6" w:semiHidden="0" w:uiPriority="65" w:unhideWhenUsed="0"/>
+    <w:lsdException w:name="Medium List 2 Accent 6" w:semiHidden="0" w:uiPriority="66" w:unhideWhenUsed="0"/>
+    <w:lsdException w:name="Medium Grid 1 Accent 6" w:semiHidden="0" w:uiPriority="67" w:unhideWhenUsed="0"/>
+    <w:lsdException w:name="Medium Grid 2 Accent 6" w:semiHidden="0" w:uiPriority="68" w:unhideWhenUsed="0"/>
+    <w:lsdException w:name="Medium Grid 3 Accent 6" w:semiHidden="0" w:uiPriority="69" w:unhideWhenUsed="0"/>
+    <w:lsdException w:name="Dark List Accent 6" w:semiHidden="0" w:uiPriority="70" w:unhideWhenUsed="0"/>
+    <w:lsdException w:name="Colorful Shading Accent 6" w:semiHidden="0" w:uiPriority="71" w:unhideWhenUsed="0"/>
+    <w:lsdException w:name="Colorful List Accent 6" w:semiHidden="0" w:uiPriority="72" w:unhideWhenUsed="0"/>
+    <w:lsdException w:name="Colorful Grid Accent 6" w:semiHidden="0" w:uiPriority="73" w:unhideWhenUsed="0"/>
+    <w:lsdException w:name="Subtle Emphasis" w:semiHidden="0" w:uiPriority="19" w:unhideWhenUsed="0" w:qFormat="1"/>
+    <w:lsdException w:name="Intense Emphasis" w:semiHidden="0" w:uiPriority="21" w:unhideWhenUsed="0" w:qFormat="1"/>
+    <w:lsdException w:name="Subtle Reference" w:semiHidden="0" w:uiPriority="31" w:unhideWhenUsed="0" w:qFormat="1"/>
+    <w:lsdException w:name="Intense Reference" w:semiHidden="0" w:uiPriority="32" w:unhideWhenUsed="0" w:qFormat="1"/>
+    <w:lsdException w:name="Book Title" w:semiHidden="0" w:uiPriority="33" w:unhideWhenUsed="0" w:qFormat="1"/>
+    <w:lsdException w:name="Bibliography" w:uiPriority="37"/>
+    <w:lsdException w:name="TOC Heading" w:uiPriority="39" w:qFormat="1"/>
   </w:latentStyles>
   <w:style w:type="paragraph" w:default="1" w:styleId="Normal">
     <w:name w:val="Normal"/>
@@ -4737,6 +7551,203 @@
       <w:lang w:eastAsia="zh-CN"/>
     </w:rPr>
   </w:style>
+  <w:style w:type="paragraph" w:styleId="ListParagraph">
+    <w:name w:val="List Paragraph"/>
+    <w:basedOn w:val="Normal"/>
+    <w:uiPriority w:val="34"/>
+    <w:qFormat/>
+    <w:rsid w:val="0036697E"/>
+    <w:pPr>
+      <w:ind w:left="720"/>
+      <w:contextualSpacing/>
+    </w:pPr>
+  </w:style>
+</w:styles>
+</file>
+
+<file path=word/stylesWithEffects.xml><?xml version="1.0" encoding="utf-8"?>
+<w:styles xmlns:wpc="http://schemas.microsoft.com/office/word/2010/wordprocessingCanvas" xmlns:mo="http://schemas.microsoft.com/office/mac/office/2008/main" xmlns:mc="http://schemas.openxmlformats.org/markup-compatibility/2006" xmlns:mv="urn:schemas-microsoft-com:mac:vml" xmlns:o="urn:schemas-microsoft-com:office:office" xmlns:r="http://schemas.openxmlformats.org/officeDocument/2006/relationships" xmlns:m="http://schemas.openxmlformats.org/officeDocument/2006/math" xmlns:v="urn:schemas-microsoft-com:vml" xmlns:wp14="http://schemas.microsoft.com/office/word/2010/wordprocessingDrawing" xmlns:wp="http://schemas.openxmlformats.org/drawingml/2006/wordprocessingDrawing" xmlns:w10="urn:schemas-microsoft-com:office:word" xmlns:w="http://schemas.openxmlformats.org/wordprocessingml/2006/main" xmlns:w14="http://schemas.microsoft.com/office/word/2010/wordml" xmlns:wpg="http://schemas.microsoft.com/office/word/2010/wordprocessingGroup" xmlns:wpi="http://schemas.microsoft.com/office/word/2010/wordprocessingInk" xmlns:wne="http://schemas.microsoft.com/office/word/2006/wordml" xmlns:wps="http://schemas.microsoft.com/office/word/2010/wordprocessingShape" mc:Ignorable="w14 wp14 mv">
+  <w:docDefaults>
+    <w:rPrDefault>
+      <w:rPr>
+        <w:rFonts w:asciiTheme="minorHAnsi" w:eastAsiaTheme="minorEastAsia" w:hAnsiTheme="minorHAnsi" w:cstheme="minorBidi"/>
+        <w:sz w:val="24"/>
+        <w:szCs w:val="24"/>
+        <w:lang w:val="en-US" w:eastAsia="ja-JP" w:bidi="ar-SA"/>
+      </w:rPr>
+    </w:rPrDefault>
+    <w:pPrDefault/>
+  </w:docDefaults>
+  <w:latentStyles w:defLockedState="0" w:defUIPriority="99" w:defSemiHidden="1" w:defUnhideWhenUsed="1" w:defQFormat="0" w:count="276">
+    <w:lsdException w:name="Normal" w:semiHidden="0" w:uiPriority="0" w:unhideWhenUsed="0" w:qFormat="1"/>
+    <w:lsdException w:name="heading 1" w:semiHidden="0" w:uiPriority="9" w:unhideWhenUsed="0" w:qFormat="1"/>
+    <w:lsdException w:name="heading 2" w:uiPriority="9" w:qFormat="1"/>
+    <w:lsdException w:name="heading 3" w:uiPriority="9" w:qFormat="1"/>
+    <w:lsdException w:name="heading 4" w:uiPriority="9" w:qFormat="1"/>
+    <w:lsdException w:name="heading 5" w:uiPriority="9" w:qFormat="1"/>
+    <w:lsdException w:name="heading 6" w:uiPriority="9" w:qFormat="1"/>
+    <w:lsdException w:name="heading 7" w:uiPriority="9" w:qFormat="1"/>
+    <w:lsdException w:name="heading 8" w:uiPriority="9" w:qFormat="1"/>
+    <w:lsdException w:name="heading 9" w:uiPriority="9" w:qFormat="1"/>
+    <w:lsdException w:name="toc 1" w:uiPriority="39"/>
+    <w:lsdException w:name="toc 2" w:uiPriority="39"/>
+    <w:lsdException w:name="toc 3" w:uiPriority="39"/>
+    <w:lsdException w:name="toc 4" w:uiPriority="39"/>
+    <w:lsdException w:name="toc 5" w:uiPriority="39"/>
+    <w:lsdException w:name="toc 6" w:uiPriority="39"/>
+    <w:lsdException w:name="toc 7" w:uiPriority="39"/>
+    <w:lsdException w:name="toc 8" w:uiPriority="39"/>
+    <w:lsdException w:name="toc 9" w:uiPriority="39"/>
+    <w:lsdException w:name="caption" w:uiPriority="35" w:qFormat="1"/>
+    <w:lsdException w:name="Title" w:semiHidden="0" w:uiPriority="10" w:unhideWhenUsed="0" w:qFormat="1"/>
+    <w:lsdException w:name="Default Paragraph Font" w:uiPriority="1"/>
+    <w:lsdException w:name="Subtitle" w:semiHidden="0" w:uiPriority="11" w:unhideWhenUsed="0" w:qFormat="1"/>
+    <w:lsdException w:name="Strong" w:semiHidden="0" w:uiPriority="22" w:unhideWhenUsed="0" w:qFormat="1"/>
+    <w:lsdException w:name="Emphasis" w:semiHidden="0" w:uiPriority="20" w:unhideWhenUsed="0" w:qFormat="1"/>
+    <w:lsdException w:name="Table Grid" w:semiHidden="0" w:uiPriority="59" w:unhideWhenUsed="0"/>
+    <w:lsdException w:name="Placeholder Text" w:unhideWhenUsed="0"/>
+    <w:lsdException w:name="No Spacing" w:semiHidden="0" w:uiPriority="1" w:unhideWhenUsed="0" w:qFormat="1"/>
+    <w:lsdException w:name="Light Shading" w:semiHidden="0" w:uiPriority="60" w:unhideWhenUsed="0"/>
+    <w:lsdException w:name="Light List" w:semiHidden="0" w:uiPriority="61" w:unhideWhenUsed="0"/>
+    <w:lsdException w:name="Light Grid" w:semiHidden="0" w:uiPriority="62" w:unhideWhenUsed="0"/>
+    <w:lsdException w:name="Medium Shading 1" w:semiHidden="0" w:uiPriority="63" w:unhideWhenUsed="0"/>
+    <w:lsdException w:name="Medium Shading 2" w:semiHidden="0" w:uiPriority="64" w:unhideWhenUsed="0"/>
+    <w:lsdException w:name="Medium List 1" w:semiHidden="0" w:uiPriority="65" w:unhideWhenUsed="0"/>
+    <w:lsdException w:name="Medium List 2" w:semiHidden="0" w:uiPriority="66" w:unhideWhenUsed="0"/>
+    <w:lsdException w:name="Medium Grid 1" w:semiHidden="0" w:uiPriority="67" w:unhideWhenUsed="0"/>
+    <w:lsdException w:name="Medium Grid 2" w:semiHidden="0" w:uiPriority="68" w:unhideWhenUsed="0"/>
+    <w:lsdException w:name="Medium Grid 3" w:semiHidden="0" w:uiPriority="69" w:unhideWhenUsed="0"/>
+    <w:lsdException w:name="Dark List" w:semiHidden="0" w:uiPriority="70" w:unhideWhenUsed="0"/>
+    <w:lsdException w:name="Colorful Shading" w:semiHidden="0" w:uiPriority="71" w:unhideWhenUsed="0"/>
+    <w:lsdException w:name="Colorful List" w:semiHidden="0" w:uiPriority="72" w:unhideWhenUsed="0"/>
+    <w:lsdException w:name="Colorful Grid" w:semiHidden="0" w:uiPriority="73" w:unhideWhenUsed="0"/>
+    <w:lsdException w:name="Light Shading Accent 1" w:semiHidden="0" w:uiPriority="60" w:unhideWhenUsed="0"/>
+    <w:lsdException w:name="Light List Accent 1" w:semiHidden="0" w:uiPriority="61" w:unhideWhenUsed="0"/>
+    <w:lsdException w:name="Light Grid Accent 1" w:semiHidden="0" w:uiPriority="62" w:unhideWhenUsed="0"/>
+    <w:lsdException w:name="Medium Shading 1 Accent 1" w:semiHidden="0" w:uiPriority="63" w:unhideWhenUsed="0"/>
+    <w:lsdException w:name="Medium Shading 2 Accent 1" w:semiHidden="0" w:uiPriority="64" w:unhideWhenUsed="0"/>
+    <w:lsdException w:name="Medium List 1 Accent 1" w:semiHidden="0" w:uiPriority="65" w:unhideWhenUsed="0"/>
+    <w:lsdException w:name="Revision" w:unhideWhenUsed="0"/>
+    <w:lsdException w:name="List Paragraph" w:semiHidden="0" w:uiPriority="34" w:unhideWhenUsed="0" w:qFormat="1"/>
+    <w:lsdException w:name="Quote" w:semiHidden="0" w:uiPriority="29" w:unhideWhenUsed="0" w:qFormat="1"/>
+    <w:lsdException w:name="Intense Quote" w:semiHidden="0" w:uiPriority="30" w:unhideWhenUsed="0" w:qFormat="1"/>
+    <w:lsdException w:name="Medium List 2 Accent 1" w:semiHidden="0" w:uiPriority="66" w:unhideWhenUsed="0"/>
+    <w:lsdException w:name="Medium Grid 1 Accent 1" w:semiHidden="0" w:uiPriority="67" w:unhideWhenUsed="0"/>
+    <w:lsdException w:name="Medium Grid 2 Accent 1" w:semiHidden="0" w:uiPriority="68" w:unhideWhenUsed="0"/>
+    <w:lsdException w:name="Medium Grid 3 Accent 1" w:semiHidden="0" w:uiPriority="69" w:unhideWhenUsed="0"/>
+    <w:lsdException w:name="Dark List Accent 1" w:semiHidden="0" w:uiPriority="70" w:unhideWhenUsed="0"/>
+    <w:lsdException w:name="Colorful Shading Accent 1" w:semiHidden="0" w:uiPriority="71" w:unhideWhenUsed="0"/>
+    <w:lsdException w:name="Colorful List Accent 1" w:semiHidden="0" w:uiPriority="72" w:unhideWhenUsed="0"/>
+    <w:lsdException w:name="Colorful Grid Accent 1" w:semiHidden="0" w:uiPriority="73" w:unhideWhenUsed="0"/>
+    <w:lsdException w:name="Light Shading Accent 2" w:semiHidden="0" w:uiPriority="60" w:unhideWhenUsed="0"/>
+    <w:lsdException w:name="Light List Accent 2" w:semiHidden="0" w:uiPriority="61" w:unhideWhenUsed="0"/>
+    <w:lsdException w:name="Light Grid Accent 2" w:semiHidden="0" w:uiPriority="62" w:unhideWhenUsed="0"/>
+    <w:lsdException w:name="Medium Shading 1 Accent 2" w:semiHidden="0" w:uiPriority="63" w:unhideWhenUsed="0"/>
+    <w:lsdException w:name="Medium Shading 2 Accent 2" w:semiHidden="0" w:uiPriority="64" w:unhideWhenUsed="0"/>
+    <w:lsdException w:name="Medium List 1 Accent 2" w:semiHidden="0" w:uiPriority="65" w:unhideWhenUsed="0"/>
+    <w:lsdException w:name="Medium List 2 Accent 2" w:semiHidden="0" w:uiPriority="66" w:unhideWhenUsed="0"/>
+    <w:lsdException w:name="Medium Grid 1 Accent 2" w:semiHidden="0" w:uiPriority="67" w:unhideWhenUsed="0"/>
+    <w:lsdException w:name="Medium Grid 2 Accent 2" w:semiHidden="0" w:uiPriority="68" w:unhideWhenUsed="0"/>
+    <w:lsdException w:name="Medium Grid 3 Accent 2" w:semiHidden="0" w:uiPriority="69" w:unhideWhenUsed="0"/>
+    <w:lsdException w:name="Dark List Accent 2" w:semiHidden="0" w:uiPriority="70" w:unhideWhenUsed="0"/>
+    <w:lsdException w:name="Colorful Shading Accent 2" w:semiHidden="0" w:uiPriority="71" w:unhideWhenUsed="0"/>
+    <w:lsdException w:name="Colorful List Accent 2" w:semiHidden="0" w:uiPriority="72" w:unhideWhenUsed="0"/>
+    <w:lsdException w:name="Colorful Grid Accent 2" w:semiHidden="0" w:uiPriority="73" w:unhideWhenUsed="0"/>
+    <w:lsdException w:name="Light Shading Accent 3" w:semiHidden="0" w:uiPriority="60" w:unhideWhenUsed="0"/>
+    <w:lsdException w:name="Light List Accent 3" w:semiHidden="0" w:uiPriority="61" w:unhideWhenUsed="0"/>
+    <w:lsdException w:name="Light Grid Accent 3" w:semiHidden="0" w:uiPriority="62" w:unhideWhenUsed="0"/>
+    <w:lsdException w:name="Medium Shading 1 Accent 3" w:semiHidden="0" w:uiPriority="63" w:unhideWhenUsed="0"/>
+    <w:lsdException w:name="Medium Shading 2 Accent 3" w:semiHidden="0" w:uiPriority="64" w:unhideWhenUsed="0"/>
+    <w:lsdException w:name="Medium List 1 Accent 3" w:semiHidden="0" w:uiPriority="65" w:unhideWhenUsed="0"/>
+    <w:lsdException w:name="Medium List 2 Accent 3" w:semiHidden="0" w:uiPriority="66" w:unhideWhenUsed="0"/>
+    <w:lsdException w:name="Medium Grid 1 Accent 3" w:semiHidden="0" w:uiPriority="67" w:unhideWhenUsed="0"/>
+    <w:lsdException w:name="Medium Grid 2 Accent 3" w:semiHidden="0" w:uiPriority="68" w:unhideWhenUsed="0"/>
+    <w:lsdException w:name="Medium Grid 3 Accent 3" w:semiHidden="0" w:uiPriority="69" w:unhideWhenUsed="0"/>
+    <w:lsdException w:name="Dark List Accent 3" w:semiHidden="0" w:uiPriority="70" w:unhideWhenUsed="0"/>
+    <w:lsdException w:name="Colorful Shading Accent 3" w:semiHidden="0" w:uiPriority="71" w:unhideWhenUsed="0"/>
+    <w:lsdException w:name="Colorful List Accent 3" w:semiHidden="0" w:uiPriority="72" w:unhideWhenUsed="0"/>
+    <w:lsdException w:name="Colorful Grid Accent 3" w:semiHidden="0" w:uiPriority="73" w:unhideWhenUsed="0"/>
+    <w:lsdException w:name="Light Shading Accent 4" w:semiHidden="0" w:uiPriority="60" w:unhideWhenUsed="0"/>
+    <w:lsdException w:name="Light List Accent 4" w:semiHidden="0" w:uiPriority="61" w:unhideWhenUsed="0"/>
+    <w:lsdException w:name="Light Grid Accent 4" w:semiHidden="0" w:uiPriority="62" w:unhideWhenUsed="0"/>
+    <w:lsdException w:name="Medium Shading 1 Accent 4" w:semiHidden="0" w:uiPriority="63" w:unhideWhenUsed="0"/>
+    <w:lsdException w:name="Medium Shading 2 Accent 4" w:semiHidden="0" w:uiPriority="64" w:unhideWhenUsed="0"/>
+    <w:lsdException w:name="Medium List 1 Accent 4" w:semiHidden="0" w:uiPriority="65" w:unhideWhenUsed="0"/>
+    <w:lsdException w:name="Medium List 2 Accent 4" w:semiHidden="0" w:uiPriority="66" w:unhideWhenUsed="0"/>
+    <w:lsdException w:name="Medium Grid 1 Accent 4" w:semiHidden="0" w:uiPriority="67" w:unhideWhenUsed="0"/>
+    <w:lsdException w:name="Medium Grid 2 Accent 4" w:semiHidden="0" w:uiPriority="68" w:unhideWhenUsed="0"/>
+    <w:lsdException w:name="Medium Grid 3 Accent 4" w:semiHidden="0" w:uiPriority="69" w:unhideWhenUsed="0"/>
+    <w:lsdException w:name="Dark List Accent 4" w:semiHidden="0" w:uiPriority="70" w:unhideWhenUsed="0"/>
+    <w:lsdException w:name="Colorful Shading Accent 4" w:semiHidden="0" w:uiPriority="71" w:unhideWhenUsed="0"/>
+    <w:lsdException w:name="Colorful List Accent 4" w:semiHidden="0" w:uiPriority="72" w:unhideWhenUsed="0"/>
+    <w:lsdException w:name="Colorful Grid Accent 4" w:semiHidden="0" w:uiPriority="73" w:unhideWhenUsed="0"/>
+    <w:lsdException w:name="Light Shading Accent 5" w:semiHidden="0" w:uiPriority="60" w:unhideWhenUsed="0"/>
+    <w:lsdException w:name="Light List Accent 5" w:semiHidden="0" w:uiPriority="61" w:unhideWhenUsed="0"/>
+    <w:lsdException w:name="Light Grid Accent 5" w:semiHidden="0" w:uiPriority="62" w:unhideWhenUsed="0"/>
+    <w:lsdException w:name="Medium Shading 1 Accent 5" w:semiHidden="0" w:uiPriority="63" w:unhideWhenUsed="0"/>
+    <w:lsdException w:name="Medium Shading 2 Accent 5" w:semiHidden="0" w:uiPriority="64" w:unhideWhenUsed="0"/>
+    <w:lsdException w:name="Medium List 1 Accent 5" w:semiHidden="0" w:uiPriority="65" w:unhideWhenUsed="0"/>
+    <w:lsdException w:name="Medium List 2 Accent 5" w:semiHidden="0" w:uiPriority="66" w:unhideWhenUsed="0"/>
+    <w:lsdException w:name="Medium Grid 1 Accent 5" w:semiHidden="0" w:uiPriority="67" w:unhideWhenUsed="0"/>
+    <w:lsdException w:name="Medium Grid 2 Accent 5" w:semiHidden="0" w:uiPriority="68" w:unhideWhenUsed="0"/>
+    <w:lsdException w:name="Medium Grid 3 Accent 5" w:semiHidden="0" w:uiPriority="69" w:unhideWhenUsed="0"/>
+    <w:lsdException w:name="Dark List Accent 5" w:semiHidden="0" w:uiPriority="70" w:unhideWhenUsed="0"/>
+    <w:lsdException w:name="Colorful Shading Accent 5" w:semiHidden="0" w:uiPriority="71" w:unhideWhenUsed="0"/>
+    <w:lsdException w:name="Colorful List Accent 5" w:semiHidden="0" w:uiPriority="72" w:unhideWhenUsed="0"/>
+    <w:lsdException w:name="Colorful Grid Accent 5" w:semiHidden="0" w:uiPriority="73" w:unhideWhenUsed="0"/>
+    <w:lsdException w:name="Light Shading Accent 6" w:semiHidden="0" w:uiPriority="60" w:unhideWhenUsed="0"/>
+    <w:lsdException w:name="Light List Accent 6" w:semiHidden="0" w:uiPriority="61" w:unhideWhenUsed="0"/>
+    <w:lsdException w:name="Light Grid Accent 6" w:semiHidden="0" w:uiPriority="62" w:unhideWhenUsed="0"/>
+    <w:lsdException w:name="Medium Shading 1 Accent 6" w:semiHidden="0" w:uiPriority="63" w:unhideWhenUsed="0"/>
+    <w:lsdException w:name="Medium Shading 2 Accent 6" w:semiHidden="0" w:uiPriority="64" w:unhideWhenUsed="0"/>
+    <w:lsdException w:name="Medium List 1 Accent 6" w:semiHidden="0" w:uiPriority="65" w:unhideWhenUsed="0"/>
+    <w:lsdException w:name="Medium List 2 Accent 6" w:semiHidden="0" w:uiPriority="66" w:unhideWhenUsed="0"/>
+    <w:lsdException w:name="Medium Grid 1 Accent 6" w:semiHidden="0" w:uiPriority="67" w:unhideWhenUsed="0"/>
+    <w:lsdException w:name="Medium Grid 2 Accent 6" w:semiHidden="0" w:uiPriority="68" w:unhideWhenUsed="0"/>
+    <w:lsdException w:name="Medium Grid 3 Accent 6" w:semiHidden="0" w:uiPriority="69" w:unhideWhenUsed="0"/>
+    <w:lsdException w:name="Dark List Accent 6" w:semiHidden="0" w:uiPriority="70" w:unhideWhenUsed="0"/>
+    <w:lsdException w:name="Colorful Shading Accent 6" w:semiHidden="0" w:uiPriority="71" w:unhideWhenUsed="0"/>
+    <w:lsdException w:name="Colorful List Accent 6" w:semiHidden="0" w:uiPriority="72" w:unhideWhenUsed="0"/>
+    <w:lsdException w:name="Colorful Grid Accent 6" w:semiHidden="0" w:uiPriority="73" w:unhideWhenUsed="0"/>
+    <w:lsdException w:name="Subtle Emphasis" w:semiHidden="0" w:uiPriority="19" w:unhideWhenUsed="0" w:qFormat="1"/>
+    <w:lsdException w:name="Intense Emphasis" w:semiHidden="0" w:uiPriority="21" w:unhideWhenUsed="0" w:qFormat="1"/>
+    <w:lsdException w:name="Subtle Reference" w:semiHidden="0" w:uiPriority="31" w:unhideWhenUsed="0" w:qFormat="1"/>
+    <w:lsdException w:name="Intense Reference" w:semiHidden="0" w:uiPriority="32" w:unhideWhenUsed="0" w:qFormat="1"/>
+    <w:lsdException w:name="Book Title" w:semiHidden="0" w:uiPriority="33" w:unhideWhenUsed="0" w:qFormat="1"/>
+    <w:lsdException w:name="Bibliography" w:uiPriority="37"/>
+    <w:lsdException w:name="TOC Heading" w:uiPriority="39" w:qFormat="1"/>
+  </w:latentStyles>
+  <w:style w:type="paragraph" w:default="1" w:styleId="Normal">
+    <w:name w:val="Normal"/>
+    <w:qFormat/>
+  </w:style>
+  <w:style w:type="character" w:default="1" w:styleId="DefaultParagraphFont">
+    <w:name w:val="Default Paragraph Font"/>
+    <w:uiPriority w:val="1"/>
+    <w:semiHidden/>
+    <w:unhideWhenUsed/>
+  </w:style>
+  <w:style w:type="table" w:default="1" w:styleId="TableNormal">
+    <w:name w:val="Normal Table"/>
+    <w:uiPriority w:val="99"/>
+    <w:semiHidden/>
+    <w:unhideWhenUsed/>
+    <w:tblPr>
+      <w:tblInd w:w="0" w:type="dxa"/>
+      <w:tblCellMar>
+        <w:top w:w="0" w:type="dxa"/>
+        <w:left w:w="108" w:type="dxa"/>
+        <w:bottom w:w="0" w:type="dxa"/>
+        <w:right w:w="108" w:type="dxa"/>
+      </w:tblCellMar>
+    </w:tblPr>
+  </w:style>
+  <w:style w:type="numbering" w:default="1" w:styleId="NoList">
+    <w:name w:val="No List"/>
+    <w:uiPriority w:val="99"/>
+    <w:semiHidden/>
+    <w:unhideWhenUsed/>
+  </w:style>
 </w:styles>
 </file>
 
@@ -4783,7 +7794,7 @@
     </a:clrScheme>
     <a:fontScheme name="Office">
       <a:majorFont>
-        <a:latin typeface="Calibri Light" panose="020F0302020204030204"/>
+        <a:latin typeface="Calibri Light"/>
         <a:ea typeface=""/>
         <a:cs typeface=""/>
         <a:font script="Jpan" typeface="Yu Gothic Light"/>
@@ -4818,7 +7829,7 @@
         <a:font script="Geor" typeface="Sylfaen"/>
       </a:majorFont>
       <a:minorFont>
-        <a:latin typeface="Calibri" panose="020F0502020204030204"/>
+        <a:latin typeface="Calibri"/>
         <a:ea typeface=""/>
         <a:cs typeface=""/>
         <a:font script="Jpan" typeface="Yu Mincho"/>
@@ -4995,7 +8006,7 @@
   <a:extraClrSchemeLst/>
   <a:extLst>
     <a:ext uri="{05A4C25C-085E-4340-85A3-A5531E510DB2}">
-      <thm15:themeFamily xmlns:thm15="http://schemas.microsoft.com/office/thememl/2012/main" name="Office Theme" id="{62F939B6-93AF-4DB8-9C6B-D6C7DFDC589F}" vid="{4A3C46E8-61CC-4603-A589-7422A47A8E4A}"/>
+      <thm15:themeFamily xmlns:thm15="http://schemas.microsoft.com/office/thememl/2012/main" xmlns="" name="Office Theme" id="{62F939B6-93AF-4DB8-9C6B-D6C7DFDC589F}" vid="{4A3C46E8-61CC-4603-A589-7422A47A8E4A}"/>
     </a:ext>
   </a:extLst>
 </a:theme>

</xml_diff>